<commit_message>
Adicionando modelo conceitual no documento e ajuste nos capítulos
</commit_message>
<xml_diff>
--- a/documentação/Monólogo FreePass.docx
+++ b/documentação/Monólogo FreePass.docx
@@ -1796,10 +1796,6 @@
     <w:p>
       <w:pPr>
         <w:pStyle w:val="TOC1"/>
-        <w:numPr>
-          <w:ilvl w:val="0"/>
-          <w:numId w:val="1"/>
-        </w:numPr>
       </w:pPr>
       <w:r>
         <w:rPr>
@@ -1822,11 +1818,14 @@
     <w:p>
       <w:pPr>
         <w:pStyle w:val="TOC1"/>
-        <w:numPr>
-          <w:ilvl w:val="0"/>
-          <w:numId w:val="1"/>
-        </w:numPr>
-      </w:pPr>
+      </w:pPr>
+      <w:r>
+        <w:rPr>
+          <w:rFonts w:eastAsia="Arial Unicode MS" w:cs="Arial Unicode MS"/>
+          <w:lang w:val="de-DE"/>
+        </w:rPr>
+        <w:t xml:space="preserve">1. </w:t>
+      </w:r>
       <w:r>
         <w:rPr>
           <w:rFonts w:eastAsia="Arial Unicode MS" w:cs="Arial Unicode MS"/>
@@ -1857,7 +1856,14 @@
           <w:rFonts w:eastAsia="Arial Unicode MS" w:cs="Arial Unicode MS"/>
           <w:lang w:val="de-DE"/>
         </w:rPr>
-        <w:t>2.1 PROTÓTIPOS</w:t>
+        <w:t>1</w:t>
+      </w:r>
+      <w:r>
+        <w:rPr>
+          <w:rFonts w:eastAsia="Arial Unicode MS" w:cs="Arial Unicode MS"/>
+          <w:lang w:val="de-DE"/>
+        </w:rPr>
+        <w:t>.1 PROTÓTIPOS</w:t>
       </w:r>
       <w:r>
         <w:rPr>
@@ -1882,7 +1888,14 @@
           <w:rFonts w:eastAsia="Arial Unicode MS" w:cs="Arial Unicode MS"/>
           <w:lang w:val="de-DE"/>
         </w:rPr>
-        <w:t>3 MODELAGEM DE DADOS</w:t>
+        <w:t>2</w:t>
+      </w:r>
+      <w:r>
+        <w:rPr>
+          <w:rFonts w:eastAsia="Arial Unicode MS" w:cs="Arial Unicode MS"/>
+          <w:lang w:val="de-DE"/>
+        </w:rPr>
+        <w:t xml:space="preserve"> MODELAGEM DE DADOS</w:t>
       </w:r>
       <w:r>
         <w:rPr>
@@ -1907,7 +1920,14 @@
           <w:rFonts w:eastAsia="Arial Unicode MS" w:cs="Arial Unicode MS"/>
           <w:lang w:val="de-DE"/>
         </w:rPr>
-        <w:t>3.1 MODELO ENTIDADE RELACIONAMENTO</w:t>
+        <w:t>2</w:t>
+      </w:r>
+      <w:r>
+        <w:rPr>
+          <w:rFonts w:eastAsia="Arial Unicode MS" w:cs="Arial Unicode MS"/>
+          <w:lang w:val="de-DE"/>
+        </w:rPr>
+        <w:t>.1 MODELO ENTIDADE RELACIONAMENTO</w:t>
       </w:r>
       <w:r>
         <w:rPr>
@@ -1932,7 +1952,14 @@
           <w:rFonts w:eastAsia="Arial Unicode MS" w:cs="Arial Unicode MS"/>
           <w:lang w:val="de-DE"/>
         </w:rPr>
-        <w:t>3.2 MODELO RELACIONAL</w:t>
+        <w:t>2</w:t>
+      </w:r>
+      <w:r>
+        <w:rPr>
+          <w:rFonts w:eastAsia="Arial Unicode MS" w:cs="Arial Unicode MS"/>
+          <w:lang w:val="de-DE"/>
+        </w:rPr>
+        <w:t>.2 MODELO RELACIONAL</w:t>
       </w:r>
       <w:r>
         <w:rPr>
@@ -3904,16 +3931,14 @@
     <w:p>
       <w:r>
         <w:rPr>
-          <w:rFonts w:ascii="Arial" w:hAnsi="Arial"/>
           <w:noProof/>
           <w:lang w:val="en-US"/>
         </w:rPr>
-        <w:lastRenderedPageBreak/>
         <w:drawing>
-          <wp:inline distT="0" distB="0" distL="0" distR="0" wp14:anchorId="39A1A068" wp14:editId="6D17FE7A">
-            <wp:extent cx="5756275" cy="4909820"/>
-            <wp:effectExtent l="0" t="0" r="0" b="0"/>
-            <wp:docPr id="17" name="Picture 17"/>
+          <wp:inline distT="0" distB="0" distL="0" distR="0" wp14:anchorId="1420A3CE" wp14:editId="75852DC6">
+            <wp:extent cx="5756275" cy="3818255"/>
+            <wp:effectExtent l="0" t="0" r="9525" b="0"/>
+            <wp:docPr id="1" name="Picture 1"/>
             <wp:cNvGraphicFramePr>
               <a:graphicFrameLocks xmlns:a="http://schemas.openxmlformats.org/drawingml/2006/main" noChangeAspect="1"/>
             </wp:cNvGraphicFramePr>
@@ -3921,7 +3946,7 @@
               <a:graphicData uri="http://schemas.openxmlformats.org/drawingml/2006/picture">
                 <pic:pic xmlns:pic="http://schemas.openxmlformats.org/drawingml/2006/picture">
                   <pic:nvPicPr>
-                    <pic:cNvPr id="0" name="MER.png"/>
+                    <pic:cNvPr id="0" name="mer.png"/>
                     <pic:cNvPicPr/>
                   </pic:nvPicPr>
                   <pic:blipFill>
@@ -3939,7 +3964,7 @@
                   <pic:spPr>
                     <a:xfrm>
                       <a:off x="0" y="0"/>
-                      <a:ext cx="5756275" cy="4909820"/>
+                      <a:ext cx="5756275" cy="3818255"/>
                     </a:xfrm>
                     <a:prstGeom prst="rect">
                       <a:avLst/>
@@ -4016,10 +4041,6 @@
     <w:p>
       <w:pPr>
         <w:pStyle w:val="Heading1"/>
-        <w:numPr>
-          <w:ilvl w:val="1"/>
-          <w:numId w:val="21"/>
-        </w:numPr>
         <w:jc w:val="both"/>
         <w:rPr>
           <w:rFonts w:ascii="Arial" w:eastAsia="Arial" w:hAnsi="Arial" w:cs="Arial"/>
@@ -4031,32 +4052,37 @@
           <w:rStyle w:val="None"/>
           <w:rFonts w:ascii="Arial" w:hAnsi="Arial"/>
         </w:rPr>
-        <w:t>.</w:t>
+        <w:t>2.2</w:t>
       </w:r>
       <w:r>
         <w:rPr>
           <w:rStyle w:val="None"/>
           <w:rFonts w:ascii="Arial" w:hAnsi="Arial"/>
         </w:rPr>
-        <w:tab/>
-      </w:r>
-      <w:bookmarkEnd w:id="3"/>
+        <w:t>.</w:t>
+      </w:r>
       <w:r>
         <w:rPr>
           <w:rStyle w:val="None"/>
           <w:rFonts w:ascii="Arial" w:hAnsi="Arial"/>
         </w:rPr>
-        <w:t>MODELO RELACIONA</w:t>
-      </w:r>
+        <w:tab/>
+      </w:r>
+      <w:bookmarkEnd w:id="3"/>
       <w:r>
         <w:rPr>
           <w:rStyle w:val="None"/>
           <w:rFonts w:ascii="Arial" w:hAnsi="Arial"/>
         </w:rPr>
+        <w:t>MODELO RELACIONA</w:t>
+      </w:r>
+      <w:r>
+        <w:rPr>
+          <w:rStyle w:val="None"/>
+          <w:rFonts w:ascii="Arial" w:hAnsi="Arial"/>
+        </w:rPr>
         <w:t>L</w:t>
       </w:r>
-      <w:bookmarkStart w:id="4" w:name="_GoBack"/>
-      <w:bookmarkEnd w:id="4"/>
     </w:p>
     <w:p>
       <w:pPr>
@@ -4125,11 +4151,10 @@
           <w:noProof/>
           <w:lang w:val="en-US"/>
         </w:rPr>
-        <w:lastRenderedPageBreak/>
         <w:drawing>
-          <wp:inline distT="0" distB="0" distL="0" distR="0" wp14:anchorId="12E5CBE7" wp14:editId="3754E45D">
-            <wp:extent cx="4864100" cy="6515100"/>
-            <wp:effectExtent l="0" t="0" r="12700" b="12700"/>
+          <wp:inline distT="0" distB="0" distL="0" distR="0" wp14:anchorId="12E5CBE7" wp14:editId="6DF1728E">
+            <wp:extent cx="4267228" cy="5715635"/>
+            <wp:effectExtent l="0" t="0" r="0" b="0"/>
             <wp:docPr id="18" name="Picture 18"/>
             <wp:cNvGraphicFramePr>
               <a:graphicFrameLocks xmlns:a="http://schemas.openxmlformats.org/drawingml/2006/main" noChangeAspect="1"/>
@@ -4156,7 +4181,7 @@
                   <pic:spPr>
                     <a:xfrm>
                       <a:off x="0" y="0"/>
-                      <a:ext cx="4864100" cy="6515100"/>
+                      <a:ext cx="4267228" cy="5715635"/>
                     </a:xfrm>
                     <a:prstGeom prst="rect">
                       <a:avLst/>
@@ -4209,15 +4234,10 @@
     <w:p>
       <w:pPr>
         <w:spacing w:line="360" w:lineRule="auto"/>
-        <w:ind w:firstLine="709"/>
         <w:jc w:val="both"/>
       </w:pPr>
-    </w:p>
-    <w:p>
-      <w:pPr>
-        <w:spacing w:line="360" w:lineRule="auto"/>
-        <w:jc w:val="both"/>
-      </w:pPr>
+      <w:bookmarkStart w:id="4" w:name="_GoBack"/>
+      <w:bookmarkEnd w:id="4"/>
     </w:p>
     <w:sectPr>
       <w:headerReference w:type="default" r:id="rId20"/>
@@ -4309,7 +4329,7 @@
         <w:rStyle w:val="PageNumber"/>
         <w:noProof/>
       </w:rPr>
-      <w:t>10</w:t>
+      <w:t>6</w:t>
     </w:r>
     <w:r>
       <w:rPr>
@@ -4588,6 +4608,236 @@
     </w:lvl>
   </w:abstractNum>
   <w:abstractNum w:abstractNumId="1">
+    <w:nsid w:val="0E260540"/>
+    <w:multiLevelType w:val="multilevel"/>
+    <w:tmpl w:val="2E5E3EC2"/>
+    <w:lvl w:ilvl="0">
+      <w:start w:val="1"/>
+      <w:numFmt w:val="decimal"/>
+      <w:lvlText w:val="%1."/>
+      <w:lvlJc w:val="left"/>
+      <w:pPr>
+        <w:ind w:left="360" w:hanging="360"/>
+      </w:pPr>
+      <w:rPr>
+        <w:rFonts w:hAnsi="Arial Unicode MS"/>
+        <w:caps w:val="0"/>
+        <w:smallCaps w:val="0"/>
+        <w:strike w:val="0"/>
+        <w:dstrike w:val="0"/>
+        <w:outline w:val="0"/>
+        <w:emboss w:val="0"/>
+        <w:imprint w:val="0"/>
+        <w:spacing w:val="0"/>
+        <w:w w:val="100"/>
+        <w:kern w:val="0"/>
+        <w:position w:val="0"/>
+        <w:highlight w:val="none"/>
+        <w:vertAlign w:val="baseline"/>
+      </w:rPr>
+    </w:lvl>
+    <w:lvl w:ilvl="1">
+      <w:start w:val="1"/>
+      <w:numFmt w:val="decimal"/>
+      <w:lvlText w:val="%1.%2."/>
+      <w:lvlJc w:val="left"/>
+      <w:pPr>
+        <w:ind w:left="360" w:hanging="360"/>
+      </w:pPr>
+      <w:rPr>
+        <w:rFonts w:hAnsi="Arial Unicode MS"/>
+        <w:caps w:val="0"/>
+        <w:smallCaps w:val="0"/>
+        <w:strike w:val="0"/>
+        <w:dstrike w:val="0"/>
+        <w:outline w:val="0"/>
+        <w:emboss w:val="0"/>
+        <w:imprint w:val="0"/>
+        <w:spacing w:val="0"/>
+        <w:w w:val="100"/>
+        <w:kern w:val="0"/>
+        <w:position w:val="0"/>
+        <w:highlight w:val="none"/>
+        <w:vertAlign w:val="baseline"/>
+      </w:rPr>
+    </w:lvl>
+    <w:lvl w:ilvl="2">
+      <w:start w:val="1"/>
+      <w:numFmt w:val="decimal"/>
+      <w:lvlText w:val="%1.%2.%3."/>
+      <w:lvlJc w:val="left"/>
+      <w:pPr>
+        <w:ind w:left="720" w:hanging="720"/>
+      </w:pPr>
+      <w:rPr>
+        <w:rFonts w:hAnsi="Arial Unicode MS"/>
+        <w:caps w:val="0"/>
+        <w:smallCaps w:val="0"/>
+        <w:strike w:val="0"/>
+        <w:dstrike w:val="0"/>
+        <w:outline w:val="0"/>
+        <w:emboss w:val="0"/>
+        <w:imprint w:val="0"/>
+        <w:spacing w:val="0"/>
+        <w:w w:val="100"/>
+        <w:kern w:val="0"/>
+        <w:position w:val="0"/>
+        <w:highlight w:val="none"/>
+        <w:vertAlign w:val="baseline"/>
+      </w:rPr>
+    </w:lvl>
+    <w:lvl w:ilvl="3">
+      <w:start w:val="1"/>
+      <w:numFmt w:val="decimal"/>
+      <w:lvlText w:val="%1.%2.%3.%4."/>
+      <w:lvlJc w:val="left"/>
+      <w:pPr>
+        <w:ind w:left="720" w:hanging="720"/>
+      </w:pPr>
+      <w:rPr>
+        <w:rFonts w:hAnsi="Arial Unicode MS"/>
+        <w:caps w:val="0"/>
+        <w:smallCaps w:val="0"/>
+        <w:strike w:val="0"/>
+        <w:dstrike w:val="0"/>
+        <w:outline w:val="0"/>
+        <w:emboss w:val="0"/>
+        <w:imprint w:val="0"/>
+        <w:spacing w:val="0"/>
+        <w:w w:val="100"/>
+        <w:kern w:val="0"/>
+        <w:position w:val="0"/>
+        <w:highlight w:val="none"/>
+        <w:vertAlign w:val="baseline"/>
+      </w:rPr>
+    </w:lvl>
+    <w:lvl w:ilvl="4">
+      <w:start w:val="1"/>
+      <w:numFmt w:val="decimal"/>
+      <w:lvlText w:val="%1.%2.%3.%4.%5."/>
+      <w:lvlJc w:val="left"/>
+      <w:pPr>
+        <w:ind w:left="1080" w:hanging="1080"/>
+      </w:pPr>
+      <w:rPr>
+        <w:rFonts w:hAnsi="Arial Unicode MS"/>
+        <w:caps w:val="0"/>
+        <w:smallCaps w:val="0"/>
+        <w:strike w:val="0"/>
+        <w:dstrike w:val="0"/>
+        <w:outline w:val="0"/>
+        <w:emboss w:val="0"/>
+        <w:imprint w:val="0"/>
+        <w:spacing w:val="0"/>
+        <w:w w:val="100"/>
+        <w:kern w:val="0"/>
+        <w:position w:val="0"/>
+        <w:highlight w:val="none"/>
+        <w:vertAlign w:val="baseline"/>
+      </w:rPr>
+    </w:lvl>
+    <w:lvl w:ilvl="5">
+      <w:start w:val="1"/>
+      <w:numFmt w:val="decimal"/>
+      <w:lvlText w:val="%1.%2.%3.%4.%5.%6."/>
+      <w:lvlJc w:val="left"/>
+      <w:pPr>
+        <w:ind w:left="1080" w:hanging="1080"/>
+      </w:pPr>
+      <w:rPr>
+        <w:rFonts w:hAnsi="Arial Unicode MS"/>
+        <w:caps w:val="0"/>
+        <w:smallCaps w:val="0"/>
+        <w:strike w:val="0"/>
+        <w:dstrike w:val="0"/>
+        <w:outline w:val="0"/>
+        <w:emboss w:val="0"/>
+        <w:imprint w:val="0"/>
+        <w:spacing w:val="0"/>
+        <w:w w:val="100"/>
+        <w:kern w:val="0"/>
+        <w:position w:val="0"/>
+        <w:highlight w:val="none"/>
+        <w:vertAlign w:val="baseline"/>
+      </w:rPr>
+    </w:lvl>
+    <w:lvl w:ilvl="6">
+      <w:start w:val="1"/>
+      <w:numFmt w:val="decimal"/>
+      <w:lvlText w:val="%1.%2.%3.%4.%5.%6.%7."/>
+      <w:lvlJc w:val="left"/>
+      <w:pPr>
+        <w:ind w:left="1440" w:hanging="1440"/>
+      </w:pPr>
+      <w:rPr>
+        <w:rFonts w:hAnsi="Arial Unicode MS"/>
+        <w:caps w:val="0"/>
+        <w:smallCaps w:val="0"/>
+        <w:strike w:val="0"/>
+        <w:dstrike w:val="0"/>
+        <w:outline w:val="0"/>
+        <w:emboss w:val="0"/>
+        <w:imprint w:val="0"/>
+        <w:spacing w:val="0"/>
+        <w:w w:val="100"/>
+        <w:kern w:val="0"/>
+        <w:position w:val="0"/>
+        <w:highlight w:val="none"/>
+        <w:vertAlign w:val="baseline"/>
+      </w:rPr>
+    </w:lvl>
+    <w:lvl w:ilvl="7">
+      <w:start w:val="1"/>
+      <w:numFmt w:val="decimal"/>
+      <w:lvlText w:val="%1.%2.%3.%4.%5.%6.%7.%8."/>
+      <w:lvlJc w:val="left"/>
+      <w:pPr>
+        <w:ind w:left="1440" w:hanging="1440"/>
+      </w:pPr>
+      <w:rPr>
+        <w:rFonts w:hAnsi="Arial Unicode MS"/>
+        <w:caps w:val="0"/>
+        <w:smallCaps w:val="0"/>
+        <w:strike w:val="0"/>
+        <w:dstrike w:val="0"/>
+        <w:outline w:val="0"/>
+        <w:emboss w:val="0"/>
+        <w:imprint w:val="0"/>
+        <w:spacing w:val="0"/>
+        <w:w w:val="100"/>
+        <w:kern w:val="0"/>
+        <w:position w:val="0"/>
+        <w:highlight w:val="none"/>
+        <w:vertAlign w:val="baseline"/>
+      </w:rPr>
+    </w:lvl>
+    <w:lvl w:ilvl="8">
+      <w:start w:val="1"/>
+      <w:numFmt w:val="decimal"/>
+      <w:lvlText w:val="%1.%2.%3.%4.%5.%6.%7.%8.%9."/>
+      <w:lvlJc w:val="left"/>
+      <w:pPr>
+        <w:ind w:left="1800" w:hanging="1800"/>
+      </w:pPr>
+      <w:rPr>
+        <w:rFonts w:hAnsi="Arial Unicode MS"/>
+        <w:caps w:val="0"/>
+        <w:smallCaps w:val="0"/>
+        <w:strike w:val="0"/>
+        <w:dstrike w:val="0"/>
+        <w:outline w:val="0"/>
+        <w:emboss w:val="0"/>
+        <w:imprint w:val="0"/>
+        <w:spacing w:val="0"/>
+        <w:w w:val="100"/>
+        <w:kern w:val="0"/>
+        <w:position w:val="0"/>
+        <w:highlight w:val="none"/>
+        <w:vertAlign w:val="baseline"/>
+      </w:rPr>
+    </w:lvl>
+  </w:abstractNum>
+  <w:abstractNum w:abstractNumId="2">
     <w:nsid w:val="22723127"/>
     <w:multiLevelType w:val="hybridMultilevel"/>
     <w:tmpl w:val="E2AC81A0"/>
@@ -4842,19 +5092,19 @@
       </w:rPr>
     </w:lvl>
   </w:abstractNum>
-  <w:abstractNum w:abstractNumId="2">
+  <w:abstractNum w:abstractNumId="3">
     <w:nsid w:val="37E04105"/>
     <w:multiLevelType w:val="hybridMultilevel"/>
     <w:tmpl w:val="E2AC81A0"/>
     <w:numStyleLink w:val="ImportedStyle3"/>
   </w:abstractNum>
-  <w:abstractNum w:abstractNumId="3">
+  <w:abstractNum w:abstractNumId="4">
     <w:nsid w:val="442801B9"/>
     <w:multiLevelType w:val="hybridMultilevel"/>
     <w:tmpl w:val="47D65320"/>
     <w:numStyleLink w:val="ImportedStyle2"/>
   </w:abstractNum>
-  <w:abstractNum w:abstractNumId="4">
+  <w:abstractNum w:abstractNumId="5">
     <w:nsid w:val="4A2364CB"/>
     <w:multiLevelType w:val="hybridMultilevel"/>
     <w:tmpl w:val="2F50629E"/>
@@ -5103,7 +5353,7 @@
       </w:rPr>
     </w:lvl>
   </w:abstractNum>
-  <w:abstractNum w:abstractNumId="5">
+  <w:abstractNum w:abstractNumId="6">
     <w:nsid w:val="55BC4365"/>
     <w:multiLevelType w:val="hybridMultilevel"/>
     <w:tmpl w:val="728618C2"/>
@@ -5334,13 +5584,243 @@
       </w:rPr>
     </w:lvl>
   </w:abstractNum>
-  <w:abstractNum w:abstractNumId="6">
+  <w:abstractNum w:abstractNumId="7">
     <w:nsid w:val="5A3D265D"/>
     <w:multiLevelType w:val="hybridMultilevel"/>
     <w:tmpl w:val="2F50629E"/>
     <w:numStyleLink w:val="ImportedStyle1"/>
   </w:abstractNum>
-  <w:abstractNum w:abstractNumId="7">
+  <w:abstractNum w:abstractNumId="8">
+    <w:nsid w:val="5E2036AF"/>
+    <w:multiLevelType w:val="multilevel"/>
+    <w:tmpl w:val="2E5E3EC2"/>
+    <w:lvl w:ilvl="0">
+      <w:start w:val="1"/>
+      <w:numFmt w:val="decimal"/>
+      <w:lvlText w:val="%1."/>
+      <w:lvlJc w:val="left"/>
+      <w:pPr>
+        <w:ind w:left="360" w:hanging="360"/>
+      </w:pPr>
+      <w:rPr>
+        <w:rFonts w:hAnsi="Arial Unicode MS"/>
+        <w:caps w:val="0"/>
+        <w:smallCaps w:val="0"/>
+        <w:strike w:val="0"/>
+        <w:dstrike w:val="0"/>
+        <w:outline w:val="0"/>
+        <w:emboss w:val="0"/>
+        <w:imprint w:val="0"/>
+        <w:spacing w:val="0"/>
+        <w:w w:val="100"/>
+        <w:kern w:val="0"/>
+        <w:position w:val="0"/>
+        <w:highlight w:val="none"/>
+        <w:vertAlign w:val="baseline"/>
+      </w:rPr>
+    </w:lvl>
+    <w:lvl w:ilvl="1">
+      <w:start w:val="1"/>
+      <w:numFmt w:val="decimal"/>
+      <w:lvlText w:val="%1.%2."/>
+      <w:lvlJc w:val="left"/>
+      <w:pPr>
+        <w:ind w:left="360" w:hanging="360"/>
+      </w:pPr>
+      <w:rPr>
+        <w:rFonts w:hAnsi="Arial Unicode MS"/>
+        <w:caps w:val="0"/>
+        <w:smallCaps w:val="0"/>
+        <w:strike w:val="0"/>
+        <w:dstrike w:val="0"/>
+        <w:outline w:val="0"/>
+        <w:emboss w:val="0"/>
+        <w:imprint w:val="0"/>
+        <w:spacing w:val="0"/>
+        <w:w w:val="100"/>
+        <w:kern w:val="0"/>
+        <w:position w:val="0"/>
+        <w:highlight w:val="none"/>
+        <w:vertAlign w:val="baseline"/>
+      </w:rPr>
+    </w:lvl>
+    <w:lvl w:ilvl="2">
+      <w:start w:val="1"/>
+      <w:numFmt w:val="decimal"/>
+      <w:lvlText w:val="%1.%2.%3."/>
+      <w:lvlJc w:val="left"/>
+      <w:pPr>
+        <w:ind w:left="720" w:hanging="720"/>
+      </w:pPr>
+      <w:rPr>
+        <w:rFonts w:hAnsi="Arial Unicode MS"/>
+        <w:caps w:val="0"/>
+        <w:smallCaps w:val="0"/>
+        <w:strike w:val="0"/>
+        <w:dstrike w:val="0"/>
+        <w:outline w:val="0"/>
+        <w:emboss w:val="0"/>
+        <w:imprint w:val="0"/>
+        <w:spacing w:val="0"/>
+        <w:w w:val="100"/>
+        <w:kern w:val="0"/>
+        <w:position w:val="0"/>
+        <w:highlight w:val="none"/>
+        <w:vertAlign w:val="baseline"/>
+      </w:rPr>
+    </w:lvl>
+    <w:lvl w:ilvl="3">
+      <w:start w:val="1"/>
+      <w:numFmt w:val="decimal"/>
+      <w:lvlText w:val="%1.%2.%3.%4."/>
+      <w:lvlJc w:val="left"/>
+      <w:pPr>
+        <w:ind w:left="720" w:hanging="720"/>
+      </w:pPr>
+      <w:rPr>
+        <w:rFonts w:hAnsi="Arial Unicode MS"/>
+        <w:caps w:val="0"/>
+        <w:smallCaps w:val="0"/>
+        <w:strike w:val="0"/>
+        <w:dstrike w:val="0"/>
+        <w:outline w:val="0"/>
+        <w:emboss w:val="0"/>
+        <w:imprint w:val="0"/>
+        <w:spacing w:val="0"/>
+        <w:w w:val="100"/>
+        <w:kern w:val="0"/>
+        <w:position w:val="0"/>
+        <w:highlight w:val="none"/>
+        <w:vertAlign w:val="baseline"/>
+      </w:rPr>
+    </w:lvl>
+    <w:lvl w:ilvl="4">
+      <w:start w:val="1"/>
+      <w:numFmt w:val="decimal"/>
+      <w:lvlText w:val="%1.%2.%3.%4.%5."/>
+      <w:lvlJc w:val="left"/>
+      <w:pPr>
+        <w:ind w:left="1080" w:hanging="1080"/>
+      </w:pPr>
+      <w:rPr>
+        <w:rFonts w:hAnsi="Arial Unicode MS"/>
+        <w:caps w:val="0"/>
+        <w:smallCaps w:val="0"/>
+        <w:strike w:val="0"/>
+        <w:dstrike w:val="0"/>
+        <w:outline w:val="0"/>
+        <w:emboss w:val="0"/>
+        <w:imprint w:val="0"/>
+        <w:spacing w:val="0"/>
+        <w:w w:val="100"/>
+        <w:kern w:val="0"/>
+        <w:position w:val="0"/>
+        <w:highlight w:val="none"/>
+        <w:vertAlign w:val="baseline"/>
+      </w:rPr>
+    </w:lvl>
+    <w:lvl w:ilvl="5">
+      <w:start w:val="1"/>
+      <w:numFmt w:val="decimal"/>
+      <w:lvlText w:val="%1.%2.%3.%4.%5.%6."/>
+      <w:lvlJc w:val="left"/>
+      <w:pPr>
+        <w:ind w:left="1080" w:hanging="1080"/>
+      </w:pPr>
+      <w:rPr>
+        <w:rFonts w:hAnsi="Arial Unicode MS"/>
+        <w:caps w:val="0"/>
+        <w:smallCaps w:val="0"/>
+        <w:strike w:val="0"/>
+        <w:dstrike w:val="0"/>
+        <w:outline w:val="0"/>
+        <w:emboss w:val="0"/>
+        <w:imprint w:val="0"/>
+        <w:spacing w:val="0"/>
+        <w:w w:val="100"/>
+        <w:kern w:val="0"/>
+        <w:position w:val="0"/>
+        <w:highlight w:val="none"/>
+        <w:vertAlign w:val="baseline"/>
+      </w:rPr>
+    </w:lvl>
+    <w:lvl w:ilvl="6">
+      <w:start w:val="1"/>
+      <w:numFmt w:val="decimal"/>
+      <w:lvlText w:val="%1.%2.%3.%4.%5.%6.%7."/>
+      <w:lvlJc w:val="left"/>
+      <w:pPr>
+        <w:ind w:left="1440" w:hanging="1440"/>
+      </w:pPr>
+      <w:rPr>
+        <w:rFonts w:hAnsi="Arial Unicode MS"/>
+        <w:caps w:val="0"/>
+        <w:smallCaps w:val="0"/>
+        <w:strike w:val="0"/>
+        <w:dstrike w:val="0"/>
+        <w:outline w:val="0"/>
+        <w:emboss w:val="0"/>
+        <w:imprint w:val="0"/>
+        <w:spacing w:val="0"/>
+        <w:w w:val="100"/>
+        <w:kern w:val="0"/>
+        <w:position w:val="0"/>
+        <w:highlight w:val="none"/>
+        <w:vertAlign w:val="baseline"/>
+      </w:rPr>
+    </w:lvl>
+    <w:lvl w:ilvl="7">
+      <w:start w:val="1"/>
+      <w:numFmt w:val="decimal"/>
+      <w:lvlText w:val="%1.%2.%3.%4.%5.%6.%7.%8."/>
+      <w:lvlJc w:val="left"/>
+      <w:pPr>
+        <w:ind w:left="1440" w:hanging="1440"/>
+      </w:pPr>
+      <w:rPr>
+        <w:rFonts w:hAnsi="Arial Unicode MS"/>
+        <w:caps w:val="0"/>
+        <w:smallCaps w:val="0"/>
+        <w:strike w:val="0"/>
+        <w:dstrike w:val="0"/>
+        <w:outline w:val="0"/>
+        <w:emboss w:val="0"/>
+        <w:imprint w:val="0"/>
+        <w:spacing w:val="0"/>
+        <w:w w:val="100"/>
+        <w:kern w:val="0"/>
+        <w:position w:val="0"/>
+        <w:highlight w:val="none"/>
+        <w:vertAlign w:val="baseline"/>
+      </w:rPr>
+    </w:lvl>
+    <w:lvl w:ilvl="8">
+      <w:start w:val="1"/>
+      <w:numFmt w:val="decimal"/>
+      <w:lvlText w:val="%1.%2.%3.%4.%5.%6.%7.%8.%9."/>
+      <w:lvlJc w:val="left"/>
+      <w:pPr>
+        <w:ind w:left="1800" w:hanging="1800"/>
+      </w:pPr>
+      <w:rPr>
+        <w:rFonts w:hAnsi="Arial Unicode MS"/>
+        <w:caps w:val="0"/>
+        <w:smallCaps w:val="0"/>
+        <w:strike w:val="0"/>
+        <w:dstrike w:val="0"/>
+        <w:outline w:val="0"/>
+        <w:emboss w:val="0"/>
+        <w:imprint w:val="0"/>
+        <w:spacing w:val="0"/>
+        <w:w w:val="100"/>
+        <w:kern w:val="0"/>
+        <w:position w:val="0"/>
+        <w:highlight w:val="none"/>
+        <w:vertAlign w:val="baseline"/>
+      </w:rPr>
+    </w:lvl>
+  </w:abstractNum>
+  <w:abstractNum w:abstractNumId="9">
     <w:nsid w:val="6AC60666"/>
     <w:multiLevelType w:val="multilevel"/>
     <w:tmpl w:val="5B240494"/>
@@ -5453,10 +5933,10 @@
       </w:rPr>
     </w:lvl>
   </w:abstractNum>
-  <w:abstractNum w:abstractNumId="8">
+  <w:abstractNum w:abstractNumId="10">
     <w:nsid w:val="79701404"/>
     <w:multiLevelType w:val="hybridMultilevel"/>
-    <w:tmpl w:val="19481D28"/>
+    <w:tmpl w:val="2E5E3EC2"/>
     <w:lvl w:ilvl="0" w:tplc="DE90BE56">
       <w:start w:val="1"/>
       <w:numFmt w:val="decimal"/>
@@ -5683,71 +6163,301 @@
       </w:rPr>
     </w:lvl>
   </w:abstractNum>
-  <w:abstractNum w:abstractNumId="9">
+  <w:abstractNum w:abstractNumId="11">
     <w:nsid w:val="7BA30288"/>
     <w:multiLevelType w:val="hybridMultilevel"/>
     <w:tmpl w:val="728618C2"/>
     <w:numStyleLink w:val="ImportedStyle4"/>
   </w:abstractNum>
+  <w:abstractNum w:abstractNumId="12">
+    <w:nsid w:val="7D027C37"/>
+    <w:multiLevelType w:val="multilevel"/>
+    <w:tmpl w:val="19481D28"/>
+    <w:lvl w:ilvl="0">
+      <w:start w:val="1"/>
+      <w:numFmt w:val="decimal"/>
+      <w:lvlText w:val="%1."/>
+      <w:lvlJc w:val="left"/>
+      <w:pPr>
+        <w:ind w:left="360" w:hanging="360"/>
+      </w:pPr>
+      <w:rPr>
+        <w:rFonts w:hAnsi="Arial Unicode MS"/>
+        <w:caps w:val="0"/>
+        <w:smallCaps w:val="0"/>
+        <w:strike w:val="0"/>
+        <w:dstrike w:val="0"/>
+        <w:outline w:val="0"/>
+        <w:emboss w:val="0"/>
+        <w:imprint w:val="0"/>
+        <w:spacing w:val="0"/>
+        <w:w w:val="100"/>
+        <w:kern w:val="0"/>
+        <w:position w:val="0"/>
+        <w:highlight w:val="none"/>
+        <w:vertAlign w:val="baseline"/>
+      </w:rPr>
+    </w:lvl>
+    <w:lvl w:ilvl="1">
+      <w:start w:val="1"/>
+      <w:numFmt w:val="decimal"/>
+      <w:lvlText w:val="%1.%2."/>
+      <w:lvlJc w:val="left"/>
+      <w:pPr>
+        <w:ind w:left="360" w:hanging="360"/>
+      </w:pPr>
+      <w:rPr>
+        <w:rFonts w:hAnsi="Arial Unicode MS"/>
+        <w:caps w:val="0"/>
+        <w:smallCaps w:val="0"/>
+        <w:strike w:val="0"/>
+        <w:dstrike w:val="0"/>
+        <w:outline w:val="0"/>
+        <w:emboss w:val="0"/>
+        <w:imprint w:val="0"/>
+        <w:spacing w:val="0"/>
+        <w:w w:val="100"/>
+        <w:kern w:val="0"/>
+        <w:position w:val="0"/>
+        <w:highlight w:val="none"/>
+        <w:vertAlign w:val="baseline"/>
+      </w:rPr>
+    </w:lvl>
+    <w:lvl w:ilvl="2">
+      <w:start w:val="1"/>
+      <w:numFmt w:val="decimal"/>
+      <w:lvlText w:val="%1.%2.%3."/>
+      <w:lvlJc w:val="left"/>
+      <w:pPr>
+        <w:ind w:left="720" w:hanging="720"/>
+      </w:pPr>
+      <w:rPr>
+        <w:rFonts w:hAnsi="Arial Unicode MS"/>
+        <w:caps w:val="0"/>
+        <w:smallCaps w:val="0"/>
+        <w:strike w:val="0"/>
+        <w:dstrike w:val="0"/>
+        <w:outline w:val="0"/>
+        <w:emboss w:val="0"/>
+        <w:imprint w:val="0"/>
+        <w:spacing w:val="0"/>
+        <w:w w:val="100"/>
+        <w:kern w:val="0"/>
+        <w:position w:val="0"/>
+        <w:highlight w:val="none"/>
+        <w:vertAlign w:val="baseline"/>
+      </w:rPr>
+    </w:lvl>
+    <w:lvl w:ilvl="3">
+      <w:start w:val="1"/>
+      <w:numFmt w:val="decimal"/>
+      <w:lvlText w:val="%1.%2.%3.%4."/>
+      <w:lvlJc w:val="left"/>
+      <w:pPr>
+        <w:ind w:left="720" w:hanging="720"/>
+      </w:pPr>
+      <w:rPr>
+        <w:rFonts w:hAnsi="Arial Unicode MS"/>
+        <w:caps w:val="0"/>
+        <w:smallCaps w:val="0"/>
+        <w:strike w:val="0"/>
+        <w:dstrike w:val="0"/>
+        <w:outline w:val="0"/>
+        <w:emboss w:val="0"/>
+        <w:imprint w:val="0"/>
+        <w:spacing w:val="0"/>
+        <w:w w:val="100"/>
+        <w:kern w:val="0"/>
+        <w:position w:val="0"/>
+        <w:highlight w:val="none"/>
+        <w:vertAlign w:val="baseline"/>
+      </w:rPr>
+    </w:lvl>
+    <w:lvl w:ilvl="4">
+      <w:start w:val="1"/>
+      <w:numFmt w:val="decimal"/>
+      <w:lvlText w:val="%1.%2.%3.%4.%5."/>
+      <w:lvlJc w:val="left"/>
+      <w:pPr>
+        <w:ind w:left="1080" w:hanging="1080"/>
+      </w:pPr>
+      <w:rPr>
+        <w:rFonts w:hAnsi="Arial Unicode MS"/>
+        <w:caps w:val="0"/>
+        <w:smallCaps w:val="0"/>
+        <w:strike w:val="0"/>
+        <w:dstrike w:val="0"/>
+        <w:outline w:val="0"/>
+        <w:emboss w:val="0"/>
+        <w:imprint w:val="0"/>
+        <w:spacing w:val="0"/>
+        <w:w w:val="100"/>
+        <w:kern w:val="0"/>
+        <w:position w:val="0"/>
+        <w:highlight w:val="none"/>
+        <w:vertAlign w:val="baseline"/>
+      </w:rPr>
+    </w:lvl>
+    <w:lvl w:ilvl="5">
+      <w:start w:val="1"/>
+      <w:numFmt w:val="decimal"/>
+      <w:lvlText w:val="%1.%2.%3.%4.%5.%6."/>
+      <w:lvlJc w:val="left"/>
+      <w:pPr>
+        <w:ind w:left="1080" w:hanging="1080"/>
+      </w:pPr>
+      <w:rPr>
+        <w:rFonts w:hAnsi="Arial Unicode MS"/>
+        <w:caps w:val="0"/>
+        <w:smallCaps w:val="0"/>
+        <w:strike w:val="0"/>
+        <w:dstrike w:val="0"/>
+        <w:outline w:val="0"/>
+        <w:emboss w:val="0"/>
+        <w:imprint w:val="0"/>
+        <w:spacing w:val="0"/>
+        <w:w w:val="100"/>
+        <w:kern w:val="0"/>
+        <w:position w:val="0"/>
+        <w:highlight w:val="none"/>
+        <w:vertAlign w:val="baseline"/>
+      </w:rPr>
+    </w:lvl>
+    <w:lvl w:ilvl="6">
+      <w:start w:val="1"/>
+      <w:numFmt w:val="decimal"/>
+      <w:lvlText w:val="%1.%2.%3.%4.%5.%6.%7."/>
+      <w:lvlJc w:val="left"/>
+      <w:pPr>
+        <w:ind w:left="1440" w:hanging="1440"/>
+      </w:pPr>
+      <w:rPr>
+        <w:rFonts w:hAnsi="Arial Unicode MS"/>
+        <w:caps w:val="0"/>
+        <w:smallCaps w:val="0"/>
+        <w:strike w:val="0"/>
+        <w:dstrike w:val="0"/>
+        <w:outline w:val="0"/>
+        <w:emboss w:val="0"/>
+        <w:imprint w:val="0"/>
+        <w:spacing w:val="0"/>
+        <w:w w:val="100"/>
+        <w:kern w:val="0"/>
+        <w:position w:val="0"/>
+        <w:highlight w:val="none"/>
+        <w:vertAlign w:val="baseline"/>
+      </w:rPr>
+    </w:lvl>
+    <w:lvl w:ilvl="7">
+      <w:start w:val="1"/>
+      <w:numFmt w:val="decimal"/>
+      <w:lvlText w:val="%1.%2.%3.%4.%5.%6.%7.%8."/>
+      <w:lvlJc w:val="left"/>
+      <w:pPr>
+        <w:ind w:left="1440" w:hanging="1440"/>
+      </w:pPr>
+      <w:rPr>
+        <w:rFonts w:hAnsi="Arial Unicode MS"/>
+        <w:caps w:val="0"/>
+        <w:smallCaps w:val="0"/>
+        <w:strike w:val="0"/>
+        <w:dstrike w:val="0"/>
+        <w:outline w:val="0"/>
+        <w:emboss w:val="0"/>
+        <w:imprint w:val="0"/>
+        <w:spacing w:val="0"/>
+        <w:w w:val="100"/>
+        <w:kern w:val="0"/>
+        <w:position w:val="0"/>
+        <w:highlight w:val="none"/>
+        <w:vertAlign w:val="baseline"/>
+      </w:rPr>
+    </w:lvl>
+    <w:lvl w:ilvl="8">
+      <w:start w:val="1"/>
+      <w:numFmt w:val="decimal"/>
+      <w:lvlText w:val="%1.%2.%3.%4.%5.%6.%7.%8.%9."/>
+      <w:lvlJc w:val="left"/>
+      <w:pPr>
+        <w:ind w:left="1800" w:hanging="1800"/>
+      </w:pPr>
+      <w:rPr>
+        <w:rFonts w:hAnsi="Arial Unicode MS"/>
+        <w:caps w:val="0"/>
+        <w:smallCaps w:val="0"/>
+        <w:strike w:val="0"/>
+        <w:dstrike w:val="0"/>
+        <w:outline w:val="0"/>
+        <w:emboss w:val="0"/>
+        <w:imprint w:val="0"/>
+        <w:spacing w:val="0"/>
+        <w:w w:val="100"/>
+        <w:kern w:val="0"/>
+        <w:position w:val="0"/>
+        <w:highlight w:val="none"/>
+        <w:vertAlign w:val="baseline"/>
+      </w:rPr>
+    </w:lvl>
+  </w:abstractNum>
   <w:num w:numId="1">
-    <w:abstractNumId w:val="8"/>
+    <w:abstractNumId w:val="10"/>
   </w:num>
   <w:num w:numId="2">
-    <w:abstractNumId w:val="8"/>
+    <w:abstractNumId w:val="10"/>
     <w:lvlOverride w:ilvl="2">
       <w:startOverride w:val="3"/>
     </w:lvlOverride>
   </w:num>
   <w:num w:numId="3">
-    <w:abstractNumId w:val="8"/>
+    <w:abstractNumId w:val="10"/>
     <w:lvlOverride w:ilvl="2">
       <w:startOverride w:val="11"/>
     </w:lvlOverride>
   </w:num>
   <w:num w:numId="4">
-    <w:abstractNumId w:val="8"/>
+    <w:abstractNumId w:val="10"/>
     <w:lvlOverride w:ilvl="2">
       <w:startOverride w:val="12"/>
     </w:lvlOverride>
   </w:num>
   <w:num w:numId="5">
-    <w:abstractNumId w:val="8"/>
+    <w:abstractNumId w:val="10"/>
     <w:lvlOverride w:ilvl="0">
       <w:startOverride w:val="4"/>
     </w:lvlOverride>
   </w:num>
   <w:num w:numId="6">
-    <w:abstractNumId w:val="8"/>
+    <w:abstractNumId w:val="10"/>
     <w:lvlOverride w:ilvl="0">
       <w:startOverride w:val="5"/>
     </w:lvlOverride>
   </w:num>
   <w:num w:numId="7">
-    <w:abstractNumId w:val="4"/>
+    <w:abstractNumId w:val="5"/>
   </w:num>
   <w:num w:numId="8">
-    <w:abstractNumId w:val="6"/>
+    <w:abstractNumId w:val="7"/>
   </w:num>
   <w:num w:numId="9">
-    <w:abstractNumId w:val="6"/>
+    <w:abstractNumId w:val="7"/>
     <w:lvlOverride w:ilvl="2">
       <w:startOverride w:val="3"/>
     </w:lvlOverride>
   </w:num>
   <w:num w:numId="10">
-    <w:abstractNumId w:val="6"/>
+    <w:abstractNumId w:val="7"/>
     <w:lvlOverride w:ilvl="2">
       <w:startOverride w:val="11"/>
     </w:lvlOverride>
   </w:num>
   <w:num w:numId="11">
-    <w:abstractNumId w:val="6"/>
+    <w:abstractNumId w:val="7"/>
     <w:lvlOverride w:ilvl="2">
       <w:startOverride w:val="12"/>
     </w:lvlOverride>
   </w:num>
   <w:num w:numId="12">
-    <w:abstractNumId w:val="6"/>
+    <w:abstractNumId w:val="7"/>
     <w:lvlOverride w:ilvl="0">
       <w:startOverride w:val="4"/>
     </w:lvlOverride>
@@ -5756,24 +6466,24 @@
     <w:abstractNumId w:val="0"/>
   </w:num>
   <w:num w:numId="14">
-    <w:abstractNumId w:val="3"/>
+    <w:abstractNumId w:val="4"/>
   </w:num>
   <w:num w:numId="15">
-    <w:abstractNumId w:val="6"/>
+    <w:abstractNumId w:val="7"/>
     <w:lvlOverride w:ilvl="0">
       <w:startOverride w:val="5"/>
     </w:lvlOverride>
   </w:num>
   <w:num w:numId="16">
-    <w:abstractNumId w:val="1"/>
+    <w:abstractNumId w:val="2"/>
   </w:num>
   <w:num w:numId="17">
-    <w:abstractNumId w:val="2"/>
+    <w:abstractNumId w:val="3"/>
   </w:num>
   <w:num w:numId="18">
-    <w:abstractNumId w:val="2"/>
+    <w:abstractNumId w:val="3"/>
     <w:lvlOverride w:ilvl="0">
-      <w:lvl w:ilvl="0" w:tplc="53F4429A">
+      <w:lvl w:ilvl="0" w:tplc="D55A7B98">
         <w:start w:val="1"/>
         <w:numFmt w:val="lowerLetter"/>
         <w:lvlText w:val="%1)"/>
@@ -5800,7 +6510,7 @@
       </w:lvl>
     </w:lvlOverride>
     <w:lvlOverride w:ilvl="1">
-      <w:lvl w:ilvl="1" w:tplc="81CAA256">
+      <w:lvl w:ilvl="1" w:tplc="D7A43FEE">
         <w:start w:val="1"/>
         <w:numFmt w:val="lowerLetter"/>
         <w:lvlText w:val="%2."/>
@@ -5830,7 +6540,7 @@
       </w:lvl>
     </w:lvlOverride>
     <w:lvlOverride w:ilvl="2">
-      <w:lvl w:ilvl="2" w:tplc="6922DD44">
+      <w:lvl w:ilvl="2" w:tplc="1D0499C6">
         <w:start w:val="1"/>
         <w:numFmt w:val="lowerRoman"/>
         <w:lvlText w:val="%3."/>
@@ -5860,7 +6570,7 @@
       </w:lvl>
     </w:lvlOverride>
     <w:lvlOverride w:ilvl="3">
-      <w:lvl w:ilvl="3" w:tplc="11B48526">
+      <w:lvl w:ilvl="3" w:tplc="EA0C545E">
         <w:start w:val="1"/>
         <w:numFmt w:val="decimal"/>
         <w:lvlText w:val="%4."/>
@@ -5890,7 +6600,7 @@
       </w:lvl>
     </w:lvlOverride>
     <w:lvlOverride w:ilvl="4">
-      <w:lvl w:ilvl="4" w:tplc="7C261BD8">
+      <w:lvl w:ilvl="4" w:tplc="F3B4F9AE">
         <w:start w:val="1"/>
         <w:numFmt w:val="lowerLetter"/>
         <w:lvlText w:val="%5."/>
@@ -5920,7 +6630,7 @@
       </w:lvl>
     </w:lvlOverride>
     <w:lvlOverride w:ilvl="5">
-      <w:lvl w:ilvl="5" w:tplc="72BC2B0A">
+      <w:lvl w:ilvl="5" w:tplc="38AA5A26">
         <w:start w:val="1"/>
         <w:numFmt w:val="lowerRoman"/>
         <w:lvlText w:val="%6."/>
@@ -5950,7 +6660,7 @@
       </w:lvl>
     </w:lvlOverride>
     <w:lvlOverride w:ilvl="6">
-      <w:lvl w:ilvl="6" w:tplc="643A65E8">
+      <w:lvl w:ilvl="6" w:tplc="E2BAA7CE">
         <w:start w:val="1"/>
         <w:numFmt w:val="decimal"/>
         <w:lvlText w:val="%7."/>
@@ -5980,7 +6690,7 @@
       </w:lvl>
     </w:lvlOverride>
     <w:lvlOverride w:ilvl="7">
-      <w:lvl w:ilvl="7" w:tplc="DB8AC67A">
+      <w:lvl w:ilvl="7" w:tplc="0F30FD16">
         <w:start w:val="1"/>
         <w:numFmt w:val="lowerLetter"/>
         <w:lvlText w:val="%8."/>
@@ -6010,7 +6720,7 @@
       </w:lvl>
     </w:lvlOverride>
     <w:lvlOverride w:ilvl="8">
-      <w:lvl w:ilvl="8" w:tplc="BF489E40">
+      <w:lvl w:ilvl="8" w:tplc="BEA65678">
         <w:start w:val="1"/>
         <w:numFmt w:val="lowerRoman"/>
         <w:lvlText w:val="%9."/>
@@ -6041,13 +6751,22 @@
     </w:lvlOverride>
   </w:num>
   <w:num w:numId="19">
-    <w:abstractNumId w:val="5"/>
+    <w:abstractNumId w:val="6"/>
   </w:num>
   <w:num w:numId="20">
+    <w:abstractNumId w:val="11"/>
+  </w:num>
+  <w:num w:numId="21">
     <w:abstractNumId w:val="9"/>
   </w:num>
-  <w:num w:numId="21">
-    <w:abstractNumId w:val="7"/>
+  <w:num w:numId="22">
+    <w:abstractNumId w:val="12"/>
+  </w:num>
+  <w:num w:numId="23">
+    <w:abstractNumId w:val="8"/>
+  </w:num>
+  <w:num w:numId="24">
+    <w:abstractNumId w:val="1"/>
   </w:num>
 </w:numbering>
 </file>
@@ -8230,7 +8949,7 @@
 </file>
 
 <file path=customXml/itemProps1.xml><?xml version="1.0" encoding="utf-8"?>
-<ds:datastoreItem xmlns:ds="http://schemas.openxmlformats.org/officeDocument/2006/customXml" ds:itemID="{A7CFADA9-9581-364D-8C22-B9B9236213C2}">
+<ds:datastoreItem xmlns:ds="http://schemas.openxmlformats.org/officeDocument/2006/customXml" ds:itemID="{5FFB5994-2025-2C4A-9550-D3E46621B782}">
   <ds:schemaRefs>
     <ds:schemaRef ds:uri="http://schemas.openxmlformats.org/officeDocument/2006/bibliography"/>
   </ds:schemaRefs>

</xml_diff>

<commit_message>
Alteração no script sql para incluir as validações/restrições de data e hora no acesso
</commit_message>
<xml_diff>
--- a/documentação/Monólogo FreePass.docx
+++ b/documentação/Monólogo FreePass.docx
@@ -1441,7 +1441,14 @@
           <w:rFonts w:eastAsia="Arial Unicode MS" w:cs="Arial Unicode MS"/>
           <w:lang w:val="de-DE"/>
         </w:rPr>
-        <w:t xml:space="preserve">FIGURA 1 – </w:t>
+        <w:t>FIGURA 2</w:t>
+      </w:r>
+      <w:r>
+        <w:rPr>
+          <w:rFonts w:eastAsia="Arial Unicode MS" w:cs="Arial Unicode MS"/>
+          <w:lang w:val="de-DE"/>
+        </w:rPr>
+        <w:t xml:space="preserve">– </w:t>
       </w:r>
       <w:r>
         <w:rPr>
@@ -1473,7 +1480,14 @@
           <w:rFonts w:eastAsia="Arial Unicode MS" w:cs="Arial Unicode MS"/>
           <w:lang w:val="de-DE"/>
         </w:rPr>
-        <w:t xml:space="preserve">FIGURA 1 – </w:t>
+        <w:t>FIGURA 3</w:t>
+      </w:r>
+      <w:r>
+        <w:rPr>
+          <w:rFonts w:eastAsia="Arial Unicode MS" w:cs="Arial Unicode MS"/>
+          <w:lang w:val="de-DE"/>
+        </w:rPr>
+        <w:t xml:space="preserve"> – </w:t>
       </w:r>
       <w:r>
         <w:rPr>
@@ -1505,7 +1519,14 @@
           <w:rFonts w:eastAsia="Arial Unicode MS" w:cs="Arial Unicode MS"/>
           <w:lang w:val="de-DE"/>
         </w:rPr>
-        <w:t xml:space="preserve">FIGURA 1 – </w:t>
+        <w:t>FIGURA 4</w:t>
+      </w:r>
+      <w:r>
+        <w:rPr>
+          <w:rFonts w:eastAsia="Arial Unicode MS" w:cs="Arial Unicode MS"/>
+          <w:lang w:val="de-DE"/>
+        </w:rPr>
+        <w:t xml:space="preserve"> – </w:t>
       </w:r>
       <w:r>
         <w:rPr>
@@ -1537,7 +1558,14 @@
           <w:rFonts w:eastAsia="Arial Unicode MS" w:cs="Arial Unicode MS"/>
           <w:lang w:val="de-DE"/>
         </w:rPr>
-        <w:t xml:space="preserve">FIGURA 1 – </w:t>
+        <w:t>FIGURA 5</w:t>
+      </w:r>
+      <w:r>
+        <w:rPr>
+          <w:rFonts w:eastAsia="Arial Unicode MS" w:cs="Arial Unicode MS"/>
+          <w:lang w:val="de-DE"/>
+        </w:rPr>
+        <w:t xml:space="preserve"> – </w:t>
       </w:r>
       <w:r>
         <w:rPr>
@@ -1569,7 +1597,14 @@
           <w:rFonts w:eastAsia="Arial Unicode MS" w:cs="Arial Unicode MS"/>
           <w:lang w:val="de-DE"/>
         </w:rPr>
-        <w:t xml:space="preserve">FIGURA 1 – </w:t>
+        <w:t>FIGURA 6</w:t>
+      </w:r>
+      <w:r>
+        <w:rPr>
+          <w:rFonts w:eastAsia="Arial Unicode MS" w:cs="Arial Unicode MS"/>
+          <w:lang w:val="de-DE"/>
+        </w:rPr>
+        <w:t xml:space="preserve"> – </w:t>
       </w:r>
       <w:r>
         <w:rPr>
@@ -1601,7 +1636,14 @@
           <w:rFonts w:eastAsia="Arial Unicode MS" w:cs="Arial Unicode MS"/>
           <w:lang w:val="de-DE"/>
         </w:rPr>
-        <w:t xml:space="preserve">FIGURA 1 – </w:t>
+        <w:t>FIGURA 7</w:t>
+      </w:r>
+      <w:r>
+        <w:rPr>
+          <w:rFonts w:eastAsia="Arial Unicode MS" w:cs="Arial Unicode MS"/>
+          <w:lang w:val="de-DE"/>
+        </w:rPr>
+        <w:t xml:space="preserve"> – </w:t>
       </w:r>
       <w:r>
         <w:rPr>
@@ -1633,7 +1675,14 @@
           <w:rFonts w:eastAsia="Arial Unicode MS" w:cs="Arial Unicode MS"/>
           <w:lang w:val="de-DE"/>
         </w:rPr>
-        <w:t xml:space="preserve">FIGURA 1 – </w:t>
+        <w:t>FIGURA 8</w:t>
+      </w:r>
+      <w:r>
+        <w:rPr>
+          <w:rFonts w:eastAsia="Arial Unicode MS" w:cs="Arial Unicode MS"/>
+          <w:lang w:val="de-DE"/>
+        </w:rPr>
+        <w:t xml:space="preserve"> – </w:t>
       </w:r>
       <w:r>
         <w:rPr>
@@ -1665,14 +1714,14 @@
           <w:rFonts w:eastAsia="Arial Unicode MS" w:cs="Arial Unicode MS"/>
           <w:lang w:val="de-DE"/>
         </w:rPr>
-        <w:t xml:space="preserve">FIGURA 1 – </w:t>
+        <w:t>FIGURA 9 –</w:t>
       </w:r>
       <w:r>
         <w:rPr>
           <w:rFonts w:eastAsia="Arial Unicode MS" w:cs="Arial Unicode MS"/>
           <w:lang w:val="de-DE"/>
         </w:rPr>
-        <w:t>MODELO CONCEITUAL</w:t>
+        <w:t xml:space="preserve"> FLUXO DE TELAS DO CLIENTE</w:t>
       </w:r>
       <w:r>
         <w:rPr>
@@ -1682,7 +1731,7 @@
         <w:tab/>
       </w:r>
       <w:r>
-        <w:t>9</w:t>
+        <w:t>8</w:t>
       </w:r>
     </w:p>
     <w:p>
@@ -1697,14 +1746,14 @@
           <w:rFonts w:eastAsia="Arial Unicode MS" w:cs="Arial Unicode MS"/>
           <w:lang w:val="de-DE"/>
         </w:rPr>
-        <w:t xml:space="preserve">FIGURA 1 – </w:t>
+        <w:t>FIGURA 10</w:t>
       </w:r>
       <w:r>
         <w:rPr>
           <w:rFonts w:eastAsia="Arial Unicode MS" w:cs="Arial Unicode MS"/>
           <w:lang w:val="de-DE"/>
         </w:rPr>
-        <w:t>MODELO RELACIONAL</w:t>
+        <w:t xml:space="preserve"> – FLUXO DE TELAS DO ADMINISTRADOR</w:t>
       </w:r>
       <w:r>
         <w:rPr>
@@ -1714,7 +1763,92 @@
         <w:tab/>
       </w:r>
       <w:r>
+        <w:t>8</w:t>
+      </w:r>
+    </w:p>
+    <w:p>
+      <w:pPr>
+        <w:pStyle w:val="TOC1"/>
+        <w:tabs>
+          <w:tab w:val="clear" w:pos="360"/>
+        </w:tabs>
+      </w:pPr>
+      <w:r>
+        <w:rPr>
+          <w:rFonts w:eastAsia="Arial Unicode MS" w:cs="Arial Unicode MS"/>
+          <w:lang w:val="de-DE"/>
+        </w:rPr>
+        <w:t>FIGURA 11</w:t>
+      </w:r>
+      <w:r>
+        <w:rPr>
+          <w:rFonts w:eastAsia="Arial Unicode MS" w:cs="Arial Unicode MS"/>
+          <w:lang w:val="de-DE"/>
+        </w:rPr>
+        <w:t xml:space="preserve"> – </w:t>
+      </w:r>
+      <w:r>
+        <w:rPr>
+          <w:rFonts w:eastAsia="Arial Unicode MS" w:cs="Arial Unicode MS"/>
+          <w:lang w:val="de-DE"/>
+        </w:rPr>
+        <w:t>MODELO CONCEITUAL</w:t>
+      </w:r>
+      <w:r>
+        <w:rPr>
+          <w:rFonts w:eastAsia="Arial Unicode MS" w:cs="Arial Unicode MS"/>
+          <w:lang w:val="de-DE"/>
+        </w:rPr>
+        <w:tab/>
+      </w:r>
+      <w:r>
         <w:t>10</w:t>
+      </w:r>
+    </w:p>
+    <w:p>
+      <w:pPr>
+        <w:pStyle w:val="TOC1"/>
+        <w:tabs>
+          <w:tab w:val="clear" w:pos="360"/>
+        </w:tabs>
+      </w:pPr>
+      <w:r>
+        <w:rPr>
+          <w:rFonts w:eastAsia="Arial Unicode MS" w:cs="Arial Unicode MS"/>
+          <w:lang w:val="de-DE"/>
+        </w:rPr>
+        <w:t>FIGURA 1</w:t>
+      </w:r>
+      <w:r>
+        <w:rPr>
+          <w:rFonts w:eastAsia="Arial Unicode MS" w:cs="Arial Unicode MS"/>
+          <w:lang w:val="de-DE"/>
+        </w:rPr>
+        <w:t>2</w:t>
+      </w:r>
+      <w:r>
+        <w:rPr>
+          <w:rFonts w:eastAsia="Arial Unicode MS" w:cs="Arial Unicode MS"/>
+          <w:lang w:val="de-DE"/>
+        </w:rPr>
+        <w:t xml:space="preserve"> – </w:t>
+      </w:r>
+      <w:r>
+        <w:rPr>
+          <w:rFonts w:eastAsia="Arial Unicode MS" w:cs="Arial Unicode MS"/>
+          <w:lang w:val="de-DE"/>
+        </w:rPr>
+        <w:t>MODELO RELACIONAL</w:t>
+      </w:r>
+      <w:r>
+        <w:rPr>
+          <w:rFonts w:eastAsia="Arial Unicode MS" w:cs="Arial Unicode MS"/>
+          <w:lang w:val="de-DE"/>
+        </w:rPr>
+        <w:tab/>
+      </w:r>
+      <w:r>
+        <w:t>11</w:t>
       </w:r>
     </w:p>
     <w:p>
@@ -1905,7 +2039,7 @@
         <w:tab/>
       </w:r>
       <w:r>
-        <w:t>9</w:t>
+        <w:t>10</w:t>
       </w:r>
     </w:p>
     <w:p>
@@ -1937,7 +2071,7 @@
         <w:tab/>
       </w:r>
       <w:r>
-        <w:t>9</w:t>
+        <w:t>10</w:t>
       </w:r>
     </w:p>
     <w:p>
@@ -1969,7 +2103,32 @@
         <w:tab/>
       </w:r>
       <w:r>
-        <w:t>9</w:t>
+        <w:t>11</w:t>
+      </w:r>
+    </w:p>
+    <w:p>
+      <w:pPr>
+        <w:pStyle w:val="TOC1"/>
+        <w:tabs>
+          <w:tab w:val="clear" w:pos="360"/>
+        </w:tabs>
+      </w:pPr>
+      <w:r>
+        <w:rPr>
+          <w:rFonts w:eastAsia="Arial Unicode MS" w:cs="Arial Unicode MS"/>
+          <w:lang w:val="de-DE"/>
+        </w:rPr>
+        <w:t>3. SCRIPT SQL</w:t>
+      </w:r>
+      <w:r>
+        <w:rPr>
+          <w:rFonts w:eastAsia="Arial Unicode MS" w:cs="Arial Unicode MS"/>
+          <w:lang w:val="de-DE"/>
+        </w:rPr>
+        <w:tab/>
+      </w:r>
+      <w:r>
+        <w:t>12</w:t>
       </w:r>
     </w:p>
     <w:p>
@@ -3513,6 +3672,64 @@
         <w:tab/>
       </w:r>
     </w:p>
+    <w:p>
+      <w:pPr>
+        <w:tabs>
+          <w:tab w:val="left" w:pos="2860"/>
+        </w:tabs>
+        <w:rPr>
+          <w:rFonts w:ascii="Arial" w:eastAsia="Arial" w:hAnsi="Arial" w:cs="Arial"/>
+          <w:bCs/>
+        </w:rPr>
+      </w:pPr>
+    </w:p>
+    <w:p>
+      <w:pPr>
+        <w:tabs>
+          <w:tab w:val="left" w:pos="2860"/>
+        </w:tabs>
+        <w:rPr>
+          <w:rFonts w:ascii="Arial" w:eastAsia="Arial" w:hAnsi="Arial" w:cs="Arial"/>
+          <w:bCs/>
+        </w:rPr>
+      </w:pPr>
+      <w:r>
+        <w:rPr>
+          <w:rFonts w:ascii="Arial" w:eastAsia="Arial" w:hAnsi="Arial" w:cs="Arial"/>
+          <w:bCs/>
+        </w:rPr>
+        <w:t>Em seguida, apresentamos os diagramas de fluxo de telas para cliente e administrador (FIGURAS 9 e 10).</w:t>
+      </w:r>
+    </w:p>
+    <w:p>
+      <w:pPr>
+        <w:tabs>
+          <w:tab w:val="left" w:pos="2860"/>
+        </w:tabs>
+        <w:rPr>
+          <w:rFonts w:ascii="Arial" w:eastAsia="Arial" w:hAnsi="Arial" w:cs="Arial"/>
+          <w:bCs/>
+        </w:rPr>
+      </w:pPr>
+    </w:p>
+    <w:p>
+      <w:pPr>
+        <w:tabs>
+          <w:tab w:val="left" w:pos="2860"/>
+        </w:tabs>
+        <w:rPr>
+          <w:rFonts w:ascii="Arial" w:eastAsia="Arial" w:hAnsi="Arial" w:cs="Arial"/>
+          <w:bCs/>
+        </w:rPr>
+      </w:pPr>
+      <w:r>
+        <w:rPr>
+          <w:rFonts w:ascii="Arial" w:eastAsia="Arial" w:hAnsi="Arial" w:cs="Arial"/>
+          <w:bCs/>
+        </w:rPr>
+        <w:t>-descrever</w:t>
+      </w:r>
+    </w:p>
     <w:bookmarkEnd w:id="2"/>
     <w:p>
       <w:pPr>
@@ -3530,6 +3747,244 @@
       <w:pPr>
         <w:pStyle w:val="BodyText"/>
         <w:spacing w:line="360" w:lineRule="auto"/>
+        <w:ind w:left="1134"/>
+        <w:rPr>
+          <w:rFonts w:ascii="Arial" w:eastAsia="Arial" w:hAnsi="Arial" w:cs="Arial"/>
+          <w:b/>
+          <w:bCs/>
+        </w:rPr>
+      </w:pPr>
+      <w:r>
+        <w:rPr>
+          <w:rFonts w:ascii="Arial" w:eastAsia="Arial" w:hAnsi="Arial" w:cs="Arial"/>
+          <w:b/>
+          <w:bCs/>
+          <w:noProof/>
+          <w:lang w:val="en-US"/>
+        </w:rPr>
+        <w:drawing>
+          <wp:inline distT="0" distB="0" distL="0" distR="0" wp14:anchorId="4819FB75" wp14:editId="09199AFD">
+            <wp:extent cx="4762500" cy="2095500"/>
+            <wp:effectExtent l="0" t="0" r="12700" b="12700"/>
+            <wp:docPr id="3" name="Picture 3"/>
+            <wp:cNvGraphicFramePr>
+              <a:graphicFrameLocks xmlns:a="http://schemas.openxmlformats.org/drawingml/2006/main" noChangeAspect="1"/>
+            </wp:cNvGraphicFramePr>
+            <a:graphic xmlns:a="http://schemas.openxmlformats.org/drawingml/2006/main">
+              <a:graphicData uri="http://schemas.openxmlformats.org/drawingml/2006/picture">
+                <pic:pic xmlns:pic="http://schemas.openxmlformats.org/drawingml/2006/picture">
+                  <pic:nvPicPr>
+                    <pic:cNvPr id="0" name="seqtelasuser.png"/>
+                    <pic:cNvPicPr/>
+                  </pic:nvPicPr>
+                  <pic:blipFill>
+                    <a:blip r:embed="rId18">
+                      <a:extLst>
+                        <a:ext uri="{28A0092B-C50C-407E-A947-70E740481C1C}">
+                          <a14:useLocalDpi xmlns:a14="http://schemas.microsoft.com/office/drawing/2010/main" val="0"/>
+                        </a:ext>
+                      </a:extLst>
+                    </a:blip>
+                    <a:stretch>
+                      <a:fillRect/>
+                    </a:stretch>
+                  </pic:blipFill>
+                  <pic:spPr>
+                    <a:xfrm>
+                      <a:off x="0" y="0"/>
+                      <a:ext cx="4762500" cy="2095500"/>
+                    </a:xfrm>
+                    <a:prstGeom prst="rect">
+                      <a:avLst/>
+                    </a:prstGeom>
+                  </pic:spPr>
+                </pic:pic>
+              </a:graphicData>
+            </a:graphic>
+          </wp:inline>
+        </w:drawing>
+      </w:r>
+    </w:p>
+    <w:p>
+      <w:pPr>
+        <w:rPr>
+          <w:rFonts w:ascii="Arial" w:eastAsia="Arial" w:hAnsi="Arial" w:cs="Arial"/>
+          <w:bCs/>
+        </w:rPr>
+      </w:pPr>
+      <w:r>
+        <w:rPr>
+          <w:rFonts w:ascii="Arial" w:eastAsia="Arial" w:hAnsi="Arial" w:cs="Arial"/>
+          <w:bCs/>
+        </w:rPr>
+        <w:t>FIGURA 9 – FLUXO DE TELAS DO CLIENTE</w:t>
+      </w:r>
+    </w:p>
+    <w:p>
+      <w:pPr>
+        <w:tabs>
+          <w:tab w:val="left" w:pos="2860"/>
+        </w:tabs>
+        <w:rPr>
+          <w:rFonts w:ascii="Arial" w:eastAsia="Arial" w:hAnsi="Arial" w:cs="Arial"/>
+          <w:bCs/>
+        </w:rPr>
+      </w:pPr>
+      <w:r>
+        <w:rPr>
+          <w:rFonts w:ascii="Arial" w:eastAsia="Arial" w:hAnsi="Arial" w:cs="Arial"/>
+          <w:bCs/>
+        </w:rPr>
+        <w:t>Fonte: Autores (2016).</w:t>
+      </w:r>
+      <w:r>
+        <w:rPr>
+          <w:rFonts w:ascii="Arial" w:eastAsia="Arial" w:hAnsi="Arial" w:cs="Arial"/>
+          <w:bCs/>
+        </w:rPr>
+        <w:tab/>
+      </w:r>
+    </w:p>
+    <w:p>
+      <w:pPr>
+        <w:tabs>
+          <w:tab w:val="left" w:pos="2860"/>
+        </w:tabs>
+        <w:rPr>
+          <w:rFonts w:ascii="Arial" w:eastAsia="Arial" w:hAnsi="Arial" w:cs="Arial"/>
+          <w:bCs/>
+        </w:rPr>
+      </w:pPr>
+      <w:r>
+        <w:rPr>
+          <w:rFonts w:ascii="Arial" w:eastAsia="Arial" w:hAnsi="Arial" w:cs="Arial"/>
+          <w:bCs/>
+        </w:rPr>
+        <w:t>-descrever</w:t>
+      </w:r>
+    </w:p>
+    <w:p>
+      <w:pPr>
+        <w:rPr>
+          <w:rFonts w:ascii="Arial" w:eastAsia="Arial" w:hAnsi="Arial" w:cs="Arial"/>
+          <w:bCs/>
+        </w:rPr>
+      </w:pPr>
+    </w:p>
+    <w:p>
+      <w:pPr>
+        <w:rPr>
+          <w:rFonts w:ascii="Arial" w:eastAsia="Arial" w:hAnsi="Arial" w:cs="Arial"/>
+          <w:bCs/>
+        </w:rPr>
+      </w:pPr>
+      <w:r>
+        <w:rPr>
+          <w:rFonts w:ascii="Arial" w:eastAsia="Arial" w:hAnsi="Arial" w:cs="Arial"/>
+          <w:bCs/>
+          <w:noProof/>
+          <w:lang w:val="en-US"/>
+        </w:rPr>
+        <w:drawing>
+          <wp:inline distT="0" distB="0" distL="0" distR="0" wp14:anchorId="3E7B57D4" wp14:editId="2CB98835">
+            <wp:extent cx="5756275" cy="2426970"/>
+            <wp:effectExtent l="0" t="0" r="9525" b="11430"/>
+            <wp:docPr id="4" name="Picture 4"/>
+            <wp:cNvGraphicFramePr>
+              <a:graphicFrameLocks xmlns:a="http://schemas.openxmlformats.org/drawingml/2006/main" noChangeAspect="1"/>
+            </wp:cNvGraphicFramePr>
+            <a:graphic xmlns:a="http://schemas.openxmlformats.org/drawingml/2006/main">
+              <a:graphicData uri="http://schemas.openxmlformats.org/drawingml/2006/picture">
+                <pic:pic xmlns:pic="http://schemas.openxmlformats.org/drawingml/2006/picture">
+                  <pic:nvPicPr>
+                    <pic:cNvPr id="0" name="seqtelaadmin.png"/>
+                    <pic:cNvPicPr/>
+                  </pic:nvPicPr>
+                  <pic:blipFill>
+                    <a:blip r:embed="rId19">
+                      <a:extLst>
+                        <a:ext uri="{28A0092B-C50C-407E-A947-70E740481C1C}">
+                          <a14:useLocalDpi xmlns:a14="http://schemas.microsoft.com/office/drawing/2010/main" val="0"/>
+                        </a:ext>
+                      </a:extLst>
+                    </a:blip>
+                    <a:stretch>
+                      <a:fillRect/>
+                    </a:stretch>
+                  </pic:blipFill>
+                  <pic:spPr>
+                    <a:xfrm>
+                      <a:off x="0" y="0"/>
+                      <a:ext cx="5756275" cy="2426970"/>
+                    </a:xfrm>
+                    <a:prstGeom prst="rect">
+                      <a:avLst/>
+                    </a:prstGeom>
+                  </pic:spPr>
+                </pic:pic>
+              </a:graphicData>
+            </a:graphic>
+          </wp:inline>
+        </w:drawing>
+      </w:r>
+    </w:p>
+    <w:p>
+      <w:pPr>
+        <w:rPr>
+          <w:rFonts w:ascii="Arial" w:eastAsia="Arial" w:hAnsi="Arial" w:cs="Arial"/>
+          <w:bCs/>
+        </w:rPr>
+      </w:pPr>
+      <w:r>
+        <w:rPr>
+          <w:rFonts w:ascii="Arial" w:eastAsia="Arial" w:hAnsi="Arial" w:cs="Arial"/>
+          <w:bCs/>
+        </w:rPr>
+        <w:lastRenderedPageBreak/>
+        <w:t>FIGURA 10 – FLUXO DE TELAS DO ADMINISTRADOR</w:t>
+      </w:r>
+    </w:p>
+    <w:p>
+      <w:pPr>
+        <w:tabs>
+          <w:tab w:val="left" w:pos="2860"/>
+        </w:tabs>
+        <w:rPr>
+          <w:rFonts w:ascii="Arial" w:eastAsia="Arial" w:hAnsi="Arial" w:cs="Arial"/>
+          <w:bCs/>
+        </w:rPr>
+      </w:pPr>
+      <w:r>
+        <w:rPr>
+          <w:rFonts w:ascii="Arial" w:eastAsia="Arial" w:hAnsi="Arial" w:cs="Arial"/>
+          <w:bCs/>
+        </w:rPr>
+        <w:t>Fonte: Autores (2016).</w:t>
+      </w:r>
+      <w:r>
+        <w:rPr>
+          <w:rFonts w:ascii="Arial" w:eastAsia="Arial" w:hAnsi="Arial" w:cs="Arial"/>
+          <w:bCs/>
+        </w:rPr>
+        <w:tab/>
+      </w:r>
+    </w:p>
+    <w:p>
+      <w:pPr>
+        <w:pStyle w:val="BodyText"/>
+        <w:spacing w:line="360" w:lineRule="auto"/>
+        <w:ind w:left="1134"/>
+        <w:rPr>
+          <w:rFonts w:ascii="Arial" w:eastAsia="Arial" w:hAnsi="Arial" w:cs="Arial"/>
+          <w:b/>
+          <w:bCs/>
+        </w:rPr>
+      </w:pPr>
+    </w:p>
+    <w:p>
+      <w:pPr>
+        <w:pStyle w:val="BodyText"/>
+        <w:spacing w:line="360" w:lineRule="auto"/>
         <w:ind w:firstLine="709"/>
         <w:rPr>
           <w:rFonts w:ascii="Arial" w:eastAsia="Arial" w:hAnsi="Arial" w:cs="Arial"/>
@@ -3594,6 +4049,116 @@
         </w:rPr>
         <w:t>ejado durante o desenvolvimento</w:t>
       </w:r>
+    </w:p>
+    <w:p>
+      <w:pPr>
+        <w:pStyle w:val="BodyText"/>
+        <w:spacing w:line="360" w:lineRule="auto"/>
+        <w:ind w:firstLine="709"/>
+        <w:rPr>
+          <w:rFonts w:ascii="Arial" w:eastAsia="Arial" w:hAnsi="Arial" w:cs="Arial"/>
+          <w:bCs/>
+        </w:rPr>
+      </w:pPr>
+    </w:p>
+    <w:p>
+      <w:pPr>
+        <w:pStyle w:val="BodyText"/>
+        <w:spacing w:line="360" w:lineRule="auto"/>
+        <w:ind w:firstLine="709"/>
+        <w:rPr>
+          <w:rFonts w:ascii="Arial" w:eastAsia="Arial" w:hAnsi="Arial" w:cs="Arial"/>
+          <w:bCs/>
+        </w:rPr>
+      </w:pPr>
+    </w:p>
+    <w:p>
+      <w:pPr>
+        <w:pStyle w:val="BodyText"/>
+        <w:spacing w:line="360" w:lineRule="auto"/>
+        <w:ind w:firstLine="709"/>
+        <w:rPr>
+          <w:rFonts w:ascii="Arial" w:eastAsia="Arial" w:hAnsi="Arial" w:cs="Arial"/>
+          <w:bCs/>
+        </w:rPr>
+      </w:pPr>
+    </w:p>
+    <w:p>
+      <w:pPr>
+        <w:pStyle w:val="BodyText"/>
+        <w:spacing w:line="360" w:lineRule="auto"/>
+        <w:ind w:firstLine="709"/>
+        <w:rPr>
+          <w:rFonts w:ascii="Arial" w:eastAsia="Arial" w:hAnsi="Arial" w:cs="Arial"/>
+          <w:bCs/>
+        </w:rPr>
+      </w:pPr>
+    </w:p>
+    <w:p>
+      <w:pPr>
+        <w:pStyle w:val="BodyText"/>
+        <w:spacing w:line="360" w:lineRule="auto"/>
+        <w:ind w:firstLine="709"/>
+        <w:rPr>
+          <w:rFonts w:ascii="Arial" w:eastAsia="Arial" w:hAnsi="Arial" w:cs="Arial"/>
+          <w:bCs/>
+        </w:rPr>
+      </w:pPr>
+    </w:p>
+    <w:p>
+      <w:pPr>
+        <w:pStyle w:val="BodyText"/>
+        <w:spacing w:line="360" w:lineRule="auto"/>
+        <w:ind w:firstLine="709"/>
+        <w:rPr>
+          <w:rFonts w:ascii="Arial" w:eastAsia="Arial" w:hAnsi="Arial" w:cs="Arial"/>
+          <w:bCs/>
+        </w:rPr>
+      </w:pPr>
+    </w:p>
+    <w:p>
+      <w:pPr>
+        <w:pStyle w:val="BodyText"/>
+        <w:spacing w:line="360" w:lineRule="auto"/>
+        <w:ind w:firstLine="709"/>
+        <w:rPr>
+          <w:rFonts w:ascii="Arial" w:eastAsia="Arial" w:hAnsi="Arial" w:cs="Arial"/>
+          <w:bCs/>
+        </w:rPr>
+      </w:pPr>
+    </w:p>
+    <w:p>
+      <w:pPr>
+        <w:pStyle w:val="BodyText"/>
+        <w:spacing w:line="360" w:lineRule="auto"/>
+        <w:ind w:firstLine="709"/>
+        <w:rPr>
+          <w:rFonts w:ascii="Arial" w:eastAsia="Arial" w:hAnsi="Arial" w:cs="Arial"/>
+          <w:bCs/>
+        </w:rPr>
+      </w:pPr>
+    </w:p>
+    <w:p>
+      <w:pPr>
+        <w:pStyle w:val="BodyText"/>
+        <w:spacing w:line="360" w:lineRule="auto"/>
+        <w:ind w:firstLine="709"/>
+        <w:rPr>
+          <w:rFonts w:ascii="Arial" w:eastAsia="Arial" w:hAnsi="Arial" w:cs="Arial"/>
+          <w:bCs/>
+        </w:rPr>
+      </w:pPr>
+    </w:p>
+    <w:p>
+      <w:pPr>
+        <w:pStyle w:val="BodyText"/>
+        <w:spacing w:line="360" w:lineRule="auto"/>
+        <w:ind w:firstLine="709"/>
+        <w:rPr>
+          <w:rFonts w:ascii="Arial" w:eastAsia="Arial" w:hAnsi="Arial" w:cs="Arial"/>
+          <w:bCs/>
+        </w:rPr>
+      </w:pPr>
     </w:p>
     <w:p>
       <w:pPr>
@@ -3809,7 +4374,6 @@
         <w:rPr>
           <w:rFonts w:ascii="Arial" w:hAnsi="Arial"/>
         </w:rPr>
-        <w:lastRenderedPageBreak/>
         <w:t>MODELAGEM DE DADOS</w:t>
       </w:r>
     </w:p>
@@ -3950,7 +4514,7 @@
                     <pic:cNvPicPr/>
                   </pic:nvPicPr>
                   <pic:blipFill>
-                    <a:blip r:embed="rId18">
+                    <a:blip r:embed="rId20">
                       <a:extLst>
                         <a:ext uri="{28A0092B-C50C-407E-A947-70E740481C1C}">
                           <a14:useLocalDpi xmlns:a14="http://schemas.microsoft.com/office/drawing/2010/main" val="0"/>
@@ -3988,7 +4552,13 @@
         <w:rPr>
           <w:rFonts w:ascii="Arial" w:hAnsi="Arial"/>
         </w:rPr>
-        <w:t xml:space="preserve">FIGURA 9 – </w:t>
+        <w:t>FIGURA 11</w:t>
+      </w:r>
+      <w:r>
+        <w:rPr>
+          <w:rFonts w:ascii="Arial" w:hAnsi="Arial"/>
+        </w:rPr>
+        <w:t xml:space="preserve"> – </w:t>
       </w:r>
       <w:r>
         <w:rPr>
@@ -4011,6 +4581,7 @@
           <w:rFonts w:ascii="Arial" w:eastAsia="Arial" w:hAnsi="Arial" w:cs="Arial"/>
           <w:bCs/>
         </w:rPr>
+        <w:lastRenderedPageBreak/>
         <w:t>Fonte: Autores (2016).</w:t>
       </w:r>
     </w:p>
@@ -4093,6 +4664,14 @@
           <w:rFonts w:ascii="Arial" w:eastAsia="Arial" w:hAnsi="Arial" w:cs="Arial"/>
         </w:rPr>
       </w:pPr>
+      <w:r>
+        <w:rPr>
+          <w:rFonts w:ascii="Arial" w:eastAsia="Arial" w:hAnsi="Arial" w:cs="Arial"/>
+        </w:rPr>
+        <w:t>--TABELAS PARA RESTRIçOES</w:t>
+      </w:r>
+      <w:bookmarkStart w:id="4" w:name="_GoBack"/>
+      <w:bookmarkEnd w:id="4"/>
     </w:p>
     <w:p>
       <w:pPr>
@@ -4167,7 +4746,7 @@
                     <pic:cNvPicPr/>
                   </pic:nvPicPr>
                   <pic:blipFill>
-                    <a:blip r:embed="rId19">
+                    <a:blip r:embed="rId21">
                       <a:extLst>
                         <a:ext uri="{28A0092B-C50C-407E-A947-70E740481C1C}">
                           <a14:useLocalDpi xmlns:a14="http://schemas.microsoft.com/office/drawing/2010/main" val="0"/>
@@ -4205,7 +4784,13 @@
         <w:rPr>
           <w:rFonts w:ascii="Arial" w:hAnsi="Arial"/>
         </w:rPr>
-        <w:t xml:space="preserve">FIGURA 10 – </w:t>
+        <w:t>FIGURA 12</w:t>
+      </w:r>
+      <w:r>
+        <w:rPr>
+          <w:rFonts w:ascii="Arial" w:hAnsi="Arial"/>
+        </w:rPr>
+        <w:t xml:space="preserve"> – </w:t>
       </w:r>
       <w:r>
         <w:rPr>
@@ -4228,20 +4813,1724 @@
           <w:rFonts w:ascii="Arial" w:eastAsia="Arial" w:hAnsi="Arial" w:cs="Arial"/>
           <w:bCs/>
         </w:rPr>
+        <w:lastRenderedPageBreak/>
         <w:t>Fonte: Autores (2016).</w:t>
       </w:r>
     </w:p>
     <w:p>
       <w:pPr>
-        <w:spacing w:line="360" w:lineRule="auto"/>
+        <w:pStyle w:val="Heading1"/>
+        <w:numPr>
+          <w:ilvl w:val="0"/>
+          <w:numId w:val="8"/>
+        </w:numPr>
         <w:jc w:val="both"/>
-      </w:pPr>
-      <w:bookmarkStart w:id="4" w:name="_GoBack"/>
-      <w:bookmarkEnd w:id="4"/>
+        <w:rPr>
+          <w:rFonts w:ascii="Arial" w:hAnsi="Arial"/>
+        </w:rPr>
+      </w:pPr>
+      <w:r>
+        <w:rPr>
+          <w:rFonts w:ascii="Arial" w:hAnsi="Arial"/>
+        </w:rPr>
+        <w:t>SCRIPT SQL</w:t>
+      </w:r>
+    </w:p>
+    <w:p/>
+    <w:p>
+      <w:r>
+        <w:tab/>
+        <w:t xml:space="preserve">Após a elaboração do modelo relacional, já é possível criar o banco, suas tabelas e relacionamentos, sendo assim, apresentamos o script utilizado para elaboração do banco de dados do sistema </w:t>
+      </w:r>
+      <w:proofErr w:type="spellStart"/>
+      <w:r>
+        <w:t>FreePass</w:t>
+      </w:r>
+      <w:proofErr w:type="spellEnd"/>
+      <w:r>
+        <w:t>.</w:t>
+      </w:r>
+    </w:p>
+    <w:p/>
+    <w:p>
+      <w:pPr>
+        <w:pStyle w:val="Heading1"/>
+        <w:numPr>
+          <w:ilvl w:val="1"/>
+          <w:numId w:val="25"/>
+        </w:numPr>
+        <w:jc w:val="both"/>
+        <w:rPr>
+          <w:rFonts w:ascii="Arial" w:hAnsi="Arial"/>
+        </w:rPr>
+      </w:pPr>
+      <w:r>
+        <w:rPr>
+          <w:noProof/>
+          <w:lang w:val="en-US"/>
+        </w:rPr>
+        <mc:AlternateContent>
+          <mc:Choice Requires="wps">
+            <w:drawing>
+              <wp:anchor distT="0" distB="0" distL="114300" distR="114300" simplePos="0" relativeHeight="251660288" behindDoc="0" locked="0" layoutInCell="1" allowOverlap="1" wp14:anchorId="7BCE0B37" wp14:editId="1764347F">
+                <wp:simplePos x="0" y="0"/>
+                <wp:positionH relativeFrom="column">
+                  <wp:posOffset>0</wp:posOffset>
+                </wp:positionH>
+                <wp:positionV relativeFrom="paragraph">
+                  <wp:posOffset>346710</wp:posOffset>
+                </wp:positionV>
+                <wp:extent cx="5600700" cy="2743200"/>
+                <wp:effectExtent l="0" t="0" r="38100" b="25400"/>
+                <wp:wrapSquare wrapText="bothSides"/>
+                <wp:docPr id="12" name="Text Box 12"/>
+                <wp:cNvGraphicFramePr/>
+                <a:graphic xmlns:a="http://schemas.openxmlformats.org/drawingml/2006/main">
+                  <a:graphicData uri="http://schemas.microsoft.com/office/word/2010/wordprocessingShape">
+                    <wps:wsp>
+                      <wps:cNvSpPr txBox="1"/>
+                      <wps:spPr>
+                        <a:xfrm>
+                          <a:off x="0" y="0"/>
+                          <a:ext cx="5600700" cy="2743200"/>
+                        </a:xfrm>
+                        <a:prstGeom prst="rect">
+                          <a:avLst/>
+                        </a:prstGeom>
+                        <a:noFill/>
+                        <a:ln w="6350">
+                          <a:solidFill>
+                            <a:prstClr val="black"/>
+                          </a:solidFill>
+                        </a:ln>
+                        <a:effectLst/>
+                        <a:sp3d/>
+                        <a:extLst>
+                          <a:ext uri="{C572A759-6A51-4108-AA02-DFA0A04FC94B}">
+                            <ma14:wrappingTextBoxFlag xmlns:ma14="http://schemas.microsoft.com/office/mac/drawingml/2011/main"/>
+                          </a:ext>
+                        </a:extLst>
+                      </wps:spPr>
+                      <wps:style>
+                        <a:lnRef idx="0">
+                          <a:scrgbClr r="0" g="0" b="0"/>
+                        </a:lnRef>
+                        <a:fillRef idx="0">
+                          <a:scrgbClr r="0" g="0" b="0"/>
+                        </a:fillRef>
+                        <a:effectRef idx="0">
+                          <a:scrgbClr r="0" g="0" b="0"/>
+                        </a:effectRef>
+                        <a:fontRef idx="none"/>
+                      </wps:style>
+                      <wps:txbx>
+                        <w:txbxContent>
+                          <w:p>
+                            <w:r>
+                              <w:t>CREATE TABLE `pessoa` (</w:t>
+                            </w:r>
+                          </w:p>
+                          <w:p>
+                            <w:r>
+                              <w:t xml:space="preserve">  `</w:t>
+                            </w:r>
+                            <w:proofErr w:type="spellStart"/>
+                            <w:r>
+                              <w:t>id</w:t>
+                            </w:r>
+                            <w:proofErr w:type="spellEnd"/>
+                            <w:r>
+                              <w:t xml:space="preserve">` </w:t>
+                            </w:r>
+                            <w:proofErr w:type="spellStart"/>
+                            <w:r>
+                              <w:t>int</w:t>
+                            </w:r>
+                            <w:proofErr w:type="spellEnd"/>
+                            <w:r>
+                              <w:t>(11) NOT NULL AUTO_INCREMENT,</w:t>
+                            </w:r>
+                          </w:p>
+                          <w:p>
+                            <w:r>
+                              <w:t xml:space="preserve">  `nome` </w:t>
+                            </w:r>
+                            <w:proofErr w:type="spellStart"/>
+                            <w:r>
+                              <w:t>text</w:t>
+                            </w:r>
+                            <w:proofErr w:type="spellEnd"/>
+                            <w:r>
+                              <w:t xml:space="preserve"> NOT NULL,</w:t>
+                            </w:r>
+                          </w:p>
+                          <w:p>
+                            <w:r>
+                              <w:t xml:space="preserve">  `telefone` </w:t>
+                            </w:r>
+                            <w:proofErr w:type="spellStart"/>
+                            <w:r>
+                              <w:t>text</w:t>
+                            </w:r>
+                            <w:proofErr w:type="spellEnd"/>
+                            <w:r>
+                              <w:t xml:space="preserve"> NOT NULL,</w:t>
+                            </w:r>
+                          </w:p>
+                          <w:p>
+                            <w:r>
+                              <w:t xml:space="preserve">  `</w:t>
+                            </w:r>
+                            <w:proofErr w:type="spellStart"/>
+                            <w:r>
+                              <w:t>endereco</w:t>
+                            </w:r>
+                            <w:proofErr w:type="spellEnd"/>
+                            <w:r>
+                              <w:t xml:space="preserve">` </w:t>
+                            </w:r>
+                            <w:proofErr w:type="spellStart"/>
+                            <w:r>
+                              <w:t>varchar</w:t>
+                            </w:r>
+                            <w:proofErr w:type="spellEnd"/>
+                            <w:r>
+                              <w:t>(45) NOT NULL,</w:t>
+                            </w:r>
+                          </w:p>
+                          <w:p>
+                            <w:r>
+                              <w:t xml:space="preserve">  `</w:t>
+                            </w:r>
+                            <w:proofErr w:type="spellStart"/>
+                            <w:r>
+                              <w:t>dpto</w:t>
+                            </w:r>
+                            <w:proofErr w:type="spellEnd"/>
+                            <w:r>
+                              <w:t xml:space="preserve">` </w:t>
+                            </w:r>
+                            <w:proofErr w:type="spellStart"/>
+                            <w:r>
+                              <w:t>varchar</w:t>
+                            </w:r>
+                            <w:proofErr w:type="spellEnd"/>
+                            <w:r>
+                              <w:t>(1) NOT NULL,</w:t>
+                            </w:r>
+                          </w:p>
+                          <w:p>
+                            <w:r>
+                              <w:t xml:space="preserve">  `email` </w:t>
+                            </w:r>
+                            <w:proofErr w:type="spellStart"/>
+                            <w:r>
+                              <w:t>varchar</w:t>
+                            </w:r>
+                            <w:proofErr w:type="spellEnd"/>
+                            <w:r>
+                              <w:t>(45) NOT NULL,</w:t>
+                            </w:r>
+                          </w:p>
+                          <w:p>
+                            <w:r>
+                              <w:t xml:space="preserve">  `senha` </w:t>
+                            </w:r>
+                            <w:proofErr w:type="spellStart"/>
+                            <w:r>
+                              <w:t>varchar</w:t>
+                            </w:r>
+                            <w:proofErr w:type="spellEnd"/>
+                            <w:r>
+                              <w:t>(45) NOT NULL,</w:t>
+                            </w:r>
+                          </w:p>
+                          <w:p>
+                            <w:r>
+                              <w:t xml:space="preserve">  `</w:t>
+                            </w:r>
+                            <w:proofErr w:type="spellStart"/>
+                            <w:r>
+                              <w:t>isAdmin</w:t>
+                            </w:r>
+                            <w:proofErr w:type="spellEnd"/>
+                            <w:r>
+                              <w:t xml:space="preserve">` </w:t>
+                            </w:r>
+                            <w:proofErr w:type="spellStart"/>
+                            <w:r>
+                              <w:t>int</w:t>
+                            </w:r>
+                            <w:proofErr w:type="spellEnd"/>
+                            <w:r>
+                              <w:t>(11) NOT NULL,</w:t>
+                            </w:r>
+                          </w:p>
+                          <w:p>
+                            <w:r>
+                              <w:t xml:space="preserve">  `</w:t>
+                            </w:r>
+                            <w:proofErr w:type="spellStart"/>
+                            <w:r>
+                              <w:t>cpf</w:t>
+                            </w:r>
+                            <w:proofErr w:type="spellEnd"/>
+                            <w:r>
+                              <w:t xml:space="preserve">` </w:t>
+                            </w:r>
+                            <w:proofErr w:type="spellStart"/>
+                            <w:r>
+                              <w:t>varchar</w:t>
+                            </w:r>
+                            <w:proofErr w:type="spellEnd"/>
+                            <w:r>
+                              <w:t>(11) NOT NULL,</w:t>
+                            </w:r>
+                          </w:p>
+                          <w:p>
+                            <w:r>
+                              <w:t xml:space="preserve">  `foto` </w:t>
+                            </w:r>
+                            <w:proofErr w:type="spellStart"/>
+                            <w:r>
+                              <w:t>longblob</w:t>
+                            </w:r>
+                            <w:proofErr w:type="spellEnd"/>
+                            <w:r>
+                              <w:t>,</w:t>
+                            </w:r>
+                          </w:p>
+                          <w:p>
+                            <w:r>
+                              <w:t xml:space="preserve">  PRIMARY KEY (`</w:t>
+                            </w:r>
+                            <w:proofErr w:type="spellStart"/>
+                            <w:r>
+                              <w:t>id</w:t>
+                            </w:r>
+                            <w:proofErr w:type="spellEnd"/>
+                            <w:r>
+                              <w:t>`),</w:t>
+                            </w:r>
+                          </w:p>
+                          <w:p>
+                            <w:r>
+                              <w:t xml:space="preserve">  UNIQUE KEY `</w:t>
+                            </w:r>
+                            <w:proofErr w:type="spellStart"/>
+                            <w:r>
+                              <w:t>cpf_UNIQUE</w:t>
+                            </w:r>
+                            <w:proofErr w:type="spellEnd"/>
+                            <w:r>
+                              <w:t>` (`</w:t>
+                            </w:r>
+                            <w:proofErr w:type="spellStart"/>
+                            <w:r>
+                              <w:t>cpf</w:t>
+                            </w:r>
+                            <w:proofErr w:type="spellEnd"/>
+                            <w:r>
+                              <w:t>`)</w:t>
+                            </w:r>
+                          </w:p>
+                          <w:p>
+                            <w:r>
+                              <w:t>) ENGINE=</w:t>
+                            </w:r>
+                            <w:proofErr w:type="spellStart"/>
+                            <w:r>
+                              <w:t>InnoDB</w:t>
+                            </w:r>
+                            <w:proofErr w:type="spellEnd"/>
+                            <w:r>
+                              <w:t xml:space="preserve"> AUTO_INCREMENT=19 DEFAULT CHARSET=latin1;</w:t>
+                            </w:r>
+                          </w:p>
+                        </w:txbxContent>
+                      </wps:txbx>
+                      <wps:bodyPr rot="0" spcFirstLastPara="1" vertOverflow="overflow" horzOverflow="overflow" vert="horz" wrap="square" lIns="0" tIns="0" rIns="0" bIns="0" numCol="1" spcCol="38100" rtlCol="0" fromWordArt="0" anchor="t" anchorCtr="0" forceAA="0" compatLnSpc="1">
+                        <a:prstTxWarp prst="textNoShape">
+                          <a:avLst/>
+                        </a:prstTxWarp>
+                        <a:noAutofit/>
+                      </wps:bodyPr>
+                    </wps:wsp>
+                  </a:graphicData>
+                </a:graphic>
+                <wp14:sizeRelH relativeFrom="margin">
+                  <wp14:pctWidth>0</wp14:pctWidth>
+                </wp14:sizeRelH>
+                <wp14:sizeRelV relativeFrom="margin">
+                  <wp14:pctHeight>0</wp14:pctHeight>
+                </wp14:sizeRelV>
+              </wp:anchor>
+            </w:drawing>
+          </mc:Choice>
+          <mc:Fallback>
+            <w:pict>
+              <v:shapetype id="_x0000_t202" coordsize="21600,21600" o:spt="202" path="m0,0l0,21600,21600,21600,21600,0xe">
+                <v:stroke joinstyle="miter"/>
+                <v:path gradientshapeok="t" o:connecttype="rect"/>
+              </v:shapetype>
+              <v:shape id="Text Box 12" o:spid="_x0000_s1026" type="#_x0000_t202" style="position:absolute;left:0;text-align:left;margin-left:0;margin-top:27.3pt;width:441pt;height:3in;z-index:251660288;visibility:visible;mso-wrap-style:square;mso-width-percent:0;mso-height-percent:0;mso-wrap-distance-left:9pt;mso-wrap-distance-top:0;mso-wrap-distance-right:9pt;mso-wrap-distance-bottom:0;mso-position-horizontal:absolute;mso-position-horizontal-relative:text;mso-position-vertical:absolute;mso-position-vertical-relative:text;mso-width-percent:0;mso-height-percent:0;mso-width-relative:margin;mso-height-relative:margin;v-text-anchor:top" o:gfxdata="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" filled="f" strokeweight=".5pt">
+                <v:textbox inset="0,0,0,0">
+                  <w:txbxContent>
+                    <w:p>
+                      <w:r>
+                        <w:t>CREATE TABLE `pessoa` (</w:t>
+                      </w:r>
+                    </w:p>
+                    <w:p>
+                      <w:r>
+                        <w:t xml:space="preserve">  `</w:t>
+                      </w:r>
+                      <w:proofErr w:type="spellStart"/>
+                      <w:r>
+                        <w:t>id</w:t>
+                      </w:r>
+                      <w:proofErr w:type="spellEnd"/>
+                      <w:r>
+                        <w:t xml:space="preserve">` </w:t>
+                      </w:r>
+                      <w:proofErr w:type="spellStart"/>
+                      <w:r>
+                        <w:t>int</w:t>
+                      </w:r>
+                      <w:proofErr w:type="spellEnd"/>
+                      <w:r>
+                        <w:t>(11) NOT NULL AUTO_INCREMENT,</w:t>
+                      </w:r>
+                    </w:p>
+                    <w:p>
+                      <w:r>
+                        <w:t xml:space="preserve">  `nome` </w:t>
+                      </w:r>
+                      <w:proofErr w:type="spellStart"/>
+                      <w:r>
+                        <w:t>text</w:t>
+                      </w:r>
+                      <w:proofErr w:type="spellEnd"/>
+                      <w:r>
+                        <w:t xml:space="preserve"> NOT NULL,</w:t>
+                      </w:r>
+                    </w:p>
+                    <w:p>
+                      <w:r>
+                        <w:t xml:space="preserve">  `telefone` </w:t>
+                      </w:r>
+                      <w:proofErr w:type="spellStart"/>
+                      <w:r>
+                        <w:t>text</w:t>
+                      </w:r>
+                      <w:proofErr w:type="spellEnd"/>
+                      <w:r>
+                        <w:t xml:space="preserve"> NOT NULL,</w:t>
+                      </w:r>
+                    </w:p>
+                    <w:p>
+                      <w:r>
+                        <w:t xml:space="preserve">  `</w:t>
+                      </w:r>
+                      <w:proofErr w:type="spellStart"/>
+                      <w:r>
+                        <w:t>endereco</w:t>
+                      </w:r>
+                      <w:proofErr w:type="spellEnd"/>
+                      <w:r>
+                        <w:t xml:space="preserve">` </w:t>
+                      </w:r>
+                      <w:proofErr w:type="spellStart"/>
+                      <w:r>
+                        <w:t>varchar</w:t>
+                      </w:r>
+                      <w:proofErr w:type="spellEnd"/>
+                      <w:r>
+                        <w:t>(45) NOT NULL,</w:t>
+                      </w:r>
+                    </w:p>
+                    <w:p>
+                      <w:r>
+                        <w:t xml:space="preserve">  `</w:t>
+                      </w:r>
+                      <w:proofErr w:type="spellStart"/>
+                      <w:r>
+                        <w:t>dpto</w:t>
+                      </w:r>
+                      <w:proofErr w:type="spellEnd"/>
+                      <w:r>
+                        <w:t xml:space="preserve">` </w:t>
+                      </w:r>
+                      <w:proofErr w:type="spellStart"/>
+                      <w:r>
+                        <w:t>varchar</w:t>
+                      </w:r>
+                      <w:proofErr w:type="spellEnd"/>
+                      <w:r>
+                        <w:t>(1) NOT NULL,</w:t>
+                      </w:r>
+                    </w:p>
+                    <w:p>
+                      <w:r>
+                        <w:t xml:space="preserve">  `email` </w:t>
+                      </w:r>
+                      <w:proofErr w:type="spellStart"/>
+                      <w:r>
+                        <w:t>varchar</w:t>
+                      </w:r>
+                      <w:proofErr w:type="spellEnd"/>
+                      <w:r>
+                        <w:t>(45) NOT NULL,</w:t>
+                      </w:r>
+                    </w:p>
+                    <w:p>
+                      <w:r>
+                        <w:t xml:space="preserve">  `senha` </w:t>
+                      </w:r>
+                      <w:proofErr w:type="spellStart"/>
+                      <w:r>
+                        <w:t>varchar</w:t>
+                      </w:r>
+                      <w:proofErr w:type="spellEnd"/>
+                      <w:r>
+                        <w:t>(45) NOT NULL,</w:t>
+                      </w:r>
+                    </w:p>
+                    <w:p>
+                      <w:r>
+                        <w:t xml:space="preserve">  `</w:t>
+                      </w:r>
+                      <w:proofErr w:type="spellStart"/>
+                      <w:r>
+                        <w:t>isAdmin</w:t>
+                      </w:r>
+                      <w:proofErr w:type="spellEnd"/>
+                      <w:r>
+                        <w:t xml:space="preserve">` </w:t>
+                      </w:r>
+                      <w:proofErr w:type="spellStart"/>
+                      <w:r>
+                        <w:t>int</w:t>
+                      </w:r>
+                      <w:proofErr w:type="spellEnd"/>
+                      <w:r>
+                        <w:t>(11) NOT NULL,</w:t>
+                      </w:r>
+                    </w:p>
+                    <w:p>
+                      <w:r>
+                        <w:t xml:space="preserve">  `</w:t>
+                      </w:r>
+                      <w:proofErr w:type="spellStart"/>
+                      <w:r>
+                        <w:t>cpf</w:t>
+                      </w:r>
+                      <w:proofErr w:type="spellEnd"/>
+                      <w:r>
+                        <w:t xml:space="preserve">` </w:t>
+                      </w:r>
+                      <w:proofErr w:type="spellStart"/>
+                      <w:r>
+                        <w:t>varchar</w:t>
+                      </w:r>
+                      <w:proofErr w:type="spellEnd"/>
+                      <w:r>
+                        <w:t>(11) NOT NULL,</w:t>
+                      </w:r>
+                    </w:p>
+                    <w:p>
+                      <w:r>
+                        <w:t xml:space="preserve">  `foto` </w:t>
+                      </w:r>
+                      <w:proofErr w:type="spellStart"/>
+                      <w:r>
+                        <w:t>longblob</w:t>
+                      </w:r>
+                      <w:proofErr w:type="spellEnd"/>
+                      <w:r>
+                        <w:t>,</w:t>
+                      </w:r>
+                    </w:p>
+                    <w:p>
+                      <w:r>
+                        <w:t xml:space="preserve">  PRIMARY KEY (`</w:t>
+                      </w:r>
+                      <w:proofErr w:type="spellStart"/>
+                      <w:r>
+                        <w:t>id</w:t>
+                      </w:r>
+                      <w:proofErr w:type="spellEnd"/>
+                      <w:r>
+                        <w:t>`),</w:t>
+                      </w:r>
+                    </w:p>
+                    <w:p>
+                      <w:r>
+                        <w:t xml:space="preserve">  UNIQUE KEY `</w:t>
+                      </w:r>
+                      <w:proofErr w:type="spellStart"/>
+                      <w:r>
+                        <w:t>cpf_UNIQUE</w:t>
+                      </w:r>
+                      <w:proofErr w:type="spellEnd"/>
+                      <w:r>
+                        <w:t>` (`</w:t>
+                      </w:r>
+                      <w:proofErr w:type="spellStart"/>
+                      <w:r>
+                        <w:t>cpf</w:t>
+                      </w:r>
+                      <w:proofErr w:type="spellEnd"/>
+                      <w:r>
+                        <w:t>`)</w:t>
+                      </w:r>
+                    </w:p>
+                    <w:p>
+                      <w:r>
+                        <w:t>) ENGINE=</w:t>
+                      </w:r>
+                      <w:proofErr w:type="spellStart"/>
+                      <w:r>
+                        <w:t>InnoDB</w:t>
+                      </w:r>
+                      <w:proofErr w:type="spellEnd"/>
+                      <w:r>
+                        <w:t xml:space="preserve"> AUTO_INCREMENT=19 DEFAULT CHARSET=latin1;</w:t>
+                      </w:r>
+                    </w:p>
+                  </w:txbxContent>
+                </v:textbox>
+                <w10:wrap type="square"/>
+              </v:shape>
+            </w:pict>
+          </mc:Fallback>
+        </mc:AlternateContent>
+      </w:r>
+      <w:r>
+        <w:rPr>
+          <w:rFonts w:ascii="Arial" w:hAnsi="Arial"/>
+        </w:rPr>
+        <w:t>.</w:t>
+      </w:r>
+      <w:r>
+        <w:rPr>
+          <w:rFonts w:ascii="Arial" w:hAnsi="Arial"/>
+        </w:rPr>
+        <w:tab/>
+      </w:r>
+      <w:r>
+        <w:rPr>
+          <w:rFonts w:ascii="Arial" w:hAnsi="Arial"/>
+        </w:rPr>
+        <w:t>TABELA PESSOA</w:t>
+      </w:r>
+    </w:p>
+    <w:p/>
+    <w:p>
+      <w:pPr>
+        <w:pStyle w:val="Heading1"/>
+        <w:numPr>
+          <w:ilvl w:val="1"/>
+          <w:numId w:val="25"/>
+        </w:numPr>
+        <w:jc w:val="both"/>
+        <w:rPr>
+          <w:rFonts w:ascii="Arial" w:hAnsi="Arial"/>
+        </w:rPr>
+      </w:pPr>
+      <w:r>
+        <w:rPr>
+          <w:rFonts w:ascii="Arial" w:hAnsi="Arial"/>
+          <w:noProof/>
+          <w:lang w:val="en-US"/>
+        </w:rPr>
+        <mc:AlternateContent>
+          <mc:Choice Requires="wps">
+            <w:drawing>
+              <wp:anchor distT="0" distB="0" distL="114300" distR="114300" simplePos="0" relativeHeight="251661312" behindDoc="0" locked="0" layoutInCell="1" allowOverlap="1" wp14:anchorId="153FBF4C" wp14:editId="178572BA">
+                <wp:simplePos x="0" y="0"/>
+                <wp:positionH relativeFrom="column">
+                  <wp:posOffset>0</wp:posOffset>
+                </wp:positionH>
+                <wp:positionV relativeFrom="paragraph">
+                  <wp:posOffset>358140</wp:posOffset>
+                </wp:positionV>
+                <wp:extent cx="5600700" cy="1714500"/>
+                <wp:effectExtent l="0" t="0" r="38100" b="38100"/>
+                <wp:wrapSquare wrapText="bothSides"/>
+                <wp:docPr id="17" name="Text Box 17"/>
+                <wp:cNvGraphicFramePr/>
+                <a:graphic xmlns:a="http://schemas.openxmlformats.org/drawingml/2006/main">
+                  <a:graphicData uri="http://schemas.microsoft.com/office/word/2010/wordprocessingShape">
+                    <wps:wsp>
+                      <wps:cNvSpPr txBox="1"/>
+                      <wps:spPr>
+                        <a:xfrm>
+                          <a:off x="0" y="0"/>
+                          <a:ext cx="5600700" cy="1714500"/>
+                        </a:xfrm>
+                        <a:prstGeom prst="rect">
+                          <a:avLst/>
+                        </a:prstGeom>
+                        <a:noFill/>
+                        <a:ln w="6350">
+                          <a:solidFill>
+                            <a:prstClr val="black"/>
+                          </a:solidFill>
+                        </a:ln>
+                        <a:effectLst/>
+                        <a:sp3d/>
+                        <a:extLst>
+                          <a:ext uri="{C572A759-6A51-4108-AA02-DFA0A04FC94B}">
+                            <ma14:wrappingTextBoxFlag xmlns:ma14="http://schemas.microsoft.com/office/mac/drawingml/2011/main"/>
+                          </a:ext>
+                        </a:extLst>
+                      </wps:spPr>
+                      <wps:style>
+                        <a:lnRef idx="0">
+                          <a:scrgbClr r="0" g="0" b="0"/>
+                        </a:lnRef>
+                        <a:fillRef idx="0">
+                          <a:scrgbClr r="0" g="0" b="0"/>
+                        </a:fillRef>
+                        <a:effectRef idx="0">
+                          <a:scrgbClr r="0" g="0" b="0"/>
+                        </a:effectRef>
+                        <a:fontRef idx="none"/>
+                      </wps:style>
+                      <wps:txbx>
+                        <w:txbxContent>
+                          <w:p>
+                            <w:r>
+                              <w:t>CREATE TABLE `</w:t>
+                            </w:r>
+                            <w:proofErr w:type="spellStart"/>
+                            <w:r>
+                              <w:t>rfid</w:t>
+                            </w:r>
+                            <w:proofErr w:type="spellEnd"/>
+                            <w:r>
+                              <w:t>` (</w:t>
+                            </w:r>
+                          </w:p>
+                          <w:p>
+                            <w:r>
+                              <w:t xml:space="preserve">  `</w:t>
+                            </w:r>
+                            <w:proofErr w:type="spellStart"/>
+                            <w:r>
+                              <w:t>rfid</w:t>
+                            </w:r>
+                            <w:proofErr w:type="spellEnd"/>
+                            <w:r>
+                              <w:t xml:space="preserve">` </w:t>
+                            </w:r>
+                            <w:proofErr w:type="spellStart"/>
+                            <w:r>
+                              <w:t>varchar</w:t>
+                            </w:r>
+                            <w:proofErr w:type="spellEnd"/>
+                            <w:r>
+                              <w:t>(12) CHARACTER SET utf8 NOT NULL,</w:t>
+                            </w:r>
+                          </w:p>
+                          <w:p>
+                            <w:r>
+                              <w:t xml:space="preserve">  `</w:t>
+                            </w:r>
+                            <w:proofErr w:type="spellStart"/>
+                            <w:r>
+                              <w:t>id_pessoa</w:t>
+                            </w:r>
+                            <w:proofErr w:type="spellEnd"/>
+                            <w:r>
+                              <w:t xml:space="preserve">` </w:t>
+                            </w:r>
+                            <w:proofErr w:type="spellStart"/>
+                            <w:r>
+                              <w:t>int</w:t>
+                            </w:r>
+                            <w:proofErr w:type="spellEnd"/>
+                            <w:r>
+                              <w:t>(11) NOT NULL,</w:t>
+                            </w:r>
+                          </w:p>
+                          <w:p>
+                            <w:r>
+                              <w:t xml:space="preserve">  `</w:t>
+                            </w:r>
+                            <w:proofErr w:type="spellStart"/>
+                            <w:r>
+                              <w:t>isActive</w:t>
+                            </w:r>
+                            <w:proofErr w:type="spellEnd"/>
+                            <w:r>
+                              <w:t xml:space="preserve">` </w:t>
+                            </w:r>
+                            <w:proofErr w:type="spellStart"/>
+                            <w:r>
+                              <w:t>varchar</w:t>
+                            </w:r>
+                            <w:proofErr w:type="spellEnd"/>
+                            <w:r>
+                              <w:t>(1) CHARACTER SET utf8 NOT NULL,</w:t>
+                            </w:r>
+                          </w:p>
+                          <w:p>
+                            <w:r>
+                              <w:t xml:space="preserve">  PRIMARY KEY (`</w:t>
+                            </w:r>
+                            <w:proofErr w:type="spellStart"/>
+                            <w:r>
+                              <w:t>rfid</w:t>
+                            </w:r>
+                            <w:proofErr w:type="spellEnd"/>
+                            <w:r>
+                              <w:t>`),</w:t>
+                            </w:r>
+                          </w:p>
+                          <w:p>
+                            <w:r>
+                              <w:t xml:space="preserve">  KEY `</w:t>
+                            </w:r>
+                            <w:proofErr w:type="spellStart"/>
+                            <w:r>
+                              <w:t>id_pessoa</w:t>
+                            </w:r>
+                            <w:proofErr w:type="spellEnd"/>
+                            <w:r>
+                              <w:t>` (`</w:t>
+                            </w:r>
+                            <w:proofErr w:type="spellStart"/>
+                            <w:r>
+                              <w:t>id_pessoa</w:t>
+                            </w:r>
+                            <w:proofErr w:type="spellEnd"/>
+                            <w:r>
+                              <w:t>`),</w:t>
+                            </w:r>
+                          </w:p>
+                          <w:p>
+                            <w:r>
+                              <w:t xml:space="preserve">  CONSTRAINT `</w:t>
+                            </w:r>
+                            <w:proofErr w:type="spellStart"/>
+                            <w:r>
+                              <w:t>fk_id_pessoa</w:t>
+                            </w:r>
+                            <w:proofErr w:type="spellEnd"/>
+                            <w:r>
+                              <w:t>` FOREIGN KEY (`</w:t>
+                            </w:r>
+                            <w:proofErr w:type="spellStart"/>
+                            <w:r>
+                              <w:t>id_pessoa</w:t>
+                            </w:r>
+                            <w:proofErr w:type="spellEnd"/>
+                            <w:r>
+                              <w:t>`) REFERENCES `pessoa` (`</w:t>
+                            </w:r>
+                            <w:proofErr w:type="spellStart"/>
+                            <w:r>
+                              <w:t>id</w:t>
+                            </w:r>
+                            <w:proofErr w:type="spellEnd"/>
+                            <w:r>
+                              <w:t>`) ON DELETE NO ACTION ON UPDATE NO ACTION</w:t>
+                            </w:r>
+                          </w:p>
+                          <w:p>
+                            <w:r>
+                              <w:t>) ENGINE=</w:t>
+                            </w:r>
+                            <w:proofErr w:type="spellStart"/>
+                            <w:r>
+                              <w:t>InnoDB</w:t>
+                            </w:r>
+                            <w:proofErr w:type="spellEnd"/>
+                            <w:r>
+                              <w:t xml:space="preserve"> DEFAULT CHARSET=latin1;</w:t>
+                            </w:r>
+                          </w:p>
+                        </w:txbxContent>
+                      </wps:txbx>
+                      <wps:bodyPr rot="0" spcFirstLastPara="1" vertOverflow="overflow" horzOverflow="overflow" vert="horz" wrap="square" lIns="0" tIns="0" rIns="0" bIns="0" numCol="1" spcCol="38100" rtlCol="0" fromWordArt="0" anchor="t" anchorCtr="0" forceAA="0" compatLnSpc="1">
+                        <a:prstTxWarp prst="textNoShape">
+                          <a:avLst/>
+                        </a:prstTxWarp>
+                        <a:noAutofit/>
+                      </wps:bodyPr>
+                    </wps:wsp>
+                  </a:graphicData>
+                </a:graphic>
+                <wp14:sizeRelV relativeFrom="margin">
+                  <wp14:pctHeight>0</wp14:pctHeight>
+                </wp14:sizeRelV>
+              </wp:anchor>
+            </w:drawing>
+          </mc:Choice>
+          <mc:Fallback>
+            <w:pict>
+              <v:shape id="Text Box 17" o:spid="_x0000_s1027" type="#_x0000_t202" style="position:absolute;left:0;text-align:left;margin-left:0;margin-top:28.2pt;width:441pt;height:135pt;z-index:251661312;visibility:visible;mso-wrap-style:square;mso-height-percent:0;mso-wrap-distance-left:9pt;mso-wrap-distance-top:0;mso-wrap-distance-right:9pt;mso-wrap-distance-bottom:0;mso-position-horizontal:absolute;mso-position-horizontal-relative:text;mso-position-vertical:absolute;mso-position-vertical-relative:text;mso-height-percent:0;mso-height-relative:margin;v-text-anchor:top" o:gfxdata="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" filled="f" strokeweight=".5pt">
+                <v:textbox inset="0,0,0,0">
+                  <w:txbxContent>
+                    <w:p>
+                      <w:r>
+                        <w:t>CREATE TABLE `</w:t>
+                      </w:r>
+                      <w:proofErr w:type="spellStart"/>
+                      <w:r>
+                        <w:t>rfid</w:t>
+                      </w:r>
+                      <w:proofErr w:type="spellEnd"/>
+                      <w:r>
+                        <w:t>` (</w:t>
+                      </w:r>
+                    </w:p>
+                    <w:p>
+                      <w:r>
+                        <w:t xml:space="preserve">  `</w:t>
+                      </w:r>
+                      <w:proofErr w:type="spellStart"/>
+                      <w:r>
+                        <w:t>rfid</w:t>
+                      </w:r>
+                      <w:proofErr w:type="spellEnd"/>
+                      <w:r>
+                        <w:t xml:space="preserve">` </w:t>
+                      </w:r>
+                      <w:proofErr w:type="spellStart"/>
+                      <w:r>
+                        <w:t>varchar</w:t>
+                      </w:r>
+                      <w:proofErr w:type="spellEnd"/>
+                      <w:r>
+                        <w:t>(12) CHARACTER SET utf8 NOT NULL,</w:t>
+                      </w:r>
+                    </w:p>
+                    <w:p>
+                      <w:r>
+                        <w:t xml:space="preserve">  `</w:t>
+                      </w:r>
+                      <w:proofErr w:type="spellStart"/>
+                      <w:r>
+                        <w:t>id_pessoa</w:t>
+                      </w:r>
+                      <w:proofErr w:type="spellEnd"/>
+                      <w:r>
+                        <w:t xml:space="preserve">` </w:t>
+                      </w:r>
+                      <w:proofErr w:type="spellStart"/>
+                      <w:r>
+                        <w:t>int</w:t>
+                      </w:r>
+                      <w:proofErr w:type="spellEnd"/>
+                      <w:r>
+                        <w:t>(11) NOT NULL,</w:t>
+                      </w:r>
+                    </w:p>
+                    <w:p>
+                      <w:r>
+                        <w:t xml:space="preserve">  `</w:t>
+                      </w:r>
+                      <w:proofErr w:type="spellStart"/>
+                      <w:r>
+                        <w:t>isActive</w:t>
+                      </w:r>
+                      <w:proofErr w:type="spellEnd"/>
+                      <w:r>
+                        <w:t xml:space="preserve">` </w:t>
+                      </w:r>
+                      <w:proofErr w:type="spellStart"/>
+                      <w:r>
+                        <w:t>varchar</w:t>
+                      </w:r>
+                      <w:proofErr w:type="spellEnd"/>
+                      <w:r>
+                        <w:t>(1) CHARACTER SET utf8 NOT NULL,</w:t>
+                      </w:r>
+                    </w:p>
+                    <w:p>
+                      <w:r>
+                        <w:t xml:space="preserve">  PRIMARY KEY (`</w:t>
+                      </w:r>
+                      <w:proofErr w:type="spellStart"/>
+                      <w:r>
+                        <w:t>rfid</w:t>
+                      </w:r>
+                      <w:proofErr w:type="spellEnd"/>
+                      <w:r>
+                        <w:t>`),</w:t>
+                      </w:r>
+                    </w:p>
+                    <w:p>
+                      <w:r>
+                        <w:t xml:space="preserve">  KEY `</w:t>
+                      </w:r>
+                      <w:proofErr w:type="spellStart"/>
+                      <w:r>
+                        <w:t>id_pessoa</w:t>
+                      </w:r>
+                      <w:proofErr w:type="spellEnd"/>
+                      <w:r>
+                        <w:t>` (`</w:t>
+                      </w:r>
+                      <w:proofErr w:type="spellStart"/>
+                      <w:r>
+                        <w:t>id_pessoa</w:t>
+                      </w:r>
+                      <w:proofErr w:type="spellEnd"/>
+                      <w:r>
+                        <w:t>`),</w:t>
+                      </w:r>
+                    </w:p>
+                    <w:p>
+                      <w:r>
+                        <w:t xml:space="preserve">  CONSTRAINT `</w:t>
+                      </w:r>
+                      <w:proofErr w:type="spellStart"/>
+                      <w:r>
+                        <w:t>fk_id_pessoa</w:t>
+                      </w:r>
+                      <w:proofErr w:type="spellEnd"/>
+                      <w:r>
+                        <w:t>` FOREIGN KEY (`</w:t>
+                      </w:r>
+                      <w:proofErr w:type="spellStart"/>
+                      <w:r>
+                        <w:t>id_pessoa</w:t>
+                      </w:r>
+                      <w:proofErr w:type="spellEnd"/>
+                      <w:r>
+                        <w:t>`) REFERENCES `pessoa` (`</w:t>
+                      </w:r>
+                      <w:proofErr w:type="spellStart"/>
+                      <w:r>
+                        <w:t>id</w:t>
+                      </w:r>
+                      <w:proofErr w:type="spellEnd"/>
+                      <w:r>
+                        <w:t>`) ON DELETE NO ACTION ON UPDATE NO ACTION</w:t>
+                      </w:r>
+                    </w:p>
+                    <w:p>
+                      <w:r>
+                        <w:t>) ENGINE=</w:t>
+                      </w:r>
+                      <w:proofErr w:type="spellStart"/>
+                      <w:r>
+                        <w:t>InnoDB</w:t>
+                      </w:r>
+                      <w:proofErr w:type="spellEnd"/>
+                      <w:r>
+                        <w:t xml:space="preserve"> DEFAULT CHARSET=latin1;</w:t>
+                      </w:r>
+                    </w:p>
+                  </w:txbxContent>
+                </v:textbox>
+                <w10:wrap type="square"/>
+              </v:shape>
+            </w:pict>
+          </mc:Fallback>
+        </mc:AlternateContent>
+      </w:r>
+      <w:r>
+        <w:rPr>
+          <w:rFonts w:ascii="Arial" w:hAnsi="Arial"/>
+        </w:rPr>
+        <w:t>.</w:t>
+      </w:r>
+      <w:r>
+        <w:rPr>
+          <w:rFonts w:ascii="Arial" w:hAnsi="Arial"/>
+        </w:rPr>
+        <w:tab/>
+      </w:r>
+      <w:r>
+        <w:rPr>
+          <w:rFonts w:ascii="Arial" w:hAnsi="Arial"/>
+        </w:rPr>
+        <w:t>TABELA RFID</w:t>
+      </w:r>
+    </w:p>
+    <w:p/>
+    <w:p/>
+    <w:p>
+      <w:pPr>
+        <w:pStyle w:val="Heading1"/>
+        <w:numPr>
+          <w:ilvl w:val="1"/>
+          <w:numId w:val="25"/>
+        </w:numPr>
+        <w:jc w:val="both"/>
+        <w:rPr>
+          <w:rFonts w:ascii="Arial" w:hAnsi="Arial"/>
+        </w:rPr>
+      </w:pPr>
+      <w:r>
+        <w:rPr>
+          <w:rFonts w:ascii="Arial" w:hAnsi="Arial"/>
+        </w:rPr>
+        <w:t>.</w:t>
+      </w:r>
+      <w:r>
+        <w:rPr>
+          <w:rFonts w:ascii="Arial" w:hAnsi="Arial"/>
+        </w:rPr>
+        <w:tab/>
+      </w:r>
+      <w:r>
+        <w:rPr>
+          <w:rFonts w:ascii="Arial" w:hAnsi="Arial"/>
+        </w:rPr>
+        <w:t>TABELA PENDENTES</w:t>
+      </w:r>
+    </w:p>
+    <w:p>
+      <w:r>
+        <w:rPr>
+          <w:noProof/>
+          <w:lang w:val="en-US"/>
+        </w:rPr>
+        <mc:AlternateContent>
+          <mc:Choice Requires="wps">
+            <w:drawing>
+              <wp:anchor distT="0" distB="0" distL="114300" distR="114300" simplePos="0" relativeHeight="251662336" behindDoc="0" locked="0" layoutInCell="1" allowOverlap="1" wp14:anchorId="5214C14B" wp14:editId="49363A9A">
+                <wp:simplePos x="0" y="0"/>
+                <wp:positionH relativeFrom="column">
+                  <wp:posOffset>0</wp:posOffset>
+                </wp:positionH>
+                <wp:positionV relativeFrom="paragraph">
+                  <wp:posOffset>209550</wp:posOffset>
+                </wp:positionV>
+                <wp:extent cx="5600700" cy="800100"/>
+                <wp:effectExtent l="0" t="0" r="38100" b="38100"/>
+                <wp:wrapSquare wrapText="bothSides"/>
+                <wp:docPr id="19" name="Text Box 19"/>
+                <wp:cNvGraphicFramePr/>
+                <a:graphic xmlns:a="http://schemas.openxmlformats.org/drawingml/2006/main">
+                  <a:graphicData uri="http://schemas.microsoft.com/office/word/2010/wordprocessingShape">
+                    <wps:wsp>
+                      <wps:cNvSpPr txBox="1"/>
+                      <wps:spPr>
+                        <a:xfrm>
+                          <a:off x="0" y="0"/>
+                          <a:ext cx="5600700" cy="800100"/>
+                        </a:xfrm>
+                        <a:prstGeom prst="rect">
+                          <a:avLst/>
+                        </a:prstGeom>
+                        <a:noFill/>
+                        <a:ln w="6350">
+                          <a:solidFill>
+                            <a:prstClr val="black"/>
+                          </a:solidFill>
+                        </a:ln>
+                        <a:effectLst/>
+                        <a:sp3d/>
+                        <a:extLst>
+                          <a:ext uri="{C572A759-6A51-4108-AA02-DFA0A04FC94B}">
+                            <ma14:wrappingTextBoxFlag xmlns:ma14="http://schemas.microsoft.com/office/mac/drawingml/2011/main"/>
+                          </a:ext>
+                        </a:extLst>
+                      </wps:spPr>
+                      <wps:style>
+                        <a:lnRef idx="0">
+                          <a:scrgbClr r="0" g="0" b="0"/>
+                        </a:lnRef>
+                        <a:fillRef idx="0">
+                          <a:scrgbClr r="0" g="0" b="0"/>
+                        </a:fillRef>
+                        <a:effectRef idx="0">
+                          <a:scrgbClr r="0" g="0" b="0"/>
+                        </a:effectRef>
+                        <a:fontRef idx="none"/>
+                      </wps:style>
+                      <wps:txbx>
+                        <w:txbxContent>
+                          <w:p>
+                            <w:r>
+                              <w:t>CREATE TABLE `pendentes` (</w:t>
+                            </w:r>
+                          </w:p>
+                          <w:p>
+                            <w:r>
+                              <w:t xml:space="preserve">  `data` </w:t>
+                            </w:r>
+                            <w:proofErr w:type="spellStart"/>
+                            <w:r>
+                              <w:t>datetime</w:t>
+                            </w:r>
+                            <w:proofErr w:type="spellEnd"/>
+                            <w:r>
+                              <w:t>(6) NOT NULL,</w:t>
+                            </w:r>
+                          </w:p>
+                          <w:p>
+                            <w:r>
+                              <w:t xml:space="preserve">  `</w:t>
+                            </w:r>
+                            <w:proofErr w:type="spellStart"/>
+                            <w:r>
+                              <w:t>rfid</w:t>
+                            </w:r>
+                            <w:proofErr w:type="spellEnd"/>
+                            <w:r>
+                              <w:t xml:space="preserve">` </w:t>
+                            </w:r>
+                            <w:proofErr w:type="spellStart"/>
+                            <w:r>
+                              <w:t>varchar</w:t>
+                            </w:r>
+                            <w:proofErr w:type="spellEnd"/>
+                            <w:r>
+                              <w:t>(12) NOT NULL</w:t>
+                            </w:r>
+                          </w:p>
+                          <w:p>
+                            <w:r>
+                              <w:t>) ENGINE=</w:t>
+                            </w:r>
+                            <w:proofErr w:type="spellStart"/>
+                            <w:r>
+                              <w:t>InnoDB</w:t>
+                            </w:r>
+                            <w:proofErr w:type="spellEnd"/>
+                            <w:r>
+                              <w:t xml:space="preserve"> DEFAULT CHARSET=latin1;</w:t>
+                            </w:r>
+                          </w:p>
+                        </w:txbxContent>
+                      </wps:txbx>
+                      <wps:bodyPr rot="0" spcFirstLastPara="1" vertOverflow="overflow" horzOverflow="overflow" vert="horz" wrap="square" lIns="0" tIns="0" rIns="0" bIns="0" numCol="1" spcCol="38100" rtlCol="0" fromWordArt="0" anchor="t" anchorCtr="0" forceAA="0" compatLnSpc="1">
+                        <a:prstTxWarp prst="textNoShape">
+                          <a:avLst/>
+                        </a:prstTxWarp>
+                        <a:noAutofit/>
+                      </wps:bodyPr>
+                    </wps:wsp>
+                  </a:graphicData>
+                </a:graphic>
+                <wp14:sizeRelV relativeFrom="margin">
+                  <wp14:pctHeight>0</wp14:pctHeight>
+                </wp14:sizeRelV>
+              </wp:anchor>
+            </w:drawing>
+          </mc:Choice>
+          <mc:Fallback>
+            <w:pict>
+              <v:shape id="Text Box 19" o:spid="_x0000_s1028" type="#_x0000_t202" style="position:absolute;margin-left:0;margin-top:16.5pt;width:441pt;height:63pt;z-index:251662336;visibility:visible;mso-wrap-style:square;mso-height-percent:0;mso-wrap-distance-left:9pt;mso-wrap-distance-top:0;mso-wrap-distance-right:9pt;mso-wrap-distance-bottom:0;mso-position-horizontal:absolute;mso-position-horizontal-relative:text;mso-position-vertical:absolute;mso-position-vertical-relative:text;mso-height-percent:0;mso-height-relative:margin;v-text-anchor:top" o:gfxdata="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" filled="f" strokeweight=".5pt">
+                <v:textbox inset="0,0,0,0">
+                  <w:txbxContent>
+                    <w:p>
+                      <w:r>
+                        <w:t>CREATE TABLE `pendentes` (</w:t>
+                      </w:r>
+                    </w:p>
+                    <w:p>
+                      <w:r>
+                        <w:t xml:space="preserve">  `data` </w:t>
+                      </w:r>
+                      <w:proofErr w:type="spellStart"/>
+                      <w:r>
+                        <w:t>datetime</w:t>
+                      </w:r>
+                      <w:proofErr w:type="spellEnd"/>
+                      <w:r>
+                        <w:t>(6) NOT NULL,</w:t>
+                      </w:r>
+                    </w:p>
+                    <w:p>
+                      <w:r>
+                        <w:t xml:space="preserve">  `</w:t>
+                      </w:r>
+                      <w:proofErr w:type="spellStart"/>
+                      <w:r>
+                        <w:t>rfid</w:t>
+                      </w:r>
+                      <w:proofErr w:type="spellEnd"/>
+                      <w:r>
+                        <w:t xml:space="preserve">` </w:t>
+                      </w:r>
+                      <w:proofErr w:type="spellStart"/>
+                      <w:r>
+                        <w:t>varchar</w:t>
+                      </w:r>
+                      <w:proofErr w:type="spellEnd"/>
+                      <w:r>
+                        <w:t>(12) NOT NULL</w:t>
+                      </w:r>
+                    </w:p>
+                    <w:p>
+                      <w:r>
+                        <w:t>) ENGINE=</w:t>
+                      </w:r>
+                      <w:proofErr w:type="spellStart"/>
+                      <w:r>
+                        <w:t>InnoDB</w:t>
+                      </w:r>
+                      <w:proofErr w:type="spellEnd"/>
+                      <w:r>
+                        <w:t xml:space="preserve"> DEFAULT CHARSET=latin1;</w:t>
+                      </w:r>
+                    </w:p>
+                  </w:txbxContent>
+                </v:textbox>
+                <w10:wrap type="square"/>
+              </v:shape>
+            </w:pict>
+          </mc:Fallback>
+        </mc:AlternateContent>
+      </w:r>
+    </w:p>
+    <w:p/>
+    <w:p/>
+    <w:p>
+      <w:pPr>
+        <w:pStyle w:val="Heading1"/>
+        <w:numPr>
+          <w:ilvl w:val="1"/>
+          <w:numId w:val="25"/>
+        </w:numPr>
+        <w:jc w:val="both"/>
+        <w:rPr>
+          <w:rFonts w:ascii="Arial" w:hAnsi="Arial"/>
+        </w:rPr>
+      </w:pPr>
+      <w:r>
+        <w:rPr>
+          <w:rFonts w:ascii="Arial" w:hAnsi="Arial"/>
+        </w:rPr>
+        <w:lastRenderedPageBreak/>
+        <w:t>.</w:t>
+      </w:r>
+      <w:r>
+        <w:rPr>
+          <w:rFonts w:ascii="Arial" w:hAnsi="Arial"/>
+        </w:rPr>
+        <w:tab/>
+        <w:t>TABELA LOGS</w:t>
+      </w:r>
+    </w:p>
+    <w:p>
+      <w:r>
+        <w:rPr>
+          <w:noProof/>
+          <w:lang w:val="en-US"/>
+        </w:rPr>
+        <mc:AlternateContent>
+          <mc:Choice Requires="wps">
+            <w:drawing>
+              <wp:anchor distT="0" distB="0" distL="114300" distR="114300" simplePos="0" relativeHeight="251659264" behindDoc="0" locked="0" layoutInCell="1" allowOverlap="1" wp14:anchorId="36A28384" wp14:editId="55528BB4">
+                <wp:simplePos x="0" y="0"/>
+                <wp:positionH relativeFrom="column">
+                  <wp:posOffset>0</wp:posOffset>
+                </wp:positionH>
+                <wp:positionV relativeFrom="paragraph">
+                  <wp:posOffset>179070</wp:posOffset>
+                </wp:positionV>
+                <wp:extent cx="5600700" cy="1714500"/>
+                <wp:effectExtent l="0" t="0" r="38100" b="38100"/>
+                <wp:wrapSquare wrapText="bothSides"/>
+                <wp:docPr id="2" name="Text Box 2"/>
+                <wp:cNvGraphicFramePr/>
+                <a:graphic xmlns:a="http://schemas.openxmlformats.org/drawingml/2006/main">
+                  <a:graphicData uri="http://schemas.microsoft.com/office/word/2010/wordprocessingShape">
+                    <wps:wsp>
+                      <wps:cNvSpPr txBox="1"/>
+                      <wps:spPr>
+                        <a:xfrm>
+                          <a:off x="0" y="0"/>
+                          <a:ext cx="5600700" cy="1714500"/>
+                        </a:xfrm>
+                        <a:prstGeom prst="rect">
+                          <a:avLst/>
+                        </a:prstGeom>
+                        <a:noFill/>
+                        <a:ln w="6350">
+                          <a:solidFill>
+                            <a:prstClr val="black"/>
+                          </a:solidFill>
+                        </a:ln>
+                        <a:effectLst/>
+                        <a:sp3d/>
+                        <a:extLst>
+                          <a:ext uri="{C572A759-6A51-4108-AA02-DFA0A04FC94B}">
+                            <ma14:wrappingTextBoxFlag xmlns:ma14="http://schemas.microsoft.com/office/mac/drawingml/2011/main"/>
+                          </a:ext>
+                        </a:extLst>
+                      </wps:spPr>
+                      <wps:style>
+                        <a:lnRef idx="0">
+                          <a:scrgbClr r="0" g="0" b="0"/>
+                        </a:lnRef>
+                        <a:fillRef idx="0">
+                          <a:scrgbClr r="0" g="0" b="0"/>
+                        </a:fillRef>
+                        <a:effectRef idx="0">
+                          <a:scrgbClr r="0" g="0" b="0"/>
+                        </a:effectRef>
+                        <a:fontRef idx="none"/>
+                      </wps:style>
+                      <wps:txbx>
+                        <w:txbxContent>
+                          <w:p>
+                            <w:r>
+                              <w:t>CREATE TABLE `</w:t>
+                            </w:r>
+                            <w:proofErr w:type="spellStart"/>
+                            <w:r>
+                              <w:t>logs</w:t>
+                            </w:r>
+                            <w:proofErr w:type="spellEnd"/>
+                            <w:r>
+                              <w:t>` (</w:t>
+                            </w:r>
+                          </w:p>
+                          <w:p>
+                            <w:r>
+                              <w:t xml:space="preserve">  `</w:t>
+                            </w:r>
+                            <w:proofErr w:type="spellStart"/>
+                            <w:r>
+                              <w:t>id</w:t>
+                            </w:r>
+                            <w:proofErr w:type="spellEnd"/>
+                            <w:r>
+                              <w:t xml:space="preserve">` </w:t>
+                            </w:r>
+                            <w:proofErr w:type="spellStart"/>
+                            <w:r>
+                              <w:t>int</w:t>
+                            </w:r>
+                            <w:proofErr w:type="spellEnd"/>
+                            <w:r>
+                              <w:t>(11) NOT NULL AUTO_INCREMENT,</w:t>
+                            </w:r>
+                          </w:p>
+                          <w:p>
+                            <w:r>
+                              <w:t xml:space="preserve">  `</w:t>
+                            </w:r>
+                            <w:proofErr w:type="spellStart"/>
+                            <w:r>
+                              <w:t>id_pessoa</w:t>
+                            </w:r>
+                            <w:proofErr w:type="spellEnd"/>
+                            <w:r>
+                              <w:t xml:space="preserve">` </w:t>
+                            </w:r>
+                            <w:proofErr w:type="spellStart"/>
+                            <w:r>
+                              <w:t>int</w:t>
+                            </w:r>
+                            <w:proofErr w:type="spellEnd"/>
+                            <w:r>
+                              <w:t>(11) DEFAULT NULL,</w:t>
+                            </w:r>
+                          </w:p>
+                          <w:p>
+                            <w:r>
+                              <w:t xml:space="preserve">  `</w:t>
+                            </w:r>
+                            <w:proofErr w:type="spellStart"/>
+                            <w:r>
+                              <w:t>id_cartao</w:t>
+                            </w:r>
+                            <w:proofErr w:type="spellEnd"/>
+                            <w:r>
+                              <w:t xml:space="preserve">` </w:t>
+                            </w:r>
+                            <w:proofErr w:type="spellStart"/>
+                            <w:r>
+                              <w:t>varchar</w:t>
+                            </w:r>
+                            <w:proofErr w:type="spellEnd"/>
+                            <w:r>
+                              <w:t>(12) DEFAULT NULL,</w:t>
+                            </w:r>
+                          </w:p>
+                          <w:p>
+                            <w:r>
+                              <w:t xml:space="preserve">  `mensagem` </w:t>
+                            </w:r>
+                            <w:proofErr w:type="spellStart"/>
+                            <w:r>
+                              <w:t>tinytext</w:t>
+                            </w:r>
+                            <w:proofErr w:type="spellEnd"/>
+                            <w:r>
+                              <w:t>,</w:t>
+                            </w:r>
+                          </w:p>
+                          <w:p>
+                            <w:r>
+                              <w:t xml:space="preserve">  `data` </w:t>
+                            </w:r>
+                            <w:proofErr w:type="spellStart"/>
+                            <w:r>
+                              <w:t>datetime</w:t>
+                            </w:r>
+                            <w:proofErr w:type="spellEnd"/>
+                            <w:r>
+                              <w:t xml:space="preserve"> DEFAULT NULL,</w:t>
+                            </w:r>
+                          </w:p>
+                          <w:p>
+                            <w:pPr>
+                              <w:jc w:val="center"/>
+                            </w:pPr>
+                            <w:r>
+                              <w:t>PRIMARY KEY (`</w:t>
+                            </w:r>
+                            <w:proofErr w:type="spellStart"/>
+                            <w:r>
+                              <w:t>id</w:t>
+                            </w:r>
+                            <w:proofErr w:type="spellEnd"/>
+                            <w:r>
+                              <w:t>`),</w:t>
+                            </w:r>
+                          </w:p>
+                          <w:p>
+                            <w:r>
+                              <w:t xml:space="preserve">  KEY `</w:t>
+                            </w:r>
+                            <w:proofErr w:type="spellStart"/>
+                            <w:r>
+                              <w:t>fk_pessoa_idx</w:t>
+                            </w:r>
+                            <w:proofErr w:type="spellEnd"/>
+                            <w:r>
+                              <w:t>` (`</w:t>
+                            </w:r>
+                            <w:proofErr w:type="spellStart"/>
+                            <w:r>
+                              <w:t>id_pessoa</w:t>
+                            </w:r>
+                            <w:proofErr w:type="spellEnd"/>
+                            <w:r>
+                              <w:t>`)</w:t>
+                            </w:r>
+                          </w:p>
+                          <w:p>
+                            <w:r>
+                              <w:t>) ENGINE=</w:t>
+                            </w:r>
+                            <w:proofErr w:type="spellStart"/>
+                            <w:r>
+                              <w:t>InnoDB</w:t>
+                            </w:r>
+                            <w:proofErr w:type="spellEnd"/>
+                            <w:r>
+                              <w:t xml:space="preserve"> AUTO_INCREMENT=41 DEFAULT CHARSET=latin1;</w:t>
+                            </w:r>
+                          </w:p>
+                        </w:txbxContent>
+                      </wps:txbx>
+                      <wps:bodyPr rot="0" spcFirstLastPara="1" vertOverflow="overflow" horzOverflow="overflow" vert="horz" wrap="square" lIns="0" tIns="0" rIns="0" bIns="0" numCol="1" spcCol="38100" rtlCol="0" fromWordArt="0" anchor="t" anchorCtr="0" forceAA="0" compatLnSpc="1">
+                        <a:prstTxWarp prst="textNoShape">
+                          <a:avLst/>
+                        </a:prstTxWarp>
+                        <a:noAutofit/>
+                      </wps:bodyPr>
+                    </wps:wsp>
+                  </a:graphicData>
+                </a:graphic>
+                <wp14:sizeRelH relativeFrom="margin">
+                  <wp14:pctWidth>0</wp14:pctWidth>
+                </wp14:sizeRelH>
+                <wp14:sizeRelV relativeFrom="margin">
+                  <wp14:pctHeight>0</wp14:pctHeight>
+                </wp14:sizeRelV>
+              </wp:anchor>
+            </w:drawing>
+          </mc:Choice>
+          <mc:Fallback>
+            <w:pict>
+              <v:shape id="Text Box 2" o:spid="_x0000_s1029" type="#_x0000_t202" style="position:absolute;margin-left:0;margin-top:14.1pt;width:441pt;height:135pt;z-index:251659264;visibility:visible;mso-wrap-style:square;mso-width-percent:0;mso-height-percent:0;mso-wrap-distance-left:9pt;mso-wrap-distance-top:0;mso-wrap-distance-right:9pt;mso-wrap-distance-bottom:0;mso-position-horizontal:absolute;mso-position-horizontal-relative:text;mso-position-vertical:absolute;mso-position-vertical-relative:text;mso-width-percent:0;mso-height-percent:0;mso-width-relative:margin;mso-height-relative:margin;v-text-anchor:top" o:gfxdata="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" filled="f" strokeweight=".5pt">
+                <v:textbox inset="0,0,0,0">
+                  <w:txbxContent>
+                    <w:p>
+                      <w:r>
+                        <w:t>CREATE TABLE `</w:t>
+                      </w:r>
+                      <w:proofErr w:type="spellStart"/>
+                      <w:r>
+                        <w:t>logs</w:t>
+                      </w:r>
+                      <w:proofErr w:type="spellEnd"/>
+                      <w:r>
+                        <w:t>` (</w:t>
+                      </w:r>
+                    </w:p>
+                    <w:p>
+                      <w:r>
+                        <w:t xml:space="preserve">  `</w:t>
+                      </w:r>
+                      <w:proofErr w:type="spellStart"/>
+                      <w:r>
+                        <w:t>id</w:t>
+                      </w:r>
+                      <w:proofErr w:type="spellEnd"/>
+                      <w:r>
+                        <w:t xml:space="preserve">` </w:t>
+                      </w:r>
+                      <w:proofErr w:type="spellStart"/>
+                      <w:r>
+                        <w:t>int</w:t>
+                      </w:r>
+                      <w:proofErr w:type="spellEnd"/>
+                      <w:r>
+                        <w:t>(11) NOT NULL AUTO_INCREMENT,</w:t>
+                      </w:r>
+                    </w:p>
+                    <w:p>
+                      <w:r>
+                        <w:t xml:space="preserve">  `</w:t>
+                      </w:r>
+                      <w:proofErr w:type="spellStart"/>
+                      <w:r>
+                        <w:t>id_pessoa</w:t>
+                      </w:r>
+                      <w:proofErr w:type="spellEnd"/>
+                      <w:r>
+                        <w:t xml:space="preserve">` </w:t>
+                      </w:r>
+                      <w:proofErr w:type="spellStart"/>
+                      <w:r>
+                        <w:t>int</w:t>
+                      </w:r>
+                      <w:proofErr w:type="spellEnd"/>
+                      <w:r>
+                        <w:t>(11) DEFAULT NULL,</w:t>
+                      </w:r>
+                    </w:p>
+                    <w:p>
+                      <w:r>
+                        <w:t xml:space="preserve">  `</w:t>
+                      </w:r>
+                      <w:proofErr w:type="spellStart"/>
+                      <w:r>
+                        <w:t>id_cartao</w:t>
+                      </w:r>
+                      <w:proofErr w:type="spellEnd"/>
+                      <w:r>
+                        <w:t xml:space="preserve">` </w:t>
+                      </w:r>
+                      <w:proofErr w:type="spellStart"/>
+                      <w:r>
+                        <w:t>varchar</w:t>
+                      </w:r>
+                      <w:proofErr w:type="spellEnd"/>
+                      <w:r>
+                        <w:t>(12) DEFAULT NULL,</w:t>
+                      </w:r>
+                    </w:p>
+                    <w:p>
+                      <w:r>
+                        <w:t xml:space="preserve">  `mensagem` </w:t>
+                      </w:r>
+                      <w:proofErr w:type="spellStart"/>
+                      <w:r>
+                        <w:t>tinytext</w:t>
+                      </w:r>
+                      <w:proofErr w:type="spellEnd"/>
+                      <w:r>
+                        <w:t>,</w:t>
+                      </w:r>
+                    </w:p>
+                    <w:p>
+                      <w:r>
+                        <w:t xml:space="preserve">  `data` </w:t>
+                      </w:r>
+                      <w:proofErr w:type="spellStart"/>
+                      <w:r>
+                        <w:t>datetime</w:t>
+                      </w:r>
+                      <w:proofErr w:type="spellEnd"/>
+                      <w:r>
+                        <w:t xml:space="preserve"> DEFAULT NULL,</w:t>
+                      </w:r>
+                    </w:p>
+                    <w:p>
+                      <w:pPr>
+                        <w:jc w:val="center"/>
+                      </w:pPr>
+                      <w:r>
+                        <w:t>PRIMARY KEY (`</w:t>
+                      </w:r>
+                      <w:proofErr w:type="spellStart"/>
+                      <w:r>
+                        <w:t>id</w:t>
+                      </w:r>
+                      <w:proofErr w:type="spellEnd"/>
+                      <w:r>
+                        <w:t>`),</w:t>
+                      </w:r>
+                    </w:p>
+                    <w:p>
+                      <w:r>
+                        <w:t xml:space="preserve">  KEY `</w:t>
+                      </w:r>
+                      <w:proofErr w:type="spellStart"/>
+                      <w:r>
+                        <w:t>fk_pessoa_idx</w:t>
+                      </w:r>
+                      <w:proofErr w:type="spellEnd"/>
+                      <w:r>
+                        <w:t>` (`</w:t>
+                      </w:r>
+                      <w:proofErr w:type="spellStart"/>
+                      <w:r>
+                        <w:t>id_pessoa</w:t>
+                      </w:r>
+                      <w:proofErr w:type="spellEnd"/>
+                      <w:r>
+                        <w:t>`)</w:t>
+                      </w:r>
+                    </w:p>
+                    <w:p>
+                      <w:r>
+                        <w:t>) ENGINE=</w:t>
+                      </w:r>
+                      <w:proofErr w:type="spellStart"/>
+                      <w:r>
+                        <w:t>InnoDB</w:t>
+                      </w:r>
+                      <w:proofErr w:type="spellEnd"/>
+                      <w:r>
+                        <w:t xml:space="preserve"> AUTO_INCREMENT=41 DEFAULT CHARSET=latin1;</w:t>
+                      </w:r>
+                    </w:p>
+                  </w:txbxContent>
+                </v:textbox>
+                <w10:wrap type="square"/>
+              </v:shape>
+            </w:pict>
+          </mc:Fallback>
+        </mc:AlternateContent>
+      </w:r>
+    </w:p>
+    <w:p/>
+    <w:p>
+      <w:r>
+        <w:tab/>
+        <w:t xml:space="preserve">Após a elaboração das tabelas no banco de dados, é possível iniciar a integração com as telas, conforme sequência pré estabelecida entre os processos. </w:t>
+      </w:r>
+      <w:r>
+        <w:t xml:space="preserve">Tema que </w:t>
+      </w:r>
+      <w:r>
+        <w:t>iremos abordar</w:t>
+      </w:r>
+      <w:r>
+        <w:t xml:space="preserve"> no capítulo 4.</w:t>
+      </w:r>
     </w:p>
     <w:sectPr>
-      <w:headerReference w:type="default" r:id="rId20"/>
-      <w:footerReference w:type="default" r:id="rId21"/>
+      <w:headerReference w:type="default" r:id="rId22"/>
+      <w:footerReference w:type="default" r:id="rId23"/>
       <w:pgSz w:w="11900" w:h="16840"/>
       <w:pgMar w:top="1701" w:right="1134" w:bottom="1134" w:left="1701" w:header="720" w:footer="720" w:gutter="0"/>
       <w:pgNumType w:start="3"/>
@@ -4329,7 +6618,7 @@
         <w:rStyle w:val="PageNumber"/>
         <w:noProof/>
       </w:rPr>
-      <w:t>6</w:t>
+      <w:t>12</w:t>
     </w:r>
     <w:r>
       <w:rPr>
@@ -5585,12 +7874,125 @@
     </w:lvl>
   </w:abstractNum>
   <w:abstractNum w:abstractNumId="7">
+    <w:nsid w:val="5996076D"/>
+    <w:multiLevelType w:val="multilevel"/>
+    <w:tmpl w:val="1E5C1D1E"/>
+    <w:lvl w:ilvl="0">
+      <w:start w:val="3"/>
+      <w:numFmt w:val="decimal"/>
+      <w:lvlText w:val="%1"/>
+      <w:lvlJc w:val="left"/>
+      <w:pPr>
+        <w:ind w:left="360" w:hanging="360"/>
+      </w:pPr>
+      <w:rPr>
+        <w:rFonts w:hint="default"/>
+      </w:rPr>
+    </w:lvl>
+    <w:lvl w:ilvl="1">
+      <w:start w:val="1"/>
+      <w:numFmt w:val="decimal"/>
+      <w:lvlText w:val="%1.%2"/>
+      <w:lvlJc w:val="left"/>
+      <w:pPr>
+        <w:ind w:left="360" w:hanging="360"/>
+      </w:pPr>
+      <w:rPr>
+        <w:rFonts w:hint="default"/>
+      </w:rPr>
+    </w:lvl>
+    <w:lvl w:ilvl="2">
+      <w:start w:val="1"/>
+      <w:numFmt w:val="decimal"/>
+      <w:lvlText w:val="%1.%2.%3"/>
+      <w:lvlJc w:val="left"/>
+      <w:pPr>
+        <w:ind w:left="720" w:hanging="720"/>
+      </w:pPr>
+      <w:rPr>
+        <w:rFonts w:hint="default"/>
+      </w:rPr>
+    </w:lvl>
+    <w:lvl w:ilvl="3">
+      <w:start w:val="1"/>
+      <w:numFmt w:val="decimal"/>
+      <w:lvlText w:val="%1.%2.%3.%4"/>
+      <w:lvlJc w:val="left"/>
+      <w:pPr>
+        <w:ind w:left="1080" w:hanging="1080"/>
+      </w:pPr>
+      <w:rPr>
+        <w:rFonts w:hint="default"/>
+      </w:rPr>
+    </w:lvl>
+    <w:lvl w:ilvl="4">
+      <w:start w:val="1"/>
+      <w:numFmt w:val="decimal"/>
+      <w:lvlText w:val="%1.%2.%3.%4.%5"/>
+      <w:lvlJc w:val="left"/>
+      <w:pPr>
+        <w:ind w:left="1080" w:hanging="1080"/>
+      </w:pPr>
+      <w:rPr>
+        <w:rFonts w:hint="default"/>
+      </w:rPr>
+    </w:lvl>
+    <w:lvl w:ilvl="5">
+      <w:start w:val="1"/>
+      <w:numFmt w:val="decimal"/>
+      <w:lvlText w:val="%1.%2.%3.%4.%5.%6"/>
+      <w:lvlJc w:val="left"/>
+      <w:pPr>
+        <w:ind w:left="1440" w:hanging="1440"/>
+      </w:pPr>
+      <w:rPr>
+        <w:rFonts w:hint="default"/>
+      </w:rPr>
+    </w:lvl>
+    <w:lvl w:ilvl="6">
+      <w:start w:val="1"/>
+      <w:numFmt w:val="decimal"/>
+      <w:lvlText w:val="%1.%2.%3.%4.%5.%6.%7"/>
+      <w:lvlJc w:val="left"/>
+      <w:pPr>
+        <w:ind w:left="1440" w:hanging="1440"/>
+      </w:pPr>
+      <w:rPr>
+        <w:rFonts w:hint="default"/>
+      </w:rPr>
+    </w:lvl>
+    <w:lvl w:ilvl="7">
+      <w:start w:val="1"/>
+      <w:numFmt w:val="decimal"/>
+      <w:lvlText w:val="%1.%2.%3.%4.%5.%6.%7.%8"/>
+      <w:lvlJc w:val="left"/>
+      <w:pPr>
+        <w:ind w:left="1800" w:hanging="1800"/>
+      </w:pPr>
+      <w:rPr>
+        <w:rFonts w:hint="default"/>
+      </w:rPr>
+    </w:lvl>
+    <w:lvl w:ilvl="8">
+      <w:start w:val="1"/>
+      <w:numFmt w:val="decimal"/>
+      <w:lvlText w:val="%1.%2.%3.%4.%5.%6.%7.%8.%9"/>
+      <w:lvlJc w:val="left"/>
+      <w:pPr>
+        <w:ind w:left="1800" w:hanging="1800"/>
+      </w:pPr>
+      <w:rPr>
+        <w:rFonts w:hint="default"/>
+      </w:rPr>
+    </w:lvl>
+  </w:abstractNum>
+  <w:abstractNum w:abstractNumId="8">
     <w:nsid w:val="5A3D265D"/>
     <w:multiLevelType w:val="hybridMultilevel"/>
     <w:tmpl w:val="2F50629E"/>
     <w:numStyleLink w:val="ImportedStyle1"/>
   </w:abstractNum>
-  <w:abstractNum w:abstractNumId="8">
+  <w:abstractNum w:abstractNumId="9">
     <w:nsid w:val="5E2036AF"/>
     <w:multiLevelType w:val="multilevel"/>
     <w:tmpl w:val="2E5E3EC2"/>
@@ -5820,7 +8222,7 @@
       </w:rPr>
     </w:lvl>
   </w:abstractNum>
-  <w:abstractNum w:abstractNumId="9">
+  <w:abstractNum w:abstractNumId="10">
     <w:nsid w:val="6AC60666"/>
     <w:multiLevelType w:val="multilevel"/>
     <w:tmpl w:val="5B240494"/>
@@ -5933,7 +8335,7 @@
       </w:rPr>
     </w:lvl>
   </w:abstractNum>
-  <w:abstractNum w:abstractNumId="10">
+  <w:abstractNum w:abstractNumId="11">
     <w:nsid w:val="79701404"/>
     <w:multiLevelType w:val="hybridMultilevel"/>
     <w:tmpl w:val="2E5E3EC2"/>
@@ -6163,13 +8565,13 @@
       </w:rPr>
     </w:lvl>
   </w:abstractNum>
-  <w:abstractNum w:abstractNumId="11">
+  <w:abstractNum w:abstractNumId="12">
     <w:nsid w:val="7BA30288"/>
     <w:multiLevelType w:val="hybridMultilevel"/>
     <w:tmpl w:val="728618C2"/>
     <w:numStyleLink w:val="ImportedStyle4"/>
   </w:abstractNum>
-  <w:abstractNum w:abstractNumId="12">
+  <w:abstractNum w:abstractNumId="13">
     <w:nsid w:val="7D027C37"/>
     <w:multiLevelType w:val="multilevel"/>
     <w:tmpl w:val="19481D28"/>
@@ -6400,34 +8802,34 @@
     </w:lvl>
   </w:abstractNum>
   <w:num w:numId="1">
-    <w:abstractNumId w:val="10"/>
+    <w:abstractNumId w:val="11"/>
   </w:num>
   <w:num w:numId="2">
-    <w:abstractNumId w:val="10"/>
+    <w:abstractNumId w:val="11"/>
     <w:lvlOverride w:ilvl="2">
       <w:startOverride w:val="3"/>
     </w:lvlOverride>
   </w:num>
   <w:num w:numId="3">
-    <w:abstractNumId w:val="10"/>
+    <w:abstractNumId w:val="11"/>
     <w:lvlOverride w:ilvl="2">
       <w:startOverride w:val="11"/>
     </w:lvlOverride>
   </w:num>
   <w:num w:numId="4">
-    <w:abstractNumId w:val="10"/>
+    <w:abstractNumId w:val="11"/>
     <w:lvlOverride w:ilvl="2">
       <w:startOverride w:val="12"/>
     </w:lvlOverride>
   </w:num>
   <w:num w:numId="5">
-    <w:abstractNumId w:val="10"/>
+    <w:abstractNumId w:val="11"/>
     <w:lvlOverride w:ilvl="0">
       <w:startOverride w:val="4"/>
     </w:lvlOverride>
   </w:num>
   <w:num w:numId="6">
-    <w:abstractNumId w:val="10"/>
+    <w:abstractNumId w:val="11"/>
     <w:lvlOverride w:ilvl="0">
       <w:startOverride w:val="5"/>
     </w:lvlOverride>
@@ -6436,28 +8838,28 @@
     <w:abstractNumId w:val="5"/>
   </w:num>
   <w:num w:numId="8">
-    <w:abstractNumId w:val="7"/>
+    <w:abstractNumId w:val="8"/>
   </w:num>
   <w:num w:numId="9">
-    <w:abstractNumId w:val="7"/>
+    <w:abstractNumId w:val="8"/>
     <w:lvlOverride w:ilvl="2">
       <w:startOverride w:val="3"/>
     </w:lvlOverride>
   </w:num>
   <w:num w:numId="10">
-    <w:abstractNumId w:val="7"/>
+    <w:abstractNumId w:val="8"/>
     <w:lvlOverride w:ilvl="2">
       <w:startOverride w:val="11"/>
     </w:lvlOverride>
   </w:num>
   <w:num w:numId="11">
-    <w:abstractNumId w:val="7"/>
+    <w:abstractNumId w:val="8"/>
     <w:lvlOverride w:ilvl="2">
       <w:startOverride w:val="12"/>
     </w:lvlOverride>
   </w:num>
   <w:num w:numId="12">
-    <w:abstractNumId w:val="7"/>
+    <w:abstractNumId w:val="8"/>
     <w:lvlOverride w:ilvl="0">
       <w:startOverride w:val="4"/>
     </w:lvlOverride>
@@ -6469,7 +8871,7 @@
     <w:abstractNumId w:val="4"/>
   </w:num>
   <w:num w:numId="15">
-    <w:abstractNumId w:val="7"/>
+    <w:abstractNumId w:val="8"/>
     <w:lvlOverride w:ilvl="0">
       <w:startOverride w:val="5"/>
     </w:lvlOverride>
@@ -6483,7 +8885,7 @@
   <w:num w:numId="18">
     <w:abstractNumId w:val="3"/>
     <w:lvlOverride w:ilvl="0">
-      <w:lvl w:ilvl="0" w:tplc="D55A7B98">
+      <w:lvl w:ilvl="0" w:tplc="21F2A5B8">
         <w:start w:val="1"/>
         <w:numFmt w:val="lowerLetter"/>
         <w:lvlText w:val="%1)"/>
@@ -6510,7 +8912,7 @@
       </w:lvl>
     </w:lvlOverride>
     <w:lvlOverride w:ilvl="1">
-      <w:lvl w:ilvl="1" w:tplc="D7A43FEE">
+      <w:lvl w:ilvl="1" w:tplc="F0243618">
         <w:start w:val="1"/>
         <w:numFmt w:val="lowerLetter"/>
         <w:lvlText w:val="%2."/>
@@ -6540,7 +8942,7 @@
       </w:lvl>
     </w:lvlOverride>
     <w:lvlOverride w:ilvl="2">
-      <w:lvl w:ilvl="2" w:tplc="1D0499C6">
+      <w:lvl w:ilvl="2" w:tplc="9B187062">
         <w:start w:val="1"/>
         <w:numFmt w:val="lowerRoman"/>
         <w:lvlText w:val="%3."/>
@@ -6570,7 +8972,7 @@
       </w:lvl>
     </w:lvlOverride>
     <w:lvlOverride w:ilvl="3">
-      <w:lvl w:ilvl="3" w:tplc="EA0C545E">
+      <w:lvl w:ilvl="3" w:tplc="DD720BD8">
         <w:start w:val="1"/>
         <w:numFmt w:val="decimal"/>
         <w:lvlText w:val="%4."/>
@@ -6600,7 +9002,7 @@
       </w:lvl>
     </w:lvlOverride>
     <w:lvlOverride w:ilvl="4">
-      <w:lvl w:ilvl="4" w:tplc="F3B4F9AE">
+      <w:lvl w:ilvl="4" w:tplc="9C46BAD4">
         <w:start w:val="1"/>
         <w:numFmt w:val="lowerLetter"/>
         <w:lvlText w:val="%5."/>
@@ -6630,7 +9032,7 @@
       </w:lvl>
     </w:lvlOverride>
     <w:lvlOverride w:ilvl="5">
-      <w:lvl w:ilvl="5" w:tplc="38AA5A26">
+      <w:lvl w:ilvl="5" w:tplc="F0DCD212">
         <w:start w:val="1"/>
         <w:numFmt w:val="lowerRoman"/>
         <w:lvlText w:val="%6."/>
@@ -6660,7 +9062,7 @@
       </w:lvl>
     </w:lvlOverride>
     <w:lvlOverride w:ilvl="6">
-      <w:lvl w:ilvl="6" w:tplc="E2BAA7CE">
+      <w:lvl w:ilvl="6" w:tplc="A36A9D96">
         <w:start w:val="1"/>
         <w:numFmt w:val="decimal"/>
         <w:lvlText w:val="%7."/>
@@ -6690,7 +9092,7 @@
       </w:lvl>
     </w:lvlOverride>
     <w:lvlOverride w:ilvl="7">
-      <w:lvl w:ilvl="7" w:tplc="0F30FD16">
+      <w:lvl w:ilvl="7" w:tplc="0F3CB290">
         <w:start w:val="1"/>
         <w:numFmt w:val="lowerLetter"/>
         <w:lvlText w:val="%8."/>
@@ -6720,7 +9122,7 @@
       </w:lvl>
     </w:lvlOverride>
     <w:lvlOverride w:ilvl="8">
-      <w:lvl w:ilvl="8" w:tplc="BEA65678">
+      <w:lvl w:ilvl="8" w:tplc="AD2A97BE">
         <w:start w:val="1"/>
         <w:numFmt w:val="lowerRoman"/>
         <w:lvlText w:val="%9."/>
@@ -6754,19 +9156,22 @@
     <w:abstractNumId w:val="6"/>
   </w:num>
   <w:num w:numId="20">
-    <w:abstractNumId w:val="11"/>
+    <w:abstractNumId w:val="12"/>
   </w:num>
   <w:num w:numId="21">
-    <w:abstractNumId w:val="9"/>
+    <w:abstractNumId w:val="10"/>
   </w:num>
   <w:num w:numId="22">
-    <w:abstractNumId w:val="12"/>
+    <w:abstractNumId w:val="13"/>
   </w:num>
   <w:num w:numId="23">
-    <w:abstractNumId w:val="8"/>
+    <w:abstractNumId w:val="9"/>
   </w:num>
   <w:num w:numId="24">
     <w:abstractNumId w:val="1"/>
+  </w:num>
+  <w:num w:numId="25">
+    <w:abstractNumId w:val="7"/>
   </w:num>
 </w:numbering>
 </file>
@@ -8949,7 +11354,7 @@
 </file>
 
 <file path=customXml/itemProps1.xml><?xml version="1.0" encoding="utf-8"?>
-<ds:datastoreItem xmlns:ds="http://schemas.openxmlformats.org/officeDocument/2006/customXml" ds:itemID="{5FFB5994-2025-2C4A-9550-D3E46621B782}">
+<ds:datastoreItem xmlns:ds="http://schemas.openxmlformats.org/officeDocument/2006/customXml" ds:itemID="{C1B2435C-E390-DD40-A192-2780B96B985B}">
   <ds:schemaRefs>
     <ds:schemaRef ds:uri="http://schemas.openxmlformats.org/officeDocument/2006/bibliography"/>
   </ds:schemaRefs>

</xml_diff>

<commit_message>
Atualizando diagramas de banco e documento .doc para apresentação com as novas tabelas
</commit_message>
<xml_diff>
--- a/documentação/Monólogo FreePass.docx
+++ b/documentação/Monólogo FreePass.docx
@@ -1763,7 +1763,7 @@
         <w:tab/>
       </w:r>
       <w:r>
-        <w:t>8</w:t>
+        <w:t>9</w:t>
       </w:r>
     </w:p>
     <w:p>
@@ -3727,7 +3727,39 @@
           <w:rFonts w:ascii="Arial" w:eastAsia="Arial" w:hAnsi="Arial" w:cs="Arial"/>
           <w:bCs/>
         </w:rPr>
-        <w:t>-descrever</w:t>
+        <w:t xml:space="preserve">No fluxo de telas do cliente (FIGURA 9), podemos observar que, na tela de acesso, após o cliente ter digitado manualmente o RFID, será feita a “Verificação de RFID”, comparando com a tabela de </w:t>
+      </w:r>
+      <w:proofErr w:type="spellStart"/>
+      <w:r>
+        <w:rPr>
+          <w:rFonts w:ascii="Arial" w:eastAsia="Arial" w:hAnsi="Arial" w:cs="Arial"/>
+          <w:bCs/>
+        </w:rPr>
+        <w:t>RFID’s</w:t>
+      </w:r>
+      <w:proofErr w:type="spellEnd"/>
+      <w:r>
+        <w:rPr>
+          <w:rFonts w:ascii="Arial" w:eastAsia="Arial" w:hAnsi="Arial" w:cs="Arial"/>
+          <w:bCs/>
+        </w:rPr>
+        <w:t xml:space="preserve">. Caso a RFID exista, esteja ativa, e atrelada à um usuário, então o cliente é redirecionado para a “Página Principal”. Caso contrário, ou seja, o </w:t>
+      </w:r>
+      <w:proofErr w:type="spellStart"/>
+      <w:r>
+        <w:rPr>
+          <w:rFonts w:ascii="Arial" w:eastAsia="Arial" w:hAnsi="Arial" w:cs="Arial"/>
+          <w:bCs/>
+        </w:rPr>
+        <w:t>rfid</w:t>
+      </w:r>
+      <w:proofErr w:type="spellEnd"/>
+      <w:r>
+        <w:rPr>
+          <w:rFonts w:ascii="Arial" w:eastAsia="Arial" w:hAnsi="Arial" w:cs="Arial"/>
+          <w:bCs/>
+        </w:rPr>
+        <w:t xml:space="preserve"> não existe, ou, não está ativo, ou, não está atrelado à um usuário, então é retornado um erro na tela de “Acesso”, informando a ocorrência.</w:t>
       </w:r>
     </w:p>
     <w:bookmarkEnd w:id="2"/>
@@ -3847,29 +3879,154 @@
     </w:p>
     <w:p>
       <w:pPr>
-        <w:tabs>
-          <w:tab w:val="left" w:pos="2860"/>
-        </w:tabs>
-        <w:rPr>
-          <w:rFonts w:ascii="Arial" w:eastAsia="Arial" w:hAnsi="Arial" w:cs="Arial"/>
-          <w:bCs/>
-        </w:rPr>
-      </w:pPr>
-      <w:r>
-        <w:rPr>
-          <w:rFonts w:ascii="Arial" w:eastAsia="Arial" w:hAnsi="Arial" w:cs="Arial"/>
-          <w:bCs/>
-        </w:rPr>
-        <w:t>-descrever</w:t>
-      </w:r>
-    </w:p>
-    <w:p>
-      <w:pPr>
-        <w:rPr>
-          <w:rFonts w:ascii="Arial" w:eastAsia="Arial" w:hAnsi="Arial" w:cs="Arial"/>
-          <w:bCs/>
-        </w:rPr>
-      </w:pPr>
+        <w:rPr>
+          <w:rFonts w:ascii="Arial" w:eastAsia="Arial" w:hAnsi="Arial" w:cs="Arial"/>
+          <w:bCs/>
+        </w:rPr>
+      </w:pPr>
+    </w:p>
+    <w:p>
+      <w:pPr>
+        <w:rPr>
+          <w:rFonts w:ascii="Arial" w:eastAsia="Arial" w:hAnsi="Arial" w:cs="Arial"/>
+          <w:bCs/>
+        </w:rPr>
+      </w:pPr>
+      <w:r>
+        <w:rPr>
+          <w:rFonts w:ascii="Arial" w:eastAsia="Arial" w:hAnsi="Arial" w:cs="Arial"/>
+          <w:bCs/>
+        </w:rPr>
+        <w:t>Já no fluxo de telas do administrador (FIGURA 10), num primeiro momento, é apresentada a tela de “</w:t>
+      </w:r>
+      <w:proofErr w:type="spellStart"/>
+      <w:r>
+        <w:rPr>
+          <w:rFonts w:ascii="Arial" w:eastAsia="Arial" w:hAnsi="Arial" w:cs="Arial"/>
+          <w:bCs/>
+        </w:rPr>
+        <w:t>Login</w:t>
+      </w:r>
+      <w:proofErr w:type="spellEnd"/>
+      <w:r>
+        <w:rPr>
+          <w:rFonts w:ascii="Arial" w:eastAsia="Arial" w:hAnsi="Arial" w:cs="Arial"/>
+          <w:bCs/>
+        </w:rPr>
+        <w:t xml:space="preserve">”, e nessa, o administrador insere email e senha para ser validado </w:t>
+      </w:r>
+      <w:proofErr w:type="spellStart"/>
+      <w:r>
+        <w:rPr>
+          <w:rFonts w:ascii="Arial" w:eastAsia="Arial" w:hAnsi="Arial" w:cs="Arial"/>
+          <w:bCs/>
+        </w:rPr>
+        <w:t>atráves</w:t>
+      </w:r>
+      <w:proofErr w:type="spellEnd"/>
+      <w:r>
+        <w:rPr>
+          <w:rFonts w:ascii="Arial" w:eastAsia="Arial" w:hAnsi="Arial" w:cs="Arial"/>
+          <w:bCs/>
+        </w:rPr>
+        <w:t xml:space="preserve"> de “Verifica </w:t>
+      </w:r>
+      <w:proofErr w:type="spellStart"/>
+      <w:r>
+        <w:rPr>
+          <w:rFonts w:ascii="Arial" w:eastAsia="Arial" w:hAnsi="Arial" w:cs="Arial"/>
+          <w:bCs/>
+        </w:rPr>
+        <w:t>Login</w:t>
+      </w:r>
+      <w:proofErr w:type="spellEnd"/>
+      <w:r>
+        <w:rPr>
+          <w:rFonts w:ascii="Arial" w:eastAsia="Arial" w:hAnsi="Arial" w:cs="Arial"/>
+          <w:bCs/>
+        </w:rPr>
+        <w:t>”, caso o email e a senha sejam válidos, o administrador é redirecionado para o “Menu Principal”, onde tem as opções: “Cadastro de Usuário” para cadastrar, editar ou excluir usuários do sistema, “</w:t>
+      </w:r>
+      <w:proofErr w:type="spellStart"/>
+      <w:r>
+        <w:rPr>
+          <w:rFonts w:ascii="Arial" w:eastAsia="Arial" w:hAnsi="Arial" w:cs="Arial"/>
+          <w:bCs/>
+        </w:rPr>
+        <w:t>Logs</w:t>
+      </w:r>
+      <w:proofErr w:type="spellEnd"/>
+      <w:r>
+        <w:rPr>
+          <w:rFonts w:ascii="Arial" w:eastAsia="Arial" w:hAnsi="Arial" w:cs="Arial"/>
+          <w:bCs/>
+        </w:rPr>
+        <w:t xml:space="preserve">” para verificar os </w:t>
+      </w:r>
+      <w:proofErr w:type="spellStart"/>
+      <w:r>
+        <w:rPr>
+          <w:rFonts w:ascii="Arial" w:eastAsia="Arial" w:hAnsi="Arial" w:cs="Arial"/>
+          <w:bCs/>
+        </w:rPr>
+        <w:t>registros</w:t>
+      </w:r>
+      <w:proofErr w:type="spellEnd"/>
+      <w:r>
+        <w:rPr>
+          <w:rFonts w:ascii="Arial" w:eastAsia="Arial" w:hAnsi="Arial" w:cs="Arial"/>
+          <w:bCs/>
+        </w:rPr>
+        <w:t xml:space="preserve"> de tentativas de acesso e “Cadastro de Cartão” para cadastrar, </w:t>
+      </w:r>
+      <w:proofErr w:type="spellStart"/>
+      <w:r>
+        <w:rPr>
+          <w:rFonts w:ascii="Arial" w:eastAsia="Arial" w:hAnsi="Arial" w:cs="Arial"/>
+          <w:bCs/>
+        </w:rPr>
+        <w:t>edutar</w:t>
+      </w:r>
+      <w:proofErr w:type="spellEnd"/>
+      <w:r>
+        <w:rPr>
+          <w:rFonts w:ascii="Arial" w:eastAsia="Arial" w:hAnsi="Arial" w:cs="Arial"/>
+          <w:bCs/>
+        </w:rPr>
+        <w:t xml:space="preserve"> ou excluir </w:t>
+      </w:r>
+      <w:proofErr w:type="spellStart"/>
+      <w:r>
+        <w:rPr>
+          <w:rFonts w:ascii="Arial" w:eastAsia="Arial" w:hAnsi="Arial" w:cs="Arial"/>
+          <w:bCs/>
+        </w:rPr>
+        <w:t>tags</w:t>
+      </w:r>
+      <w:proofErr w:type="spellEnd"/>
+      <w:r>
+        <w:rPr>
+          <w:rFonts w:ascii="Arial" w:eastAsia="Arial" w:hAnsi="Arial" w:cs="Arial"/>
+          <w:bCs/>
+        </w:rPr>
+        <w:t>/</w:t>
+      </w:r>
+      <w:proofErr w:type="spellStart"/>
+      <w:r>
+        <w:rPr>
+          <w:rFonts w:ascii="Arial" w:eastAsia="Arial" w:hAnsi="Arial" w:cs="Arial"/>
+          <w:bCs/>
+        </w:rPr>
+        <w:t>rfid</w:t>
+      </w:r>
+      <w:proofErr w:type="spellEnd"/>
+      <w:r>
+        <w:rPr>
+          <w:rFonts w:ascii="Arial" w:eastAsia="Arial" w:hAnsi="Arial" w:cs="Arial"/>
+          <w:bCs/>
+        </w:rPr>
+        <w:t xml:space="preserve"> no sistema.</w:t>
+      </w:r>
     </w:p>
     <w:p>
       <w:pPr>
@@ -3885,6 +4042,7 @@
           <w:noProof/>
           <w:lang w:val="en-US"/>
         </w:rPr>
+        <w:lastRenderedPageBreak/>
         <w:drawing>
           <wp:inline distT="0" distB="0" distL="0" distR="0" wp14:anchorId="3E7B57D4" wp14:editId="2CB98835">
             <wp:extent cx="5756275" cy="2426970"/>
@@ -3940,7 +4098,6 @@
           <w:rFonts w:ascii="Arial" w:eastAsia="Arial" w:hAnsi="Arial" w:cs="Arial"/>
           <w:bCs/>
         </w:rPr>
-        <w:lastRenderedPageBreak/>
         <w:t>FIGURA 10 – FLUXO DE TELAS DO ADMINISTRADOR</w:t>
       </w:r>
     </w:p>
@@ -4049,127 +4206,6 @@
         </w:rPr>
         <w:t>ejado durante o desenvolvimento</w:t>
       </w:r>
-    </w:p>
-    <w:p>
-      <w:pPr>
-        <w:pStyle w:val="BodyText"/>
-        <w:spacing w:line="360" w:lineRule="auto"/>
-        <w:ind w:firstLine="709"/>
-        <w:rPr>
-          <w:rFonts w:ascii="Arial" w:eastAsia="Arial" w:hAnsi="Arial" w:cs="Arial"/>
-          <w:bCs/>
-        </w:rPr>
-      </w:pPr>
-    </w:p>
-    <w:p>
-      <w:pPr>
-        <w:pStyle w:val="BodyText"/>
-        <w:spacing w:line="360" w:lineRule="auto"/>
-        <w:ind w:firstLine="709"/>
-        <w:rPr>
-          <w:rFonts w:ascii="Arial" w:eastAsia="Arial" w:hAnsi="Arial" w:cs="Arial"/>
-          <w:bCs/>
-        </w:rPr>
-      </w:pPr>
-    </w:p>
-    <w:p>
-      <w:pPr>
-        <w:pStyle w:val="BodyText"/>
-        <w:spacing w:line="360" w:lineRule="auto"/>
-        <w:ind w:firstLine="709"/>
-        <w:rPr>
-          <w:rFonts w:ascii="Arial" w:eastAsia="Arial" w:hAnsi="Arial" w:cs="Arial"/>
-          <w:bCs/>
-        </w:rPr>
-      </w:pPr>
-    </w:p>
-    <w:p>
-      <w:pPr>
-        <w:pStyle w:val="BodyText"/>
-        <w:spacing w:line="360" w:lineRule="auto"/>
-        <w:ind w:firstLine="709"/>
-        <w:rPr>
-          <w:rFonts w:ascii="Arial" w:eastAsia="Arial" w:hAnsi="Arial" w:cs="Arial"/>
-          <w:bCs/>
-        </w:rPr>
-      </w:pPr>
-    </w:p>
-    <w:p>
-      <w:pPr>
-        <w:pStyle w:val="BodyText"/>
-        <w:spacing w:line="360" w:lineRule="auto"/>
-        <w:ind w:firstLine="709"/>
-        <w:rPr>
-          <w:rFonts w:ascii="Arial" w:eastAsia="Arial" w:hAnsi="Arial" w:cs="Arial"/>
-          <w:bCs/>
-        </w:rPr>
-      </w:pPr>
-    </w:p>
-    <w:p>
-      <w:pPr>
-        <w:pStyle w:val="BodyText"/>
-        <w:spacing w:line="360" w:lineRule="auto"/>
-        <w:ind w:firstLine="709"/>
-        <w:rPr>
-          <w:rFonts w:ascii="Arial" w:eastAsia="Arial" w:hAnsi="Arial" w:cs="Arial"/>
-          <w:bCs/>
-        </w:rPr>
-      </w:pPr>
-    </w:p>
-    <w:p>
-      <w:pPr>
-        <w:pStyle w:val="BodyText"/>
-        <w:spacing w:line="360" w:lineRule="auto"/>
-        <w:ind w:firstLine="709"/>
-        <w:rPr>
-          <w:rFonts w:ascii="Arial" w:eastAsia="Arial" w:hAnsi="Arial" w:cs="Arial"/>
-          <w:bCs/>
-        </w:rPr>
-      </w:pPr>
-    </w:p>
-    <w:p>
-      <w:pPr>
-        <w:pStyle w:val="BodyText"/>
-        <w:spacing w:line="360" w:lineRule="auto"/>
-        <w:ind w:firstLine="709"/>
-        <w:rPr>
-          <w:rFonts w:ascii="Arial" w:eastAsia="Arial" w:hAnsi="Arial" w:cs="Arial"/>
-          <w:bCs/>
-        </w:rPr>
-      </w:pPr>
-    </w:p>
-    <w:p>
-      <w:pPr>
-        <w:pStyle w:val="BodyText"/>
-        <w:spacing w:line="360" w:lineRule="auto"/>
-        <w:ind w:firstLine="709"/>
-        <w:rPr>
-          <w:rFonts w:ascii="Arial" w:eastAsia="Arial" w:hAnsi="Arial" w:cs="Arial"/>
-          <w:bCs/>
-        </w:rPr>
-      </w:pPr>
-    </w:p>
-    <w:p>
-      <w:pPr>
-        <w:pStyle w:val="BodyText"/>
-        <w:spacing w:line="360" w:lineRule="auto"/>
-        <w:ind w:firstLine="709"/>
-        <w:rPr>
-          <w:rFonts w:ascii="Arial" w:eastAsia="Arial" w:hAnsi="Arial" w:cs="Arial"/>
-          <w:bCs/>
-        </w:rPr>
-      </w:pPr>
-    </w:p>
-    <w:p>
-      <w:pPr>
-        <w:pStyle w:val="BodyText"/>
-        <w:spacing w:line="360" w:lineRule="auto"/>
-        <w:ind w:firstLine="709"/>
-        <w:rPr>
-          <w:rFonts w:ascii="Arial" w:eastAsia="Arial" w:hAnsi="Arial" w:cs="Arial"/>
-          <w:bCs/>
-        </w:rPr>
-      </w:pPr>
     </w:p>
     <w:p>
       <w:pPr>
@@ -4374,6 +4410,7 @@
         <w:rPr>
           <w:rFonts w:ascii="Arial" w:hAnsi="Arial"/>
         </w:rPr>
+        <w:lastRenderedPageBreak/>
         <w:t>MODELAGEM DE DADOS</w:t>
       </w:r>
     </w:p>
@@ -4499,10 +4536,10 @@
           <w:lang w:val="en-US"/>
         </w:rPr>
         <w:drawing>
-          <wp:inline distT="0" distB="0" distL="0" distR="0" wp14:anchorId="1420A3CE" wp14:editId="75852DC6">
-            <wp:extent cx="5756275" cy="3818255"/>
+          <wp:inline distT="0" distB="0" distL="0" distR="0" wp14:anchorId="73B30BFB" wp14:editId="54B4506D">
+            <wp:extent cx="5756275" cy="2667635"/>
             <wp:effectExtent l="0" t="0" r="9525" b="0"/>
-            <wp:docPr id="1" name="Picture 1"/>
+            <wp:docPr id="26" name="Picture 26"/>
             <wp:cNvGraphicFramePr>
               <a:graphicFrameLocks xmlns:a="http://schemas.openxmlformats.org/drawingml/2006/main" noChangeAspect="1"/>
             </wp:cNvGraphicFramePr>
@@ -4510,7 +4547,7 @@
               <a:graphicData uri="http://schemas.openxmlformats.org/drawingml/2006/picture">
                 <pic:pic xmlns:pic="http://schemas.openxmlformats.org/drawingml/2006/picture">
                   <pic:nvPicPr>
-                    <pic:cNvPr id="0" name="mer.png"/>
+                    <pic:cNvPr id="1" name="MER.png"/>
                     <pic:cNvPicPr/>
                   </pic:nvPicPr>
                   <pic:blipFill>
@@ -4528,7 +4565,7 @@
                   <pic:spPr>
                     <a:xfrm>
                       <a:off x="0" y="0"/>
-                      <a:ext cx="5756275" cy="3818255"/>
+                      <a:ext cx="5756275" cy="2667635"/>
                     </a:xfrm>
                     <a:prstGeom prst="rect">
                       <a:avLst/>
@@ -4581,7 +4618,6 @@
           <w:rFonts w:ascii="Arial" w:eastAsia="Arial" w:hAnsi="Arial" w:cs="Arial"/>
           <w:bCs/>
         </w:rPr>
-        <w:lastRenderedPageBreak/>
         <w:t>Fonte: Autores (2016).</w:t>
       </w:r>
     </w:p>
@@ -4614,127 +4650,114 @@
         <w:pStyle w:val="Heading1"/>
         <w:jc w:val="both"/>
         <w:rPr>
-          <w:rFonts w:ascii="Arial" w:eastAsia="Arial" w:hAnsi="Arial" w:cs="Arial"/>
-        </w:rPr>
-      </w:pPr>
-      <w:bookmarkStart w:id="3" w:name="_Toc20"/>
-      <w:r>
-        <w:rPr>
           <w:rStyle w:val="None"/>
           <w:rFonts w:ascii="Arial" w:hAnsi="Arial"/>
         </w:rPr>
-        <w:t>2.2</w:t>
-      </w:r>
+      </w:pPr>
+      <w:bookmarkStart w:id="3" w:name="_Toc20"/>
       <w:r>
         <w:rPr>
           <w:rStyle w:val="None"/>
           <w:rFonts w:ascii="Arial" w:hAnsi="Arial"/>
         </w:rPr>
-        <w:t>.</w:t>
+        <w:t>2.2</w:t>
       </w:r>
       <w:r>
         <w:rPr>
           <w:rStyle w:val="None"/>
           <w:rFonts w:ascii="Arial" w:hAnsi="Arial"/>
         </w:rPr>
-        <w:tab/>
-      </w:r>
-      <w:bookmarkEnd w:id="3"/>
+        <w:t>.</w:t>
+      </w:r>
       <w:r>
         <w:rPr>
           <w:rStyle w:val="None"/>
           <w:rFonts w:ascii="Arial" w:hAnsi="Arial"/>
         </w:rPr>
-        <w:t>MODELO RELACIONA</w:t>
-      </w:r>
+        <w:tab/>
+      </w:r>
+      <w:bookmarkEnd w:id="3"/>
       <w:r>
         <w:rPr>
           <w:rStyle w:val="None"/>
           <w:rFonts w:ascii="Arial" w:hAnsi="Arial"/>
         </w:rPr>
+        <w:t>MODELO RELACIONA</w:t>
+      </w:r>
+      <w:r>
+        <w:rPr>
+          <w:rStyle w:val="None"/>
+          <w:rFonts w:ascii="Arial" w:hAnsi="Arial"/>
+        </w:rPr>
         <w:t>L</w:t>
       </w:r>
     </w:p>
+    <w:p/>
     <w:p>
       <w:pPr>
         <w:spacing w:line="360" w:lineRule="auto"/>
         <w:ind w:firstLine="709"/>
-        <w:jc w:val="both"/>
-        <w:rPr>
-          <w:rFonts w:ascii="Arial" w:eastAsia="Arial" w:hAnsi="Arial" w:cs="Arial"/>
-        </w:rPr>
-      </w:pPr>
-      <w:r>
-        <w:rPr>
-          <w:rFonts w:ascii="Arial" w:eastAsia="Arial" w:hAnsi="Arial" w:cs="Arial"/>
-        </w:rPr>
-        <w:t>--TABELAS PARA RESTRIçOES</w:t>
-      </w:r>
-      <w:bookmarkStart w:id="4" w:name="_GoBack"/>
-      <w:bookmarkEnd w:id="4"/>
-    </w:p>
-    <w:p>
-      <w:pPr>
-        <w:spacing w:line="360" w:lineRule="auto"/>
-        <w:ind w:firstLine="709"/>
-        <w:jc w:val="both"/>
-        <w:rPr>
-          <w:rFonts w:ascii="Arial" w:eastAsia="Arial" w:hAnsi="Arial" w:cs="Arial"/>
-        </w:rPr>
-      </w:pPr>
-    </w:p>
-    <w:p>
-      <w:pPr>
-        <w:spacing w:line="360" w:lineRule="auto"/>
-        <w:ind w:firstLine="709"/>
-        <w:jc w:val="both"/>
-        <w:rPr>
-          <w:rStyle w:val="Hyperlink3"/>
-        </w:rPr>
-      </w:pPr>
-      <w:r>
-        <w:rPr>
-          <w:rStyle w:val="Hyperlink3"/>
-        </w:rPr>
-        <w:t xml:space="preserve">Dando continuidade ao processo de desenvolvimento do modelo de dados para o sistema </w:t>
-      </w:r>
-      <w:proofErr w:type="spellStart"/>
-      <w:r>
-        <w:rPr>
-          <w:rStyle w:val="Hyperlink3"/>
-        </w:rPr>
-        <w:t>FreePass</w:t>
-      </w:r>
-      <w:proofErr w:type="spellEnd"/>
-      <w:r>
-        <w:rPr>
-          <w:rStyle w:val="Hyperlink3"/>
-        </w:rPr>
-        <w:t>, apresentamos o modelo relacional de dados (FIGURA 10), onde o banco de dados é representado fielmente, possibilitando a visualização de dos relacionamentos entre as tabelas, chaves primarias, secundárias, tipos</w:t>
-      </w:r>
-      <w:r>
-        <w:rPr>
-          <w:rStyle w:val="Hyperlink3"/>
-        </w:rPr>
-        <w:t xml:space="preserve"> e limites de campos.</w:t>
-      </w:r>
-    </w:p>
-    <w:p>
-      <w:pPr>
-        <w:spacing w:line="360" w:lineRule="auto"/>
-        <w:ind w:firstLine="709"/>
-        <w:jc w:val="both"/>
-      </w:pPr>
-      <w:r>
         <w:rPr>
           <w:noProof/>
           <w:lang w:val="en-US"/>
         </w:rPr>
+      </w:pPr>
+      <w:r>
+        <w:rPr>
+          <w:rStyle w:val="Hyperlink3"/>
+        </w:rPr>
+        <w:t xml:space="preserve">Dando continuidade ao processo de desenvolvimento do modelo de dados para o sistema </w:t>
+      </w:r>
+      <w:proofErr w:type="spellStart"/>
+      <w:r>
+        <w:rPr>
+          <w:rStyle w:val="Hyperlink3"/>
+        </w:rPr>
+        <w:t>FreePass</w:t>
+      </w:r>
+      <w:proofErr w:type="spellEnd"/>
+      <w:r>
+        <w:rPr>
+          <w:rStyle w:val="Hyperlink3"/>
+        </w:rPr>
+        <w:t xml:space="preserve">, apresentamos o modelo relacional de dados (FIGURA 10), </w:t>
+      </w:r>
+      <w:r>
+        <w:rPr>
+          <w:rStyle w:val="Hyperlink3"/>
+        </w:rPr>
+        <w:lastRenderedPageBreak/>
+        <w:t>onde o banco de dados é representado fielmente, possibilitando a visualização de dos relacionamentos entre as tabelas, chaves primarias, secundárias, tipos</w:t>
+      </w:r>
+      <w:r>
+        <w:rPr>
+          <w:rStyle w:val="Hyperlink3"/>
+        </w:rPr>
+        <w:t xml:space="preserve"> e limites dos </w:t>
+      </w:r>
+      <w:r>
+        <w:rPr>
+          <w:rStyle w:val="Hyperlink3"/>
+        </w:rPr>
+        <w:t>campos.</w:t>
+      </w:r>
+      <w:r>
+        <w:rPr>
+          <w:noProof/>
+          <w:lang w:val="en-US"/>
+        </w:rPr>
+        <w:t xml:space="preserve"> </w:t>
+      </w:r>
+      <w:r>
+        <w:rPr>
+          <w:noProof/>
+          <w:lang w:val="en-US"/>
+        </w:rPr>
         <w:drawing>
-          <wp:inline distT="0" distB="0" distL="0" distR="0" wp14:anchorId="12E5CBE7" wp14:editId="6DF1728E">
-            <wp:extent cx="4267228" cy="5715635"/>
-            <wp:effectExtent l="0" t="0" r="0" b="0"/>
-            <wp:docPr id="18" name="Picture 18"/>
+          <wp:inline distT="0" distB="0" distL="0" distR="0" wp14:anchorId="22F9836A" wp14:editId="2E1B5EA9">
+            <wp:extent cx="5756275" cy="4037965"/>
+            <wp:effectExtent l="0" t="0" r="9525" b="635"/>
+            <wp:docPr id="5" name="Picture 5"/>
             <wp:cNvGraphicFramePr>
               <a:graphicFrameLocks xmlns:a="http://schemas.openxmlformats.org/drawingml/2006/main" noChangeAspect="1"/>
             </wp:cNvGraphicFramePr>
@@ -4760,7 +4783,7 @@
                   <pic:spPr>
                     <a:xfrm>
                       <a:off x="0" y="0"/>
-                      <a:ext cx="4267228" cy="5715635"/>
+                      <a:ext cx="5756275" cy="4037965"/>
                     </a:xfrm>
                     <a:prstGeom prst="rect">
                       <a:avLst/>
@@ -4813,9 +4836,118 @@
           <w:rFonts w:ascii="Arial" w:eastAsia="Arial" w:hAnsi="Arial" w:cs="Arial"/>
           <w:bCs/>
         </w:rPr>
-        <w:lastRenderedPageBreak/>
         <w:t>Fonte: Autores (2016).</w:t>
       </w:r>
+    </w:p>
+    <w:p>
+      <w:pPr>
+        <w:spacing w:line="360" w:lineRule="auto"/>
+        <w:rPr>
+          <w:rFonts w:ascii="Arial" w:eastAsia="Arial" w:hAnsi="Arial" w:cs="Arial"/>
+          <w:bCs/>
+        </w:rPr>
+      </w:pPr>
+    </w:p>
+    <w:p>
+      <w:pPr>
+        <w:spacing w:line="360" w:lineRule="auto"/>
+        <w:rPr>
+          <w:rFonts w:ascii="Arial" w:eastAsia="Arial" w:hAnsi="Arial" w:cs="Arial"/>
+          <w:bCs/>
+        </w:rPr>
+      </w:pPr>
+    </w:p>
+    <w:p>
+      <w:pPr>
+        <w:spacing w:line="360" w:lineRule="auto"/>
+        <w:rPr>
+          <w:rFonts w:ascii="Arial" w:eastAsia="Arial" w:hAnsi="Arial" w:cs="Arial"/>
+          <w:bCs/>
+        </w:rPr>
+      </w:pPr>
+    </w:p>
+    <w:p>
+      <w:pPr>
+        <w:spacing w:line="360" w:lineRule="auto"/>
+        <w:rPr>
+          <w:rFonts w:ascii="Arial" w:eastAsia="Arial" w:hAnsi="Arial" w:cs="Arial"/>
+          <w:bCs/>
+        </w:rPr>
+      </w:pPr>
+    </w:p>
+    <w:p>
+      <w:pPr>
+        <w:spacing w:line="360" w:lineRule="auto"/>
+        <w:rPr>
+          <w:rFonts w:ascii="Arial" w:eastAsia="Arial" w:hAnsi="Arial" w:cs="Arial"/>
+          <w:bCs/>
+        </w:rPr>
+      </w:pPr>
+    </w:p>
+    <w:p>
+      <w:pPr>
+        <w:spacing w:line="360" w:lineRule="auto"/>
+        <w:rPr>
+          <w:rFonts w:ascii="Arial" w:eastAsia="Arial" w:hAnsi="Arial" w:cs="Arial"/>
+          <w:bCs/>
+        </w:rPr>
+      </w:pPr>
+    </w:p>
+    <w:p>
+      <w:pPr>
+        <w:spacing w:line="360" w:lineRule="auto"/>
+        <w:rPr>
+          <w:rFonts w:ascii="Arial" w:eastAsia="Arial" w:hAnsi="Arial" w:cs="Arial"/>
+          <w:bCs/>
+        </w:rPr>
+      </w:pPr>
+    </w:p>
+    <w:p>
+      <w:pPr>
+        <w:spacing w:line="360" w:lineRule="auto"/>
+        <w:rPr>
+          <w:rFonts w:ascii="Arial" w:eastAsia="Arial" w:hAnsi="Arial" w:cs="Arial"/>
+          <w:bCs/>
+        </w:rPr>
+      </w:pPr>
+    </w:p>
+    <w:p>
+      <w:pPr>
+        <w:spacing w:line="360" w:lineRule="auto"/>
+        <w:rPr>
+          <w:rFonts w:ascii="Arial" w:eastAsia="Arial" w:hAnsi="Arial" w:cs="Arial"/>
+          <w:bCs/>
+        </w:rPr>
+      </w:pPr>
+    </w:p>
+    <w:p>
+      <w:pPr>
+        <w:spacing w:line="360" w:lineRule="auto"/>
+        <w:rPr>
+          <w:rFonts w:ascii="Arial" w:eastAsia="Arial" w:hAnsi="Arial" w:cs="Arial"/>
+          <w:bCs/>
+        </w:rPr>
+      </w:pPr>
+    </w:p>
+    <w:p>
+      <w:pPr>
+        <w:spacing w:line="360" w:lineRule="auto"/>
+        <w:rPr>
+          <w:rFonts w:ascii="Arial" w:eastAsia="Arial" w:hAnsi="Arial" w:cs="Arial"/>
+          <w:bCs/>
+        </w:rPr>
+      </w:pPr>
+    </w:p>
+    <w:p>
+      <w:pPr>
+        <w:spacing w:line="360" w:lineRule="auto"/>
+        <w:rPr>
+          <w:rFonts w:ascii="Arial" w:eastAsia="Arial" w:hAnsi="Arial" w:cs="Arial"/>
+          <w:bCs/>
+        </w:rPr>
+      </w:pPr>
+      <w:bookmarkStart w:id="4" w:name="_GoBack"/>
+      <w:bookmarkEnd w:id="4"/>
     </w:p>
     <w:p>
       <w:pPr>
@@ -4833,6 +4965,7 @@
         <w:rPr>
           <w:rFonts w:ascii="Arial" w:hAnsi="Arial"/>
         </w:rPr>
+        <w:lastRenderedPageBreak/>
         <w:t>SCRIPT SQL</w:t>
       </w:r>
     </w:p>
@@ -5173,7 +5306,7 @@
                 <v:stroke joinstyle="miter"/>
                 <v:path gradientshapeok="t" o:connecttype="rect"/>
               </v:shapetype>
-              <v:shape id="Text Box 12" o:spid="_x0000_s1026" type="#_x0000_t202" style="position:absolute;left:0;text-align:left;margin-left:0;margin-top:27.3pt;width:441pt;height:3in;z-index:251660288;visibility:visible;mso-wrap-style:square;mso-width-percent:0;mso-height-percent:0;mso-wrap-distance-left:9pt;mso-wrap-distance-top:0;mso-wrap-distance-right:9pt;mso-wrap-distance-bottom:0;mso-position-horizontal:absolute;mso-position-horizontal-relative:text;mso-position-vertical:absolute;mso-position-vertical-relative:text;mso-width-percent:0;mso-height-percent:0;mso-width-relative:margin;mso-height-relative:margin;v-text-anchor:top" o:gfxdata="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" filled="f" strokeweight=".5pt">
+              <v:shape id="Text Box 12" o:spid="_x0000_s1026" type="#_x0000_t202" style="position:absolute;left:0;text-align:left;margin-left:0;margin-top:27.3pt;width:441pt;height:3in;z-index:251660288;visibility:visible;mso-wrap-style:square;mso-width-percent:0;mso-height-percent:0;mso-wrap-distance-left:9pt;mso-wrap-distance-top:0;mso-wrap-distance-right:9pt;mso-wrap-distance-bottom:0;mso-position-horizontal:absolute;mso-position-horizontal-relative:text;mso-position-vertical:absolute;mso-position-vertical-relative:text;mso-width-percent:0;mso-height-percent:0;mso-width-relative:margin;mso-height-relative:margin;v-text-anchor:top" o:gfxdata="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" filled="f" strokeweight=".5pt">
                 <v:textbox inset="0,0,0,0">
                   <w:txbxContent>
                     <w:p>
@@ -5671,7 +5804,7 @@
           </mc:Choice>
           <mc:Fallback>
             <w:pict>
-              <v:shape id="Text Box 17" o:spid="_x0000_s1027" type="#_x0000_t202" style="position:absolute;left:0;text-align:left;margin-left:0;margin-top:28.2pt;width:441pt;height:135pt;z-index:251661312;visibility:visible;mso-wrap-style:square;mso-height-percent:0;mso-wrap-distance-left:9pt;mso-wrap-distance-top:0;mso-wrap-distance-right:9pt;mso-wrap-distance-bottom:0;mso-position-horizontal:absolute;mso-position-horizontal-relative:text;mso-position-vertical:absolute;mso-position-vertical-relative:text;mso-height-percent:0;mso-height-relative:margin;v-text-anchor:top" o:gfxdata="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" filled="f" strokeweight=".5pt">
+              <v:shape id="Text Box 17" o:spid="_x0000_s1027" type="#_x0000_t202" style="position:absolute;left:0;text-align:left;margin-left:0;margin-top:28.2pt;width:441pt;height:135pt;z-index:251661312;visibility:visible;mso-wrap-style:square;mso-height-percent:0;mso-wrap-distance-left:9pt;mso-wrap-distance-top:0;mso-wrap-distance-right:9pt;mso-wrap-distance-bottom:0;mso-position-horizontal:absolute;mso-position-horizontal-relative:text;mso-position-vertical:absolute;mso-position-vertical-relative:text;mso-height-percent:0;mso-height-relative:margin;v-text-anchor:top" o:gfxdata="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" filled="f" strokeweight=".5pt">
                 <v:textbox inset="0,0,0,0">
                   <w:txbxContent>
                     <w:p>
@@ -6019,7 +6152,7 @@
           </mc:Choice>
           <mc:Fallback>
             <w:pict>
-              <v:shape id="Text Box 19" o:spid="_x0000_s1028" type="#_x0000_t202" style="position:absolute;margin-left:0;margin-top:16.5pt;width:441pt;height:63pt;z-index:251662336;visibility:visible;mso-wrap-style:square;mso-height-percent:0;mso-wrap-distance-left:9pt;mso-wrap-distance-top:0;mso-wrap-distance-right:9pt;mso-wrap-distance-bottom:0;mso-position-horizontal:absolute;mso-position-horizontal-relative:text;mso-position-vertical:absolute;mso-position-vertical-relative:text;mso-height-percent:0;mso-height-relative:margin;v-text-anchor:top" o:gfxdata="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" filled="f" strokeweight=".5pt">
+              <v:shape id="Text Box 19" o:spid="_x0000_s1028" type="#_x0000_t202" style="position:absolute;margin-left:0;margin-top:16.5pt;width:441pt;height:63pt;z-index:251662336;visibility:visible;mso-wrap-style:square;mso-height-percent:0;mso-wrap-distance-left:9pt;mso-wrap-distance-top:0;mso-wrap-distance-right:9pt;mso-wrap-distance-bottom:0;mso-position-horizontal:absolute;mso-position-horizontal-relative:text;mso-position-vertical:absolute;mso-position-vertical-relative:text;mso-height-percent:0;mso-height-relative:margin;v-text-anchor:top" o:gfxdata="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" filled="f" strokeweight=".5pt">
                 <v:textbox inset="0,0,0,0">
                   <w:txbxContent>
                     <w:p>
@@ -6099,29 +6232,1885 @@
       </w:pPr>
       <w:r>
         <w:rPr>
-          <w:rFonts w:ascii="Arial" w:hAnsi="Arial"/>
-        </w:rPr>
-        <w:lastRenderedPageBreak/>
-        <w:t>.</w:t>
-      </w:r>
-      <w:r>
-        <w:rPr>
-          <w:rFonts w:ascii="Arial" w:hAnsi="Arial"/>
-        </w:rPr>
-        <w:tab/>
-        <w:t>TABELA LOGS</w:t>
-      </w:r>
-    </w:p>
-    <w:p>
-      <w:r>
-        <w:rPr>
           <w:noProof/>
           <w:lang w:val="en-US"/>
         </w:rPr>
+        <w:lastRenderedPageBreak/>
         <mc:AlternateContent>
           <mc:Choice Requires="wps">
             <w:drawing>
-              <wp:anchor distT="0" distB="0" distL="114300" distR="114300" simplePos="0" relativeHeight="251659264" behindDoc="0" locked="0" layoutInCell="1" allowOverlap="1" wp14:anchorId="36A28384" wp14:editId="55528BB4">
+              <wp:anchor distT="0" distB="0" distL="114300" distR="114300" simplePos="0" relativeHeight="251663360" behindDoc="0" locked="0" layoutInCell="1" allowOverlap="1" wp14:anchorId="1125BAE7" wp14:editId="727EAB89">
+                <wp:simplePos x="0" y="0"/>
+                <wp:positionH relativeFrom="column">
+                  <wp:posOffset>0</wp:posOffset>
+                </wp:positionH>
+                <wp:positionV relativeFrom="paragraph">
+                  <wp:posOffset>342900</wp:posOffset>
+                </wp:positionV>
+                <wp:extent cx="5600700" cy="914400"/>
+                <wp:effectExtent l="0" t="0" r="38100" b="25400"/>
+                <wp:wrapSquare wrapText="bothSides"/>
+                <wp:docPr id="20" name="Text Box 20"/>
+                <wp:cNvGraphicFramePr/>
+                <a:graphic xmlns:a="http://schemas.openxmlformats.org/drawingml/2006/main">
+                  <a:graphicData uri="http://schemas.microsoft.com/office/word/2010/wordprocessingShape">
+                    <wps:wsp>
+                      <wps:cNvSpPr txBox="1"/>
+                      <wps:spPr>
+                        <a:xfrm>
+                          <a:off x="0" y="0"/>
+                          <a:ext cx="5600700" cy="914400"/>
+                        </a:xfrm>
+                        <a:prstGeom prst="rect">
+                          <a:avLst/>
+                        </a:prstGeom>
+                        <a:noFill/>
+                        <a:ln w="6350">
+                          <a:solidFill>
+                            <a:prstClr val="black"/>
+                          </a:solidFill>
+                        </a:ln>
+                        <a:effectLst/>
+                        <a:sp3d/>
+                        <a:extLst>
+                          <a:ext uri="{C572A759-6A51-4108-AA02-DFA0A04FC94B}">
+                            <ma14:wrappingTextBoxFlag xmlns:ma14="http://schemas.microsoft.com/office/mac/drawingml/2011/main"/>
+                          </a:ext>
+                        </a:extLst>
+                      </wps:spPr>
+                      <wps:style>
+                        <a:lnRef idx="0">
+                          <a:scrgbClr r="0" g="0" b="0"/>
+                        </a:lnRef>
+                        <a:fillRef idx="0">
+                          <a:scrgbClr r="0" g="0" b="0"/>
+                        </a:fillRef>
+                        <a:effectRef idx="0">
+                          <a:scrgbClr r="0" g="0" b="0"/>
+                        </a:effectRef>
+                        <a:fontRef idx="none"/>
+                      </wps:style>
+                      <wps:txbx>
+                        <w:txbxContent>
+                          <w:p>
+                            <w:r>
+                              <w:t>CREATE TABLE `feriados` (</w:t>
+                            </w:r>
+                          </w:p>
+                          <w:p>
+                            <w:r>
+                              <w:t xml:space="preserve">  `</w:t>
+                            </w:r>
+                            <w:proofErr w:type="spellStart"/>
+                            <w:r>
+                              <w:t>idferiado</w:t>
+                            </w:r>
+                            <w:proofErr w:type="spellEnd"/>
+                            <w:r>
+                              <w:t xml:space="preserve">` </w:t>
+                            </w:r>
+                            <w:proofErr w:type="spellStart"/>
+                            <w:r>
+                              <w:t>int</w:t>
+                            </w:r>
+                            <w:proofErr w:type="spellEnd"/>
+                            <w:r>
+                              <w:t>(11) NOT NULL AUTO_INCREMENT,</w:t>
+                            </w:r>
+                          </w:p>
+                          <w:p>
+                            <w:r>
+                              <w:t xml:space="preserve">  `data` </w:t>
+                            </w:r>
+                            <w:proofErr w:type="spellStart"/>
+                            <w:r>
+                              <w:t>datetime</w:t>
+                            </w:r>
+                            <w:proofErr w:type="spellEnd"/>
+                            <w:r>
+                              <w:t xml:space="preserve"> NOT NULL,</w:t>
+                            </w:r>
+                          </w:p>
+                          <w:p>
+                            <w:r>
+                              <w:t xml:space="preserve">  PRIMARY KEY (`</w:t>
+                            </w:r>
+                            <w:proofErr w:type="spellStart"/>
+                            <w:r>
+                              <w:t>idferiado</w:t>
+                            </w:r>
+                            <w:proofErr w:type="spellEnd"/>
+                            <w:r>
+                              <w:t>`)</w:t>
+                            </w:r>
+                          </w:p>
+                          <w:p>
+                            <w:r>
+                              <w:t>) ENGINE=</w:t>
+                            </w:r>
+                            <w:proofErr w:type="spellStart"/>
+                            <w:r>
+                              <w:t>InnoDB</w:t>
+                            </w:r>
+                            <w:proofErr w:type="spellEnd"/>
+                            <w:r>
+                              <w:t xml:space="preserve"> DEFAULT CHARSET=latin1;</w:t>
+                            </w:r>
+                          </w:p>
+                        </w:txbxContent>
+                      </wps:txbx>
+                      <wps:bodyPr rot="0" spcFirstLastPara="1" vertOverflow="overflow" horzOverflow="overflow" vert="horz" wrap="square" lIns="0" tIns="0" rIns="0" bIns="0" numCol="1" spcCol="38100" rtlCol="0" fromWordArt="0" anchor="t" anchorCtr="0" forceAA="0" compatLnSpc="1">
+                        <a:prstTxWarp prst="textNoShape">
+                          <a:avLst/>
+                        </a:prstTxWarp>
+                        <a:noAutofit/>
+                      </wps:bodyPr>
+                    </wps:wsp>
+                  </a:graphicData>
+                </a:graphic>
+                <wp14:sizeRelV relativeFrom="margin">
+                  <wp14:pctHeight>0</wp14:pctHeight>
+                </wp14:sizeRelV>
+              </wp:anchor>
+            </w:drawing>
+          </mc:Choice>
+          <mc:Fallback>
+            <w:pict>
+              <v:shape id="Text Box 20" o:spid="_x0000_s1029" type="#_x0000_t202" style="position:absolute;left:0;text-align:left;margin-left:0;margin-top:27pt;width:441pt;height:1in;z-index:251663360;visibility:visible;mso-wrap-style:square;mso-height-percent:0;mso-wrap-distance-left:9pt;mso-wrap-distance-top:0;mso-wrap-distance-right:9pt;mso-wrap-distance-bottom:0;mso-position-horizontal:absolute;mso-position-horizontal-relative:text;mso-position-vertical:absolute;mso-position-vertical-relative:text;mso-height-percent:0;mso-height-relative:margin;v-text-anchor:top" o:gfxdata="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" filled="f" strokeweight=".5pt">
+                <v:textbox inset="0,0,0,0">
+                  <w:txbxContent>
+                    <w:p>
+                      <w:r>
+                        <w:t>CREATE TABLE `feriados` (</w:t>
+                      </w:r>
+                    </w:p>
+                    <w:p>
+                      <w:r>
+                        <w:t xml:space="preserve">  `</w:t>
+                      </w:r>
+                      <w:proofErr w:type="spellStart"/>
+                      <w:r>
+                        <w:t>idferiado</w:t>
+                      </w:r>
+                      <w:proofErr w:type="spellEnd"/>
+                      <w:r>
+                        <w:t xml:space="preserve">` </w:t>
+                      </w:r>
+                      <w:proofErr w:type="spellStart"/>
+                      <w:r>
+                        <w:t>int</w:t>
+                      </w:r>
+                      <w:proofErr w:type="spellEnd"/>
+                      <w:r>
+                        <w:t>(11) NOT NULL AUTO_INCREMENT,</w:t>
+                      </w:r>
+                    </w:p>
+                    <w:p>
+                      <w:r>
+                        <w:t xml:space="preserve">  `data` </w:t>
+                      </w:r>
+                      <w:proofErr w:type="spellStart"/>
+                      <w:r>
+                        <w:t>datetime</w:t>
+                      </w:r>
+                      <w:proofErr w:type="spellEnd"/>
+                      <w:r>
+                        <w:t xml:space="preserve"> NOT NULL,</w:t>
+                      </w:r>
+                    </w:p>
+                    <w:p>
+                      <w:r>
+                        <w:t xml:space="preserve">  PRIMARY KEY (`</w:t>
+                      </w:r>
+                      <w:proofErr w:type="spellStart"/>
+                      <w:r>
+                        <w:t>idferiado</w:t>
+                      </w:r>
+                      <w:proofErr w:type="spellEnd"/>
+                      <w:r>
+                        <w:t>`)</w:t>
+                      </w:r>
+                    </w:p>
+                    <w:p>
+                      <w:r>
+                        <w:t>) ENGINE=</w:t>
+                      </w:r>
+                      <w:proofErr w:type="spellStart"/>
+                      <w:r>
+                        <w:t>InnoDB</w:t>
+                      </w:r>
+                      <w:proofErr w:type="spellEnd"/>
+                      <w:r>
+                        <w:t xml:space="preserve"> DEFAULT CHARSET=latin1;</w:t>
+                      </w:r>
+                    </w:p>
+                  </w:txbxContent>
+                </v:textbox>
+                <w10:wrap type="square"/>
+              </v:shape>
+            </w:pict>
+          </mc:Fallback>
+        </mc:AlternateContent>
+      </w:r>
+      <w:r>
+        <w:rPr>
+          <w:rFonts w:ascii="Arial" w:hAnsi="Arial"/>
+        </w:rPr>
+        <w:t>.</w:t>
+      </w:r>
+      <w:r>
+        <w:rPr>
+          <w:rFonts w:ascii="Arial" w:hAnsi="Arial"/>
+        </w:rPr>
+        <w:tab/>
+        <w:t>TABELA FERIADOS</w:t>
+      </w:r>
+    </w:p>
+    <w:p/>
+    <w:p>
+      <w:pPr>
+        <w:pStyle w:val="Heading1"/>
+        <w:numPr>
+          <w:ilvl w:val="1"/>
+          <w:numId w:val="25"/>
+        </w:numPr>
+        <w:jc w:val="both"/>
+        <w:rPr>
+          <w:rFonts w:ascii="Arial" w:hAnsi="Arial"/>
+        </w:rPr>
+      </w:pPr>
+      <w:r>
+        <w:rPr>
+          <w:noProof/>
+          <w:lang w:val="en-US"/>
+        </w:rPr>
+        <mc:AlternateContent>
+          <mc:Choice Requires="wps">
+            <w:drawing>
+              <wp:anchor distT="0" distB="0" distL="114300" distR="114300" simplePos="0" relativeHeight="251664384" behindDoc="0" locked="0" layoutInCell="1" allowOverlap="1" wp14:anchorId="531FC4B9" wp14:editId="03904D8D">
+                <wp:simplePos x="0" y="0"/>
+                <wp:positionH relativeFrom="column">
+                  <wp:posOffset>0</wp:posOffset>
+                </wp:positionH>
+                <wp:positionV relativeFrom="paragraph">
+                  <wp:posOffset>358140</wp:posOffset>
+                </wp:positionV>
+                <wp:extent cx="5600700" cy="1143000"/>
+                <wp:effectExtent l="0" t="0" r="38100" b="25400"/>
+                <wp:wrapSquare wrapText="bothSides"/>
+                <wp:docPr id="21" name="Text Box 21"/>
+                <wp:cNvGraphicFramePr/>
+                <a:graphic xmlns:a="http://schemas.openxmlformats.org/drawingml/2006/main">
+                  <a:graphicData uri="http://schemas.microsoft.com/office/word/2010/wordprocessingShape">
+                    <wps:wsp>
+                      <wps:cNvSpPr txBox="1"/>
+                      <wps:spPr>
+                        <a:xfrm>
+                          <a:off x="0" y="0"/>
+                          <a:ext cx="5600700" cy="1143000"/>
+                        </a:xfrm>
+                        <a:prstGeom prst="rect">
+                          <a:avLst/>
+                        </a:prstGeom>
+                        <a:noFill/>
+                        <a:ln w="6350">
+                          <a:solidFill>
+                            <a:prstClr val="black"/>
+                          </a:solidFill>
+                        </a:ln>
+                        <a:effectLst/>
+                        <a:sp3d/>
+                        <a:extLst>
+                          <a:ext uri="{C572A759-6A51-4108-AA02-DFA0A04FC94B}">
+                            <ma14:wrappingTextBoxFlag xmlns:ma14="http://schemas.microsoft.com/office/mac/drawingml/2011/main"/>
+                          </a:ext>
+                        </a:extLst>
+                      </wps:spPr>
+                      <wps:style>
+                        <a:lnRef idx="0">
+                          <a:scrgbClr r="0" g="0" b="0"/>
+                        </a:lnRef>
+                        <a:fillRef idx="0">
+                          <a:scrgbClr r="0" g="0" b="0"/>
+                        </a:fillRef>
+                        <a:effectRef idx="0">
+                          <a:scrgbClr r="0" g="0" b="0"/>
+                        </a:effectRef>
+                        <a:fontRef idx="none"/>
+                      </wps:style>
+                      <wps:txbx>
+                        <w:txbxContent>
+                          <w:p>
+                            <w:r>
+                              <w:t>CREATE TABLE `</w:t>
+                            </w:r>
+                            <w:proofErr w:type="spellStart"/>
+                            <w:r>
+                              <w:t>periodos</w:t>
+                            </w:r>
+                            <w:proofErr w:type="spellEnd"/>
+                            <w:r>
+                              <w:t>` (</w:t>
+                            </w:r>
+                          </w:p>
+                          <w:p>
+                            <w:r>
+                              <w:t xml:space="preserve">  `</w:t>
+                            </w:r>
+                            <w:proofErr w:type="spellStart"/>
+                            <w:r>
+                              <w:t>idperiodo</w:t>
+                            </w:r>
+                            <w:proofErr w:type="spellEnd"/>
+                            <w:r>
+                              <w:t xml:space="preserve">` </w:t>
+                            </w:r>
+                            <w:proofErr w:type="spellStart"/>
+                            <w:r>
+                              <w:t>int</w:t>
+                            </w:r>
+                            <w:proofErr w:type="spellEnd"/>
+                            <w:r>
+                              <w:t>(11) NOT NULL AUTO_INCREMENT,</w:t>
+                            </w:r>
+                          </w:p>
+                          <w:p>
+                            <w:r>
+                              <w:t xml:space="preserve">  `</w:t>
+                            </w:r>
+                            <w:proofErr w:type="spellStart"/>
+                            <w:r>
+                              <w:t>datainicio</w:t>
+                            </w:r>
+                            <w:proofErr w:type="spellEnd"/>
+                            <w:r>
+                              <w:t xml:space="preserve">` </w:t>
+                            </w:r>
+                            <w:proofErr w:type="spellStart"/>
+                            <w:r>
+                              <w:t>datetime</w:t>
+                            </w:r>
+                            <w:proofErr w:type="spellEnd"/>
+                            <w:r>
+                              <w:t xml:space="preserve"> NOT NULL,</w:t>
+                            </w:r>
+                          </w:p>
+                          <w:p>
+                            <w:r>
+                              <w:t xml:space="preserve">  `</w:t>
+                            </w:r>
+                            <w:proofErr w:type="spellStart"/>
+                            <w:r>
+                              <w:t>datafim</w:t>
+                            </w:r>
+                            <w:proofErr w:type="spellEnd"/>
+                            <w:r>
+                              <w:t xml:space="preserve">` </w:t>
+                            </w:r>
+                            <w:proofErr w:type="spellStart"/>
+                            <w:r>
+                              <w:t>datetime</w:t>
+                            </w:r>
+                            <w:proofErr w:type="spellEnd"/>
+                            <w:r>
+                              <w:t xml:space="preserve"> NOT NULL,</w:t>
+                            </w:r>
+                          </w:p>
+                          <w:p>
+                            <w:r>
+                              <w:t xml:space="preserve">  PRIMARY KEY (`</w:t>
+                            </w:r>
+                            <w:proofErr w:type="spellStart"/>
+                            <w:r>
+                              <w:t>idperiodo</w:t>
+                            </w:r>
+                            <w:proofErr w:type="spellEnd"/>
+                            <w:r>
+                              <w:t>`)</w:t>
+                            </w:r>
+                          </w:p>
+                          <w:p>
+                            <w:r>
+                              <w:t>) ENGINE=</w:t>
+                            </w:r>
+                            <w:proofErr w:type="spellStart"/>
+                            <w:r>
+                              <w:t>InnoDB</w:t>
+                            </w:r>
+                            <w:proofErr w:type="spellEnd"/>
+                            <w:r>
+                              <w:t xml:space="preserve"> DEFAULT CHARSET=latin1;</w:t>
+                            </w:r>
+                          </w:p>
+                        </w:txbxContent>
+                      </wps:txbx>
+                      <wps:bodyPr rot="0" spcFirstLastPara="1" vertOverflow="overflow" horzOverflow="overflow" vert="horz" wrap="square" lIns="0" tIns="0" rIns="0" bIns="0" numCol="1" spcCol="38100" rtlCol="0" fromWordArt="0" anchor="t" anchorCtr="0" forceAA="0" compatLnSpc="1">
+                        <a:prstTxWarp prst="textNoShape">
+                          <a:avLst/>
+                        </a:prstTxWarp>
+                        <a:noAutofit/>
+                      </wps:bodyPr>
+                    </wps:wsp>
+                  </a:graphicData>
+                </a:graphic>
+                <wp14:sizeRelV relativeFrom="margin">
+                  <wp14:pctHeight>0</wp14:pctHeight>
+                </wp14:sizeRelV>
+              </wp:anchor>
+            </w:drawing>
+          </mc:Choice>
+          <mc:Fallback>
+            <w:pict>
+              <v:shape id="Text Box 21" o:spid="_x0000_s1030" type="#_x0000_t202" style="position:absolute;left:0;text-align:left;margin-left:0;margin-top:28.2pt;width:441pt;height:90pt;z-index:251664384;visibility:visible;mso-wrap-style:square;mso-height-percent:0;mso-wrap-distance-left:9pt;mso-wrap-distance-top:0;mso-wrap-distance-right:9pt;mso-wrap-distance-bottom:0;mso-position-horizontal:absolute;mso-position-horizontal-relative:text;mso-position-vertical:absolute;mso-position-vertical-relative:text;mso-height-percent:0;mso-height-relative:margin;v-text-anchor:top" o:gfxdata="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" filled="f" strokeweight=".5pt">
+                <v:textbox inset="0,0,0,0">
+                  <w:txbxContent>
+                    <w:p>
+                      <w:r>
+                        <w:t>CREATE TABLE `</w:t>
+                      </w:r>
+                      <w:proofErr w:type="spellStart"/>
+                      <w:r>
+                        <w:t>periodos</w:t>
+                      </w:r>
+                      <w:proofErr w:type="spellEnd"/>
+                      <w:r>
+                        <w:t>` (</w:t>
+                      </w:r>
+                    </w:p>
+                    <w:p>
+                      <w:r>
+                        <w:t xml:space="preserve">  `</w:t>
+                      </w:r>
+                      <w:proofErr w:type="spellStart"/>
+                      <w:r>
+                        <w:t>idperiodo</w:t>
+                      </w:r>
+                      <w:proofErr w:type="spellEnd"/>
+                      <w:r>
+                        <w:t xml:space="preserve">` </w:t>
+                      </w:r>
+                      <w:proofErr w:type="spellStart"/>
+                      <w:r>
+                        <w:t>int</w:t>
+                      </w:r>
+                      <w:proofErr w:type="spellEnd"/>
+                      <w:r>
+                        <w:t>(11) NOT NULL AUTO_INCREMENT,</w:t>
+                      </w:r>
+                    </w:p>
+                    <w:p>
+                      <w:r>
+                        <w:t xml:space="preserve">  `</w:t>
+                      </w:r>
+                      <w:proofErr w:type="spellStart"/>
+                      <w:r>
+                        <w:t>datainicio</w:t>
+                      </w:r>
+                      <w:proofErr w:type="spellEnd"/>
+                      <w:r>
+                        <w:t xml:space="preserve">` </w:t>
+                      </w:r>
+                      <w:proofErr w:type="spellStart"/>
+                      <w:r>
+                        <w:t>datetime</w:t>
+                      </w:r>
+                      <w:proofErr w:type="spellEnd"/>
+                      <w:r>
+                        <w:t xml:space="preserve"> NOT NULL,</w:t>
+                      </w:r>
+                    </w:p>
+                    <w:p>
+                      <w:r>
+                        <w:t xml:space="preserve">  `</w:t>
+                      </w:r>
+                      <w:proofErr w:type="spellStart"/>
+                      <w:r>
+                        <w:t>datafim</w:t>
+                      </w:r>
+                      <w:proofErr w:type="spellEnd"/>
+                      <w:r>
+                        <w:t xml:space="preserve">` </w:t>
+                      </w:r>
+                      <w:proofErr w:type="spellStart"/>
+                      <w:r>
+                        <w:t>datetime</w:t>
+                      </w:r>
+                      <w:proofErr w:type="spellEnd"/>
+                      <w:r>
+                        <w:t xml:space="preserve"> NOT NULL,</w:t>
+                      </w:r>
+                    </w:p>
+                    <w:p>
+                      <w:r>
+                        <w:t xml:space="preserve">  PRIMARY KEY (`</w:t>
+                      </w:r>
+                      <w:proofErr w:type="spellStart"/>
+                      <w:r>
+                        <w:t>idperiodo</w:t>
+                      </w:r>
+                      <w:proofErr w:type="spellEnd"/>
+                      <w:r>
+                        <w:t>`)</w:t>
+                      </w:r>
+                    </w:p>
+                    <w:p>
+                      <w:r>
+                        <w:t>) ENGINE=</w:t>
+                      </w:r>
+                      <w:proofErr w:type="spellStart"/>
+                      <w:r>
+                        <w:t>InnoDB</w:t>
+                      </w:r>
+                      <w:proofErr w:type="spellEnd"/>
+                      <w:r>
+                        <w:t xml:space="preserve"> DEFAULT CHARSET=latin1;</w:t>
+                      </w:r>
+                    </w:p>
+                  </w:txbxContent>
+                </v:textbox>
+                <w10:wrap type="square"/>
+              </v:shape>
+            </w:pict>
+          </mc:Fallback>
+        </mc:AlternateContent>
+      </w:r>
+      <w:r>
+        <w:rPr>
+          <w:rFonts w:ascii="Arial" w:hAnsi="Arial"/>
+        </w:rPr>
+        <w:t>.</w:t>
+      </w:r>
+      <w:r>
+        <w:rPr>
+          <w:rFonts w:ascii="Arial" w:hAnsi="Arial"/>
+        </w:rPr>
+        <w:tab/>
+        <w:t>TABELA PERÍODOS</w:t>
+      </w:r>
+    </w:p>
+    <w:p/>
+    <w:p>
+      <w:pPr>
+        <w:pStyle w:val="Heading1"/>
+        <w:numPr>
+          <w:ilvl w:val="1"/>
+          <w:numId w:val="25"/>
+        </w:numPr>
+        <w:jc w:val="both"/>
+        <w:rPr>
+          <w:rFonts w:ascii="Arial" w:hAnsi="Arial"/>
+        </w:rPr>
+      </w:pPr>
+      <w:r>
+        <w:rPr>
+          <w:noProof/>
+          <w:lang w:val="en-US"/>
+        </w:rPr>
+        <mc:AlternateContent>
+          <mc:Choice Requires="wps">
+            <w:drawing>
+              <wp:anchor distT="0" distB="0" distL="114300" distR="114300" simplePos="0" relativeHeight="251665408" behindDoc="0" locked="0" layoutInCell="1" allowOverlap="1" wp14:anchorId="264551BF" wp14:editId="21184141">
+                <wp:simplePos x="0" y="0"/>
+                <wp:positionH relativeFrom="column">
+                  <wp:posOffset>0</wp:posOffset>
+                </wp:positionH>
+                <wp:positionV relativeFrom="paragraph">
+                  <wp:posOffset>358140</wp:posOffset>
+                </wp:positionV>
+                <wp:extent cx="5600700" cy="2400300"/>
+                <wp:effectExtent l="0" t="0" r="38100" b="38100"/>
+                <wp:wrapSquare wrapText="bothSides"/>
+                <wp:docPr id="23" name="Text Box 23"/>
+                <wp:cNvGraphicFramePr/>
+                <a:graphic xmlns:a="http://schemas.openxmlformats.org/drawingml/2006/main">
+                  <a:graphicData uri="http://schemas.microsoft.com/office/word/2010/wordprocessingShape">
+                    <wps:wsp>
+                      <wps:cNvSpPr txBox="1"/>
+                      <wps:spPr>
+                        <a:xfrm>
+                          <a:off x="0" y="0"/>
+                          <a:ext cx="5600700" cy="2400300"/>
+                        </a:xfrm>
+                        <a:prstGeom prst="rect">
+                          <a:avLst/>
+                        </a:prstGeom>
+                        <a:noFill/>
+                        <a:ln w="6350">
+                          <a:solidFill>
+                            <a:prstClr val="black"/>
+                          </a:solidFill>
+                        </a:ln>
+                        <a:effectLst/>
+                        <a:sp3d/>
+                        <a:extLst>
+                          <a:ext uri="{C572A759-6A51-4108-AA02-DFA0A04FC94B}">
+                            <ma14:wrappingTextBoxFlag xmlns:ma14="http://schemas.microsoft.com/office/mac/drawingml/2011/main"/>
+                          </a:ext>
+                        </a:extLst>
+                      </wps:spPr>
+                      <wps:style>
+                        <a:lnRef idx="0">
+                          <a:scrgbClr r="0" g="0" b="0"/>
+                        </a:lnRef>
+                        <a:fillRef idx="0">
+                          <a:scrgbClr r="0" g="0" b="0"/>
+                        </a:fillRef>
+                        <a:effectRef idx="0">
+                          <a:scrgbClr r="0" g="0" b="0"/>
+                        </a:effectRef>
+                        <a:fontRef idx="none"/>
+                      </wps:style>
+                      <wps:txbx>
+                        <w:txbxContent>
+                          <w:p>
+                            <w:r>
+                              <w:t>CREATE TABLE `</w:t>
+                            </w:r>
+                            <w:proofErr w:type="spellStart"/>
+                            <w:r>
+                              <w:t>horarios</w:t>
+                            </w:r>
+                            <w:proofErr w:type="spellEnd"/>
+                            <w:r>
+                              <w:t>` (</w:t>
+                            </w:r>
+                          </w:p>
+                          <w:p>
+                            <w:r>
+                              <w:t xml:space="preserve">  `</w:t>
+                            </w:r>
+                            <w:proofErr w:type="spellStart"/>
+                            <w:r>
+                              <w:t>idhorario</w:t>
+                            </w:r>
+                            <w:proofErr w:type="spellEnd"/>
+                            <w:r>
+                              <w:t xml:space="preserve">` </w:t>
+                            </w:r>
+                            <w:proofErr w:type="spellStart"/>
+                            <w:r>
+                              <w:t>int</w:t>
+                            </w:r>
+                            <w:proofErr w:type="spellEnd"/>
+                            <w:r>
+                              <w:t>(11) NOT NULL AUTO_INCREMENT,</w:t>
+                            </w:r>
+                          </w:p>
+                          <w:p>
+                            <w:r>
+                              <w:t xml:space="preserve">  `</w:t>
+                            </w:r>
+                            <w:proofErr w:type="spellStart"/>
+                            <w:r>
+                              <w:t>horainicio</w:t>
+                            </w:r>
+                            <w:proofErr w:type="spellEnd"/>
+                            <w:r>
+                              <w:t xml:space="preserve">` </w:t>
+                            </w:r>
+                            <w:proofErr w:type="spellStart"/>
+                            <w:r>
+                              <w:t>datetime</w:t>
+                            </w:r>
+                            <w:proofErr w:type="spellEnd"/>
+                            <w:r>
+                              <w:t xml:space="preserve"> NOT NULL,</w:t>
+                            </w:r>
+                          </w:p>
+                          <w:p>
+                            <w:r>
+                              <w:t xml:space="preserve">  `</w:t>
+                            </w:r>
+                            <w:proofErr w:type="spellStart"/>
+                            <w:r>
+                              <w:t>horafim</w:t>
+                            </w:r>
+                            <w:proofErr w:type="spellEnd"/>
+                            <w:r>
+                              <w:t xml:space="preserve">` </w:t>
+                            </w:r>
+                            <w:proofErr w:type="spellStart"/>
+                            <w:r>
+                              <w:t>datetime</w:t>
+                            </w:r>
+                            <w:proofErr w:type="spellEnd"/>
+                            <w:r>
+                              <w:t xml:space="preserve"> NOT NULL,</w:t>
+                            </w:r>
+                          </w:p>
+                          <w:p>
+                            <w:r>
+                              <w:t xml:space="preserve">  `</w:t>
+                            </w:r>
+                            <w:proofErr w:type="spellStart"/>
+                            <w:r>
+                              <w:t>seg</w:t>
+                            </w:r>
+                            <w:proofErr w:type="spellEnd"/>
+                            <w:r>
+                              <w:t xml:space="preserve">` </w:t>
+                            </w:r>
+                            <w:proofErr w:type="spellStart"/>
+                            <w:r>
+                              <w:t>varchar</w:t>
+                            </w:r>
+                            <w:proofErr w:type="spellEnd"/>
+                            <w:r>
+                              <w:t>(1) NOT NULL,</w:t>
+                            </w:r>
+                          </w:p>
+                          <w:p>
+                            <w:r>
+                              <w:t xml:space="preserve">  `ter` </w:t>
+                            </w:r>
+                            <w:proofErr w:type="spellStart"/>
+                            <w:r>
+                              <w:t>varchar</w:t>
+                            </w:r>
+                            <w:proofErr w:type="spellEnd"/>
+                            <w:r>
+                              <w:t>(1) NOT NULL,</w:t>
+                            </w:r>
+                          </w:p>
+                          <w:p>
+                            <w:r>
+                              <w:t xml:space="preserve">  `qua` </w:t>
+                            </w:r>
+                            <w:proofErr w:type="spellStart"/>
+                            <w:r>
+                              <w:t>varchar</w:t>
+                            </w:r>
+                            <w:proofErr w:type="spellEnd"/>
+                            <w:r>
+                              <w:t>(1) NOT NULL,</w:t>
+                            </w:r>
+                          </w:p>
+                          <w:p>
+                            <w:r>
+                              <w:t xml:space="preserve">  `</w:t>
+                            </w:r>
+                            <w:proofErr w:type="spellStart"/>
+                            <w:r>
+                              <w:t>qui</w:t>
+                            </w:r>
+                            <w:proofErr w:type="spellEnd"/>
+                            <w:r>
+                              <w:t xml:space="preserve">` </w:t>
+                            </w:r>
+                            <w:proofErr w:type="spellStart"/>
+                            <w:r>
+                              <w:t>varchar</w:t>
+                            </w:r>
+                            <w:proofErr w:type="spellEnd"/>
+                            <w:r>
+                              <w:t>(1) NOT NULL,</w:t>
+                            </w:r>
+                          </w:p>
+                          <w:p>
+                            <w:r>
+                              <w:t xml:space="preserve">  `</w:t>
+                            </w:r>
+                            <w:proofErr w:type="spellStart"/>
+                            <w:r>
+                              <w:t>sex</w:t>
+                            </w:r>
+                            <w:proofErr w:type="spellEnd"/>
+                            <w:r>
+                              <w:t xml:space="preserve">` </w:t>
+                            </w:r>
+                            <w:proofErr w:type="spellStart"/>
+                            <w:r>
+                              <w:t>varchar</w:t>
+                            </w:r>
+                            <w:proofErr w:type="spellEnd"/>
+                            <w:r>
+                              <w:t>(1) NOT NULL,</w:t>
+                            </w:r>
+                          </w:p>
+                          <w:p>
+                            <w:r>
+                              <w:t xml:space="preserve">  `</w:t>
+                            </w:r>
+                            <w:proofErr w:type="spellStart"/>
+                            <w:r>
+                              <w:t>sab</w:t>
+                            </w:r>
+                            <w:proofErr w:type="spellEnd"/>
+                            <w:r>
+                              <w:t xml:space="preserve">` </w:t>
+                            </w:r>
+                            <w:proofErr w:type="spellStart"/>
+                            <w:r>
+                              <w:t>varchar</w:t>
+                            </w:r>
+                            <w:proofErr w:type="spellEnd"/>
+                            <w:r>
+                              <w:t>(1) NOT NULL,</w:t>
+                            </w:r>
+                          </w:p>
+                          <w:p>
+                            <w:r>
+                              <w:t xml:space="preserve">  `dom` </w:t>
+                            </w:r>
+                            <w:proofErr w:type="spellStart"/>
+                            <w:r>
+                              <w:t>varchar</w:t>
+                            </w:r>
+                            <w:proofErr w:type="spellEnd"/>
+                            <w:r>
+                              <w:t>(1) NOT NULL,</w:t>
+                            </w:r>
+                          </w:p>
+                          <w:p>
+                            <w:r>
+                              <w:t xml:space="preserve">  PRIMARY KEY (`</w:t>
+                            </w:r>
+                            <w:proofErr w:type="spellStart"/>
+                            <w:r>
+                              <w:t>idhorario</w:t>
+                            </w:r>
+                            <w:proofErr w:type="spellEnd"/>
+                            <w:r>
+                              <w:t>`)</w:t>
+                            </w:r>
+                          </w:p>
+                          <w:p>
+                            <w:r>
+                              <w:t>) ENGINE=</w:t>
+                            </w:r>
+                            <w:proofErr w:type="spellStart"/>
+                            <w:r>
+                              <w:t>InnoDB</w:t>
+                            </w:r>
+                            <w:proofErr w:type="spellEnd"/>
+                            <w:r>
+                              <w:t xml:space="preserve"> DEFAULT CHARSET=latin1;</w:t>
+                            </w:r>
+                          </w:p>
+                        </w:txbxContent>
+                      </wps:txbx>
+                      <wps:bodyPr rot="0" spcFirstLastPara="1" vertOverflow="overflow" horzOverflow="overflow" vert="horz" wrap="square" lIns="0" tIns="0" rIns="0" bIns="0" numCol="1" spcCol="38100" rtlCol="0" fromWordArt="0" anchor="t" anchorCtr="0" forceAA="0" compatLnSpc="1">
+                        <a:prstTxWarp prst="textNoShape">
+                          <a:avLst/>
+                        </a:prstTxWarp>
+                        <a:noAutofit/>
+                      </wps:bodyPr>
+                    </wps:wsp>
+                  </a:graphicData>
+                </a:graphic>
+                <wp14:sizeRelV relativeFrom="margin">
+                  <wp14:pctHeight>0</wp14:pctHeight>
+                </wp14:sizeRelV>
+              </wp:anchor>
+            </w:drawing>
+          </mc:Choice>
+          <mc:Fallback>
+            <w:pict>
+              <v:shape id="Text Box 23" o:spid="_x0000_s1031" type="#_x0000_t202" style="position:absolute;left:0;text-align:left;margin-left:0;margin-top:28.2pt;width:441pt;height:189pt;z-index:251665408;visibility:visible;mso-wrap-style:square;mso-height-percent:0;mso-wrap-distance-left:9pt;mso-wrap-distance-top:0;mso-wrap-distance-right:9pt;mso-wrap-distance-bottom:0;mso-position-horizontal:absolute;mso-position-horizontal-relative:text;mso-position-vertical:absolute;mso-position-vertical-relative:text;mso-height-percent:0;mso-height-relative:margin;v-text-anchor:top" o:gfxdata="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" filled="f" strokeweight=".5pt">
+                <v:textbox inset="0,0,0,0">
+                  <w:txbxContent>
+                    <w:p>
+                      <w:r>
+                        <w:t>CREATE TABLE `</w:t>
+                      </w:r>
+                      <w:proofErr w:type="spellStart"/>
+                      <w:r>
+                        <w:t>horarios</w:t>
+                      </w:r>
+                      <w:proofErr w:type="spellEnd"/>
+                      <w:r>
+                        <w:t>` (</w:t>
+                      </w:r>
+                    </w:p>
+                    <w:p>
+                      <w:r>
+                        <w:t xml:space="preserve">  `</w:t>
+                      </w:r>
+                      <w:proofErr w:type="spellStart"/>
+                      <w:r>
+                        <w:t>idhorario</w:t>
+                      </w:r>
+                      <w:proofErr w:type="spellEnd"/>
+                      <w:r>
+                        <w:t xml:space="preserve">` </w:t>
+                      </w:r>
+                      <w:proofErr w:type="spellStart"/>
+                      <w:r>
+                        <w:t>int</w:t>
+                      </w:r>
+                      <w:proofErr w:type="spellEnd"/>
+                      <w:r>
+                        <w:t>(11) NOT NULL AUTO_INCREMENT,</w:t>
+                      </w:r>
+                    </w:p>
+                    <w:p>
+                      <w:r>
+                        <w:t xml:space="preserve">  `</w:t>
+                      </w:r>
+                      <w:proofErr w:type="spellStart"/>
+                      <w:r>
+                        <w:t>horainicio</w:t>
+                      </w:r>
+                      <w:proofErr w:type="spellEnd"/>
+                      <w:r>
+                        <w:t xml:space="preserve">` </w:t>
+                      </w:r>
+                      <w:proofErr w:type="spellStart"/>
+                      <w:r>
+                        <w:t>datetime</w:t>
+                      </w:r>
+                      <w:proofErr w:type="spellEnd"/>
+                      <w:r>
+                        <w:t xml:space="preserve"> NOT NULL,</w:t>
+                      </w:r>
+                    </w:p>
+                    <w:p>
+                      <w:r>
+                        <w:t xml:space="preserve">  `</w:t>
+                      </w:r>
+                      <w:proofErr w:type="spellStart"/>
+                      <w:r>
+                        <w:t>horafim</w:t>
+                      </w:r>
+                      <w:proofErr w:type="spellEnd"/>
+                      <w:r>
+                        <w:t xml:space="preserve">` </w:t>
+                      </w:r>
+                      <w:proofErr w:type="spellStart"/>
+                      <w:r>
+                        <w:t>datetime</w:t>
+                      </w:r>
+                      <w:proofErr w:type="spellEnd"/>
+                      <w:r>
+                        <w:t xml:space="preserve"> NOT NULL,</w:t>
+                      </w:r>
+                    </w:p>
+                    <w:p>
+                      <w:r>
+                        <w:t xml:space="preserve">  `</w:t>
+                      </w:r>
+                      <w:proofErr w:type="spellStart"/>
+                      <w:r>
+                        <w:t>seg</w:t>
+                      </w:r>
+                      <w:proofErr w:type="spellEnd"/>
+                      <w:r>
+                        <w:t xml:space="preserve">` </w:t>
+                      </w:r>
+                      <w:proofErr w:type="spellStart"/>
+                      <w:r>
+                        <w:t>varchar</w:t>
+                      </w:r>
+                      <w:proofErr w:type="spellEnd"/>
+                      <w:r>
+                        <w:t>(1) NOT NULL,</w:t>
+                      </w:r>
+                    </w:p>
+                    <w:p>
+                      <w:r>
+                        <w:t xml:space="preserve">  `ter` </w:t>
+                      </w:r>
+                      <w:proofErr w:type="spellStart"/>
+                      <w:r>
+                        <w:t>varchar</w:t>
+                      </w:r>
+                      <w:proofErr w:type="spellEnd"/>
+                      <w:r>
+                        <w:t>(1) NOT NULL,</w:t>
+                      </w:r>
+                    </w:p>
+                    <w:p>
+                      <w:r>
+                        <w:t xml:space="preserve">  `qua` </w:t>
+                      </w:r>
+                      <w:proofErr w:type="spellStart"/>
+                      <w:r>
+                        <w:t>varchar</w:t>
+                      </w:r>
+                      <w:proofErr w:type="spellEnd"/>
+                      <w:r>
+                        <w:t>(1) NOT NULL,</w:t>
+                      </w:r>
+                    </w:p>
+                    <w:p>
+                      <w:r>
+                        <w:t xml:space="preserve">  `</w:t>
+                      </w:r>
+                      <w:proofErr w:type="spellStart"/>
+                      <w:r>
+                        <w:t>qui</w:t>
+                      </w:r>
+                      <w:proofErr w:type="spellEnd"/>
+                      <w:r>
+                        <w:t xml:space="preserve">` </w:t>
+                      </w:r>
+                      <w:proofErr w:type="spellStart"/>
+                      <w:r>
+                        <w:t>varchar</w:t>
+                      </w:r>
+                      <w:proofErr w:type="spellEnd"/>
+                      <w:r>
+                        <w:t>(1) NOT NULL,</w:t>
+                      </w:r>
+                    </w:p>
+                    <w:p>
+                      <w:r>
+                        <w:t xml:space="preserve">  `</w:t>
+                      </w:r>
+                      <w:proofErr w:type="spellStart"/>
+                      <w:r>
+                        <w:t>sex</w:t>
+                      </w:r>
+                      <w:proofErr w:type="spellEnd"/>
+                      <w:r>
+                        <w:t xml:space="preserve">` </w:t>
+                      </w:r>
+                      <w:proofErr w:type="spellStart"/>
+                      <w:r>
+                        <w:t>varchar</w:t>
+                      </w:r>
+                      <w:proofErr w:type="spellEnd"/>
+                      <w:r>
+                        <w:t>(1) NOT NULL,</w:t>
+                      </w:r>
+                    </w:p>
+                    <w:p>
+                      <w:r>
+                        <w:t xml:space="preserve">  `</w:t>
+                      </w:r>
+                      <w:proofErr w:type="spellStart"/>
+                      <w:r>
+                        <w:t>sab</w:t>
+                      </w:r>
+                      <w:proofErr w:type="spellEnd"/>
+                      <w:r>
+                        <w:t xml:space="preserve">` </w:t>
+                      </w:r>
+                      <w:proofErr w:type="spellStart"/>
+                      <w:r>
+                        <w:t>varchar</w:t>
+                      </w:r>
+                      <w:proofErr w:type="spellEnd"/>
+                      <w:r>
+                        <w:t>(1) NOT NULL,</w:t>
+                      </w:r>
+                    </w:p>
+                    <w:p>
+                      <w:r>
+                        <w:t xml:space="preserve">  `dom` </w:t>
+                      </w:r>
+                      <w:proofErr w:type="spellStart"/>
+                      <w:r>
+                        <w:t>varchar</w:t>
+                      </w:r>
+                      <w:proofErr w:type="spellEnd"/>
+                      <w:r>
+                        <w:t>(1) NOT NULL,</w:t>
+                      </w:r>
+                    </w:p>
+                    <w:p>
+                      <w:r>
+                        <w:t xml:space="preserve">  PRIMARY KEY (`</w:t>
+                      </w:r>
+                      <w:proofErr w:type="spellStart"/>
+                      <w:r>
+                        <w:t>idhorario</w:t>
+                      </w:r>
+                      <w:proofErr w:type="spellEnd"/>
+                      <w:r>
+                        <w:t>`)</w:t>
+                      </w:r>
+                    </w:p>
+                    <w:p>
+                      <w:r>
+                        <w:t>) ENGINE=</w:t>
+                      </w:r>
+                      <w:proofErr w:type="spellStart"/>
+                      <w:r>
+                        <w:t>InnoDB</w:t>
+                      </w:r>
+                      <w:proofErr w:type="spellEnd"/>
+                      <w:r>
+                        <w:t xml:space="preserve"> DEFAULT CHARSET=latin1;</w:t>
+                      </w:r>
+                    </w:p>
+                  </w:txbxContent>
+                </v:textbox>
+                <w10:wrap type="square"/>
+              </v:shape>
+            </w:pict>
+          </mc:Fallback>
+        </mc:AlternateContent>
+      </w:r>
+      <w:r>
+        <w:rPr>
+          <w:rFonts w:ascii="Arial" w:hAnsi="Arial"/>
+        </w:rPr>
+        <w:t>.</w:t>
+      </w:r>
+      <w:r>
+        <w:rPr>
+          <w:rFonts w:ascii="Arial" w:hAnsi="Arial"/>
+        </w:rPr>
+        <w:tab/>
+        <w:t>TABELA HORÁRIOS</w:t>
+      </w:r>
+    </w:p>
+    <w:p/>
+    <w:p/>
+    <w:p>
+      <w:pPr>
+        <w:pStyle w:val="Heading1"/>
+        <w:numPr>
+          <w:ilvl w:val="1"/>
+          <w:numId w:val="25"/>
+        </w:numPr>
+        <w:jc w:val="both"/>
+        <w:rPr>
+          <w:rFonts w:ascii="Arial" w:hAnsi="Arial"/>
+        </w:rPr>
+      </w:pPr>
+      <w:r>
+        <w:rPr>
+          <w:noProof/>
+          <w:lang w:val="en-US"/>
+        </w:rPr>
+        <w:lastRenderedPageBreak/>
+        <mc:AlternateContent>
+          <mc:Choice Requires="wps">
+            <w:drawing>
+              <wp:anchor distT="0" distB="0" distL="114300" distR="114300" simplePos="0" relativeHeight="251666432" behindDoc="0" locked="0" layoutInCell="1" allowOverlap="1" wp14:anchorId="4091EA7C" wp14:editId="52D4A8F3">
+                <wp:simplePos x="0" y="0"/>
+                <wp:positionH relativeFrom="column">
+                  <wp:posOffset>0</wp:posOffset>
+                </wp:positionH>
+                <wp:positionV relativeFrom="paragraph">
+                  <wp:posOffset>383540</wp:posOffset>
+                </wp:positionV>
+                <wp:extent cx="5600700" cy="3086100"/>
+                <wp:effectExtent l="0" t="0" r="38100" b="38100"/>
+                <wp:wrapSquare wrapText="bothSides"/>
+                <wp:docPr id="24" name="Text Box 24"/>
+                <wp:cNvGraphicFramePr/>
+                <a:graphic xmlns:a="http://schemas.openxmlformats.org/drawingml/2006/main">
+                  <a:graphicData uri="http://schemas.microsoft.com/office/word/2010/wordprocessingShape">
+                    <wps:wsp>
+                      <wps:cNvSpPr txBox="1"/>
+                      <wps:spPr>
+                        <a:xfrm>
+                          <a:off x="0" y="0"/>
+                          <a:ext cx="5600700" cy="3086100"/>
+                        </a:xfrm>
+                        <a:prstGeom prst="rect">
+                          <a:avLst/>
+                        </a:prstGeom>
+                        <a:noFill/>
+                        <a:ln w="6350">
+                          <a:solidFill>
+                            <a:prstClr val="black"/>
+                          </a:solidFill>
+                        </a:ln>
+                        <a:effectLst/>
+                        <a:sp3d/>
+                        <a:extLst>
+                          <a:ext uri="{C572A759-6A51-4108-AA02-DFA0A04FC94B}">
+                            <ma14:wrappingTextBoxFlag xmlns:ma14="http://schemas.microsoft.com/office/mac/drawingml/2011/main"/>
+                          </a:ext>
+                        </a:extLst>
+                      </wps:spPr>
+                      <wps:style>
+                        <a:lnRef idx="0">
+                          <a:scrgbClr r="0" g="0" b="0"/>
+                        </a:lnRef>
+                        <a:fillRef idx="0">
+                          <a:scrgbClr r="0" g="0" b="0"/>
+                        </a:fillRef>
+                        <a:effectRef idx="0">
+                          <a:scrgbClr r="0" g="0" b="0"/>
+                        </a:effectRef>
+                        <a:fontRef idx="none"/>
+                      </wps:style>
+                      <wps:txbx>
+                        <w:txbxContent>
+                          <w:p>
+                            <w:r>
+                              <w:t>CREATE TABLE `</w:t>
+                            </w:r>
+                            <w:proofErr w:type="spellStart"/>
+                            <w:r>
+                              <w:t>operacao</w:t>
+                            </w:r>
+                            <w:proofErr w:type="spellEnd"/>
+                            <w:r>
+                              <w:t>` (</w:t>
+                            </w:r>
+                          </w:p>
+                          <w:p>
+                            <w:r>
+                              <w:t xml:space="preserve">  `</w:t>
+                            </w:r>
+                            <w:proofErr w:type="spellStart"/>
+                            <w:r>
+                              <w:t>idoperacao</w:t>
+                            </w:r>
+                            <w:proofErr w:type="spellEnd"/>
+                            <w:r>
+                              <w:t xml:space="preserve">` </w:t>
+                            </w:r>
+                            <w:proofErr w:type="spellStart"/>
+                            <w:r>
+                              <w:t>int</w:t>
+                            </w:r>
+                            <w:proofErr w:type="spellEnd"/>
+                            <w:r>
+                              <w:t>(11) NOT NULL AUTO_INCREMENT,</w:t>
+                            </w:r>
+                          </w:p>
+                          <w:p>
+                            <w:r>
+                              <w:t xml:space="preserve">  `</w:t>
+                            </w:r>
+                            <w:proofErr w:type="spellStart"/>
+                            <w:r>
+                              <w:t>idhorario</w:t>
+                            </w:r>
+                            <w:proofErr w:type="spellEnd"/>
+                            <w:r>
+                              <w:t xml:space="preserve">` </w:t>
+                            </w:r>
+                            <w:proofErr w:type="spellStart"/>
+                            <w:r>
+                              <w:t>int</w:t>
+                            </w:r>
+                            <w:proofErr w:type="spellEnd"/>
+                            <w:r>
+                              <w:t>(11) NOT NULL,</w:t>
+                            </w:r>
+                          </w:p>
+                          <w:p>
+                            <w:r>
+                              <w:t xml:space="preserve">  `</w:t>
+                            </w:r>
+                            <w:proofErr w:type="spellStart"/>
+                            <w:r>
+                              <w:t>idperiodo</w:t>
+                            </w:r>
+                            <w:proofErr w:type="spellEnd"/>
+                            <w:r>
+                              <w:t xml:space="preserve">` </w:t>
+                            </w:r>
+                            <w:proofErr w:type="spellStart"/>
+                            <w:r>
+                              <w:t>int</w:t>
+                            </w:r>
+                            <w:proofErr w:type="spellEnd"/>
+                            <w:r>
+                              <w:t>(11) NOT NULL,</w:t>
+                            </w:r>
+                          </w:p>
+                          <w:p>
+                            <w:r>
+                              <w:t xml:space="preserve">  `</w:t>
+                            </w:r>
+                            <w:proofErr w:type="spellStart"/>
+                            <w:r>
+                              <w:t>idpessoa</w:t>
+                            </w:r>
+                            <w:proofErr w:type="spellEnd"/>
+                            <w:r>
+                              <w:t xml:space="preserve">` </w:t>
+                            </w:r>
+                            <w:proofErr w:type="spellStart"/>
+                            <w:r>
+                              <w:t>int</w:t>
+                            </w:r>
+                            <w:proofErr w:type="spellEnd"/>
+                            <w:r>
+                              <w:t>(11) NOT NULL,</w:t>
+                            </w:r>
+                          </w:p>
+                          <w:p>
+                            <w:r>
+                              <w:t xml:space="preserve">  `feriado` </w:t>
+                            </w:r>
+                            <w:proofErr w:type="spellStart"/>
+                            <w:r>
+                              <w:t>varchar</w:t>
+                            </w:r>
+                            <w:proofErr w:type="spellEnd"/>
+                            <w:r>
+                              <w:t>(1) NOT NULL,</w:t>
+                            </w:r>
+                          </w:p>
+                          <w:p>
+                            <w:r>
+                              <w:t xml:space="preserve">  PRIMARY KEY (`</w:t>
+                            </w:r>
+                            <w:proofErr w:type="spellStart"/>
+                            <w:r>
+                              <w:t>idoperacao</w:t>
+                            </w:r>
+                            <w:proofErr w:type="spellEnd"/>
+                            <w:r>
+                              <w:t>`),</w:t>
+                            </w:r>
+                          </w:p>
+                          <w:p>
+                            <w:r>
+                              <w:t xml:space="preserve">  KEY `</w:t>
+                            </w:r>
+                            <w:proofErr w:type="spellStart"/>
+                            <w:r>
+                              <w:t>fkhorario_idx</w:t>
+                            </w:r>
+                            <w:proofErr w:type="spellEnd"/>
+                            <w:r>
+                              <w:t>` (`</w:t>
+                            </w:r>
+                            <w:proofErr w:type="spellStart"/>
+                            <w:r>
+                              <w:t>idhorario</w:t>
+                            </w:r>
+                            <w:proofErr w:type="spellEnd"/>
+                            <w:r>
+                              <w:t>`),</w:t>
+                            </w:r>
+                          </w:p>
+                          <w:p>
+                            <w:r>
+                              <w:t xml:space="preserve">  KEY `</w:t>
+                            </w:r>
+                            <w:proofErr w:type="spellStart"/>
+                            <w:r>
+                              <w:t>fkperiodo_idx</w:t>
+                            </w:r>
+                            <w:proofErr w:type="spellEnd"/>
+                            <w:r>
+                              <w:t>` (`</w:t>
+                            </w:r>
+                            <w:proofErr w:type="spellStart"/>
+                            <w:r>
+                              <w:t>idperiodo</w:t>
+                            </w:r>
+                            <w:proofErr w:type="spellEnd"/>
+                            <w:r>
+                              <w:t>`),</w:t>
+                            </w:r>
+                          </w:p>
+                          <w:p>
+                            <w:r>
+                              <w:t xml:space="preserve">  KEY `</w:t>
+                            </w:r>
+                            <w:proofErr w:type="spellStart"/>
+                            <w:r>
+                              <w:t>fkpessoa_idx</w:t>
+                            </w:r>
+                            <w:proofErr w:type="spellEnd"/>
+                            <w:r>
+                              <w:t>` (`</w:t>
+                            </w:r>
+                            <w:proofErr w:type="spellStart"/>
+                            <w:r>
+                              <w:t>idpessoa</w:t>
+                            </w:r>
+                            <w:proofErr w:type="spellEnd"/>
+                            <w:r>
+                              <w:t>`),</w:t>
+                            </w:r>
+                          </w:p>
+                          <w:p>
+                            <w:r>
+                              <w:t xml:space="preserve">  CONSTRAINT `</w:t>
+                            </w:r>
+                            <w:proofErr w:type="spellStart"/>
+                            <w:r>
+                              <w:t>fkhorario</w:t>
+                            </w:r>
+                            <w:proofErr w:type="spellEnd"/>
+                            <w:r>
+                              <w:t>` FOREIGN KEY (`</w:t>
+                            </w:r>
+                            <w:proofErr w:type="spellStart"/>
+                            <w:r>
+                              <w:t>idhorario</w:t>
+                            </w:r>
+                            <w:proofErr w:type="spellEnd"/>
+                            <w:r>
+                              <w:t>`) REFERENCES `</w:t>
+                            </w:r>
+                            <w:proofErr w:type="spellStart"/>
+                            <w:r>
+                              <w:t>horarios</w:t>
+                            </w:r>
+                            <w:proofErr w:type="spellEnd"/>
+                            <w:r>
+                              <w:t>` (`</w:t>
+                            </w:r>
+                            <w:proofErr w:type="spellStart"/>
+                            <w:r>
+                              <w:t>idhorario</w:t>
+                            </w:r>
+                            <w:proofErr w:type="spellEnd"/>
+                            <w:r>
+                              <w:t>`) ON DELETE NO ACTION ON UPDATE NO ACTION,</w:t>
+                            </w:r>
+                          </w:p>
+                          <w:p>
+                            <w:r>
+                              <w:t xml:space="preserve">  CONSTRAINT `</w:t>
+                            </w:r>
+                            <w:proofErr w:type="spellStart"/>
+                            <w:r>
+                              <w:t>fkperiodo</w:t>
+                            </w:r>
+                            <w:proofErr w:type="spellEnd"/>
+                            <w:r>
+                              <w:t>` FOREIGN KEY (`</w:t>
+                            </w:r>
+                            <w:proofErr w:type="spellStart"/>
+                            <w:r>
+                              <w:t>idperiodo</w:t>
+                            </w:r>
+                            <w:proofErr w:type="spellEnd"/>
+                            <w:r>
+                              <w:t>`) REFERENCES `</w:t>
+                            </w:r>
+                            <w:proofErr w:type="spellStart"/>
+                            <w:r>
+                              <w:t>periodos</w:t>
+                            </w:r>
+                            <w:proofErr w:type="spellEnd"/>
+                            <w:r>
+                              <w:t>` (`</w:t>
+                            </w:r>
+                            <w:proofErr w:type="spellStart"/>
+                            <w:r>
+                              <w:t>idperiodo</w:t>
+                            </w:r>
+                            <w:proofErr w:type="spellEnd"/>
+                            <w:r>
+                              <w:t>`) ON DELETE NO ACTION ON UPDATE NO ACTION,</w:t>
+                            </w:r>
+                          </w:p>
+                          <w:p>
+                            <w:r>
+                              <w:t xml:space="preserve">  CONSTRAINT `</w:t>
+                            </w:r>
+                            <w:proofErr w:type="spellStart"/>
+                            <w:r>
+                              <w:t>fkpessoa</w:t>
+                            </w:r>
+                            <w:proofErr w:type="spellEnd"/>
+                            <w:r>
+                              <w:t>` FOREIGN KEY (`</w:t>
+                            </w:r>
+                            <w:proofErr w:type="spellStart"/>
+                            <w:r>
+                              <w:t>idpessoa</w:t>
+                            </w:r>
+                            <w:proofErr w:type="spellEnd"/>
+                            <w:r>
+                              <w:t>`) REFERENCES `pessoa` (`</w:t>
+                            </w:r>
+                            <w:proofErr w:type="spellStart"/>
+                            <w:r>
+                              <w:t>id</w:t>
+                            </w:r>
+                            <w:proofErr w:type="spellEnd"/>
+                            <w:r>
+                              <w:t>`) ON DELETE NO ACTION ON UPDATE NO ACTION</w:t>
+                            </w:r>
+                          </w:p>
+                          <w:p>
+                            <w:r>
+                              <w:t>) ENGINE=</w:t>
+                            </w:r>
+                            <w:proofErr w:type="spellStart"/>
+                            <w:r>
+                              <w:t>InnoDB</w:t>
+                            </w:r>
+                            <w:proofErr w:type="spellEnd"/>
+                            <w:r>
+                              <w:t xml:space="preserve"> DEFAULT CHARSET=latin1;</w:t>
+                            </w:r>
+                          </w:p>
+                        </w:txbxContent>
+                      </wps:txbx>
+                      <wps:bodyPr rot="0" spcFirstLastPara="1" vertOverflow="overflow" horzOverflow="overflow" vert="horz" wrap="square" lIns="0" tIns="0" rIns="0" bIns="0" numCol="1" spcCol="38100" rtlCol="0" fromWordArt="0" anchor="t" anchorCtr="0" forceAA="0" compatLnSpc="1">
+                        <a:prstTxWarp prst="textNoShape">
+                          <a:avLst/>
+                        </a:prstTxWarp>
+                        <a:noAutofit/>
+                      </wps:bodyPr>
+                    </wps:wsp>
+                  </a:graphicData>
+                </a:graphic>
+                <wp14:sizeRelV relativeFrom="margin">
+                  <wp14:pctHeight>0</wp14:pctHeight>
+                </wp14:sizeRelV>
+              </wp:anchor>
+            </w:drawing>
+          </mc:Choice>
+          <mc:Fallback>
+            <w:pict>
+              <v:shape id="Text Box 24" o:spid="_x0000_s1032" type="#_x0000_t202" style="position:absolute;left:0;text-align:left;margin-left:0;margin-top:30.2pt;width:441pt;height:243pt;z-index:251666432;visibility:visible;mso-wrap-style:square;mso-height-percent:0;mso-wrap-distance-left:9pt;mso-wrap-distance-top:0;mso-wrap-distance-right:9pt;mso-wrap-distance-bottom:0;mso-position-horizontal:absolute;mso-position-horizontal-relative:text;mso-position-vertical:absolute;mso-position-vertical-relative:text;mso-height-percent:0;mso-height-relative:margin;v-text-anchor:top" o:gfxdata="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" filled="f" strokeweight=".5pt">
+                <v:textbox inset="0,0,0,0">
+                  <w:txbxContent>
+                    <w:p>
+                      <w:r>
+                        <w:t>CREATE TABLE `</w:t>
+                      </w:r>
+                      <w:proofErr w:type="spellStart"/>
+                      <w:r>
+                        <w:t>operacao</w:t>
+                      </w:r>
+                      <w:proofErr w:type="spellEnd"/>
+                      <w:r>
+                        <w:t>` (</w:t>
+                      </w:r>
+                    </w:p>
+                    <w:p>
+                      <w:r>
+                        <w:t xml:space="preserve">  `</w:t>
+                      </w:r>
+                      <w:proofErr w:type="spellStart"/>
+                      <w:r>
+                        <w:t>idoperacao</w:t>
+                      </w:r>
+                      <w:proofErr w:type="spellEnd"/>
+                      <w:r>
+                        <w:t xml:space="preserve">` </w:t>
+                      </w:r>
+                      <w:proofErr w:type="spellStart"/>
+                      <w:r>
+                        <w:t>int</w:t>
+                      </w:r>
+                      <w:proofErr w:type="spellEnd"/>
+                      <w:r>
+                        <w:t>(11) NOT NULL AUTO_INCREMENT,</w:t>
+                      </w:r>
+                    </w:p>
+                    <w:p>
+                      <w:r>
+                        <w:t xml:space="preserve">  `</w:t>
+                      </w:r>
+                      <w:proofErr w:type="spellStart"/>
+                      <w:r>
+                        <w:t>idhorario</w:t>
+                      </w:r>
+                      <w:proofErr w:type="spellEnd"/>
+                      <w:r>
+                        <w:t xml:space="preserve">` </w:t>
+                      </w:r>
+                      <w:proofErr w:type="spellStart"/>
+                      <w:r>
+                        <w:t>int</w:t>
+                      </w:r>
+                      <w:proofErr w:type="spellEnd"/>
+                      <w:r>
+                        <w:t>(11) NOT NULL,</w:t>
+                      </w:r>
+                    </w:p>
+                    <w:p>
+                      <w:r>
+                        <w:t xml:space="preserve">  `</w:t>
+                      </w:r>
+                      <w:proofErr w:type="spellStart"/>
+                      <w:r>
+                        <w:t>idperiodo</w:t>
+                      </w:r>
+                      <w:proofErr w:type="spellEnd"/>
+                      <w:r>
+                        <w:t xml:space="preserve">` </w:t>
+                      </w:r>
+                      <w:proofErr w:type="spellStart"/>
+                      <w:r>
+                        <w:t>int</w:t>
+                      </w:r>
+                      <w:proofErr w:type="spellEnd"/>
+                      <w:r>
+                        <w:t>(11) NOT NULL,</w:t>
+                      </w:r>
+                    </w:p>
+                    <w:p>
+                      <w:r>
+                        <w:t xml:space="preserve">  `</w:t>
+                      </w:r>
+                      <w:proofErr w:type="spellStart"/>
+                      <w:r>
+                        <w:t>idpessoa</w:t>
+                      </w:r>
+                      <w:proofErr w:type="spellEnd"/>
+                      <w:r>
+                        <w:t xml:space="preserve">` </w:t>
+                      </w:r>
+                      <w:proofErr w:type="spellStart"/>
+                      <w:r>
+                        <w:t>int</w:t>
+                      </w:r>
+                      <w:proofErr w:type="spellEnd"/>
+                      <w:r>
+                        <w:t>(11) NOT NULL,</w:t>
+                      </w:r>
+                    </w:p>
+                    <w:p>
+                      <w:r>
+                        <w:t xml:space="preserve">  `feriado` </w:t>
+                      </w:r>
+                      <w:proofErr w:type="spellStart"/>
+                      <w:r>
+                        <w:t>varchar</w:t>
+                      </w:r>
+                      <w:proofErr w:type="spellEnd"/>
+                      <w:r>
+                        <w:t>(1) NOT NULL,</w:t>
+                      </w:r>
+                    </w:p>
+                    <w:p>
+                      <w:r>
+                        <w:t xml:space="preserve">  PRIMARY KEY (`</w:t>
+                      </w:r>
+                      <w:proofErr w:type="spellStart"/>
+                      <w:r>
+                        <w:t>idoperacao</w:t>
+                      </w:r>
+                      <w:proofErr w:type="spellEnd"/>
+                      <w:r>
+                        <w:t>`),</w:t>
+                      </w:r>
+                    </w:p>
+                    <w:p>
+                      <w:r>
+                        <w:t xml:space="preserve">  KEY `</w:t>
+                      </w:r>
+                      <w:proofErr w:type="spellStart"/>
+                      <w:r>
+                        <w:t>fkhorario_idx</w:t>
+                      </w:r>
+                      <w:proofErr w:type="spellEnd"/>
+                      <w:r>
+                        <w:t>` (`</w:t>
+                      </w:r>
+                      <w:proofErr w:type="spellStart"/>
+                      <w:r>
+                        <w:t>idhorario</w:t>
+                      </w:r>
+                      <w:proofErr w:type="spellEnd"/>
+                      <w:r>
+                        <w:t>`),</w:t>
+                      </w:r>
+                    </w:p>
+                    <w:p>
+                      <w:r>
+                        <w:t xml:space="preserve">  KEY `</w:t>
+                      </w:r>
+                      <w:proofErr w:type="spellStart"/>
+                      <w:r>
+                        <w:t>fkperiodo_idx</w:t>
+                      </w:r>
+                      <w:proofErr w:type="spellEnd"/>
+                      <w:r>
+                        <w:t>` (`</w:t>
+                      </w:r>
+                      <w:proofErr w:type="spellStart"/>
+                      <w:r>
+                        <w:t>idperiodo</w:t>
+                      </w:r>
+                      <w:proofErr w:type="spellEnd"/>
+                      <w:r>
+                        <w:t>`),</w:t>
+                      </w:r>
+                    </w:p>
+                    <w:p>
+                      <w:r>
+                        <w:t xml:space="preserve">  KEY `</w:t>
+                      </w:r>
+                      <w:proofErr w:type="spellStart"/>
+                      <w:r>
+                        <w:t>fkpessoa_idx</w:t>
+                      </w:r>
+                      <w:proofErr w:type="spellEnd"/>
+                      <w:r>
+                        <w:t>` (`</w:t>
+                      </w:r>
+                      <w:proofErr w:type="spellStart"/>
+                      <w:r>
+                        <w:t>idpessoa</w:t>
+                      </w:r>
+                      <w:proofErr w:type="spellEnd"/>
+                      <w:r>
+                        <w:t>`),</w:t>
+                      </w:r>
+                    </w:p>
+                    <w:p>
+                      <w:r>
+                        <w:t xml:space="preserve">  CONSTRAINT `</w:t>
+                      </w:r>
+                      <w:proofErr w:type="spellStart"/>
+                      <w:r>
+                        <w:t>fkhorario</w:t>
+                      </w:r>
+                      <w:proofErr w:type="spellEnd"/>
+                      <w:r>
+                        <w:t>` FOREIGN KEY (`</w:t>
+                      </w:r>
+                      <w:proofErr w:type="spellStart"/>
+                      <w:r>
+                        <w:t>idhorario</w:t>
+                      </w:r>
+                      <w:proofErr w:type="spellEnd"/>
+                      <w:r>
+                        <w:t>`) REFERENCES `</w:t>
+                      </w:r>
+                      <w:proofErr w:type="spellStart"/>
+                      <w:r>
+                        <w:t>horarios</w:t>
+                      </w:r>
+                      <w:proofErr w:type="spellEnd"/>
+                      <w:r>
+                        <w:t>` (`</w:t>
+                      </w:r>
+                      <w:proofErr w:type="spellStart"/>
+                      <w:r>
+                        <w:t>idhorario</w:t>
+                      </w:r>
+                      <w:proofErr w:type="spellEnd"/>
+                      <w:r>
+                        <w:t>`) ON DELETE NO ACTION ON UPDATE NO ACTION,</w:t>
+                      </w:r>
+                    </w:p>
+                    <w:p>
+                      <w:r>
+                        <w:t xml:space="preserve">  CONSTRAINT `</w:t>
+                      </w:r>
+                      <w:proofErr w:type="spellStart"/>
+                      <w:r>
+                        <w:t>fkperiodo</w:t>
+                      </w:r>
+                      <w:proofErr w:type="spellEnd"/>
+                      <w:r>
+                        <w:t>` FOREIGN KEY (`</w:t>
+                      </w:r>
+                      <w:proofErr w:type="spellStart"/>
+                      <w:r>
+                        <w:t>idperiodo</w:t>
+                      </w:r>
+                      <w:proofErr w:type="spellEnd"/>
+                      <w:r>
+                        <w:t>`) REFERENCES `</w:t>
+                      </w:r>
+                      <w:proofErr w:type="spellStart"/>
+                      <w:r>
+                        <w:t>periodos</w:t>
+                      </w:r>
+                      <w:proofErr w:type="spellEnd"/>
+                      <w:r>
+                        <w:t>` (`</w:t>
+                      </w:r>
+                      <w:proofErr w:type="spellStart"/>
+                      <w:r>
+                        <w:t>idperiodo</w:t>
+                      </w:r>
+                      <w:proofErr w:type="spellEnd"/>
+                      <w:r>
+                        <w:t>`) ON DELETE NO ACTION ON UPDATE NO ACTION,</w:t>
+                      </w:r>
+                    </w:p>
+                    <w:p>
+                      <w:r>
+                        <w:t xml:space="preserve">  CONSTRAINT `</w:t>
+                      </w:r>
+                      <w:proofErr w:type="spellStart"/>
+                      <w:r>
+                        <w:t>fkpessoa</w:t>
+                      </w:r>
+                      <w:proofErr w:type="spellEnd"/>
+                      <w:r>
+                        <w:t>` FOREIGN KEY (`</w:t>
+                      </w:r>
+                      <w:proofErr w:type="spellStart"/>
+                      <w:r>
+                        <w:t>idpessoa</w:t>
+                      </w:r>
+                      <w:proofErr w:type="spellEnd"/>
+                      <w:r>
+                        <w:t>`) REFERENCES `pessoa` (`</w:t>
+                      </w:r>
+                      <w:proofErr w:type="spellStart"/>
+                      <w:r>
+                        <w:t>id</w:t>
+                      </w:r>
+                      <w:proofErr w:type="spellEnd"/>
+                      <w:r>
+                        <w:t>`) ON DELETE NO ACTION ON UPDATE NO ACTION</w:t>
+                      </w:r>
+                    </w:p>
+                    <w:p>
+                      <w:r>
+                        <w:t>) ENGINE=</w:t>
+                      </w:r>
+                      <w:proofErr w:type="spellStart"/>
+                      <w:r>
+                        <w:t>InnoDB</w:t>
+                      </w:r>
+                      <w:proofErr w:type="spellEnd"/>
+                      <w:r>
+                        <w:t xml:space="preserve"> DEFAULT CHARSET=latin1;</w:t>
+                      </w:r>
+                    </w:p>
+                  </w:txbxContent>
+                </v:textbox>
+                <w10:wrap type="square"/>
+              </v:shape>
+            </w:pict>
+          </mc:Fallback>
+        </mc:AlternateContent>
+      </w:r>
+      <w:r>
+        <w:rPr>
+          <w:rFonts w:ascii="Arial" w:hAnsi="Arial"/>
+        </w:rPr>
+        <w:t>.</w:t>
+      </w:r>
+      <w:r>
+        <w:rPr>
+          <w:rFonts w:ascii="Arial" w:hAnsi="Arial"/>
+        </w:rPr>
+        <w:tab/>
+        <w:t>TABELA OPERAÇÃO</w:t>
+      </w:r>
+    </w:p>
+    <w:p/>
+    <w:p>
+      <w:pPr>
+        <w:pStyle w:val="Heading1"/>
+        <w:numPr>
+          <w:ilvl w:val="1"/>
+          <w:numId w:val="25"/>
+        </w:numPr>
+        <w:jc w:val="both"/>
+        <w:rPr>
+          <w:rFonts w:ascii="Arial" w:hAnsi="Arial"/>
+        </w:rPr>
+      </w:pPr>
+      <w:r>
+        <w:rPr>
+          <w:rFonts w:ascii="Arial" w:hAnsi="Arial"/>
+        </w:rPr>
+        <w:tab/>
+        <w:t>TABELA LOGS</w:t>
+      </w:r>
+    </w:p>
+    <w:p>
+      <w:r>
+        <w:rPr>
+          <w:noProof/>
+          <w:lang w:val="en-US"/>
+        </w:rPr>
+        <mc:AlternateContent>
+          <mc:Choice Requires="wps">
+            <w:drawing>
+              <wp:anchor distT="0" distB="0" distL="114300" distR="114300" simplePos="0" relativeHeight="251668480" behindDoc="0" locked="0" layoutInCell="1" allowOverlap="1" wp14:anchorId="16F5362C" wp14:editId="582BF3F3">
                 <wp:simplePos x="0" y="0"/>
                 <wp:positionH relativeFrom="column">
                   <wp:posOffset>0</wp:posOffset>
@@ -6348,7 +8337,7 @@
           </mc:Choice>
           <mc:Fallback>
             <w:pict>
-              <v:shape id="Text Box 2" o:spid="_x0000_s1029" type="#_x0000_t202" style="position:absolute;margin-left:0;margin-top:14.1pt;width:441pt;height:135pt;z-index:251659264;visibility:visible;mso-wrap-style:square;mso-width-percent:0;mso-height-percent:0;mso-wrap-distance-left:9pt;mso-wrap-distance-top:0;mso-wrap-distance-right:9pt;mso-wrap-distance-bottom:0;mso-position-horizontal:absolute;mso-position-horizontal-relative:text;mso-position-vertical:absolute;mso-position-vertical-relative:text;mso-width-percent:0;mso-height-percent:0;mso-width-relative:margin;mso-height-relative:margin;v-text-anchor:top" o:gfxdata="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" filled="f" strokeweight=".5pt">
+              <v:shape id="Text Box 2" o:spid="_x0000_s1033" type="#_x0000_t202" style="position:absolute;margin-left:0;margin-top:14.1pt;width:441pt;height:135pt;z-index:251668480;visibility:visible;mso-wrap-style:square;mso-width-percent:0;mso-height-percent:0;mso-wrap-distance-left:9pt;mso-wrap-distance-top:0;mso-wrap-distance-right:9pt;mso-wrap-distance-bottom:0;mso-position-horizontal:absolute;mso-position-horizontal-relative:text;mso-position-vertical:absolute;mso-position-vertical-relative:text;mso-width-percent:0;mso-height-percent:0;mso-width-relative:margin;mso-height-relative:margin;v-text-anchor:top" o:gfxdata="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" filled="f" strokeweight=".5pt">
                 <v:textbox inset="0,0,0,0">
                   <w:txbxContent>
                     <w:p>
@@ -6516,18 +8505,10 @@
     <w:p>
       <w:r>
         <w:tab/>
-        <w:t xml:space="preserve">Após a elaboração das tabelas no banco de dados, é possível iniciar a integração com as telas, conforme sequência pré estabelecida entre os processos. </w:t>
-      </w:r>
-      <w:r>
-        <w:t xml:space="preserve">Tema que </w:t>
-      </w:r>
-      <w:r>
-        <w:t>iremos abordar</w:t>
-      </w:r>
-      <w:r>
-        <w:t xml:space="preserve"> no capítulo 4.</w:t>
-      </w:r>
-    </w:p>
+        <w:t>Após a elaboração das tabelas no banco de dados, é possível iniciar a integração com as telas, conforme sequência pré estabelecida entre os processos. Tema que iremos abordar no capítulo 4.</w:t>
+      </w:r>
+    </w:p>
+    <w:p/>
     <w:sectPr>
       <w:headerReference w:type="default" r:id="rId22"/>
       <w:footerReference w:type="default" r:id="rId23"/>
@@ -8885,7 +10866,7 @@
   <w:num w:numId="18">
     <w:abstractNumId w:val="3"/>
     <w:lvlOverride w:ilvl="0">
-      <w:lvl w:ilvl="0" w:tplc="21F2A5B8">
+      <w:lvl w:ilvl="0" w:tplc="8A4E4460">
         <w:start w:val="1"/>
         <w:numFmt w:val="lowerLetter"/>
         <w:lvlText w:val="%1)"/>
@@ -8912,7 +10893,7 @@
       </w:lvl>
     </w:lvlOverride>
     <w:lvlOverride w:ilvl="1">
-      <w:lvl w:ilvl="1" w:tplc="F0243618">
+      <w:lvl w:ilvl="1" w:tplc="62B40F88">
         <w:start w:val="1"/>
         <w:numFmt w:val="lowerLetter"/>
         <w:lvlText w:val="%2."/>
@@ -8942,7 +10923,7 @@
       </w:lvl>
     </w:lvlOverride>
     <w:lvlOverride w:ilvl="2">
-      <w:lvl w:ilvl="2" w:tplc="9B187062">
+      <w:lvl w:ilvl="2" w:tplc="47701BD0">
         <w:start w:val="1"/>
         <w:numFmt w:val="lowerRoman"/>
         <w:lvlText w:val="%3."/>
@@ -8972,7 +10953,7 @@
       </w:lvl>
     </w:lvlOverride>
     <w:lvlOverride w:ilvl="3">
-      <w:lvl w:ilvl="3" w:tplc="DD720BD8">
+      <w:lvl w:ilvl="3" w:tplc="4252CF7C">
         <w:start w:val="1"/>
         <w:numFmt w:val="decimal"/>
         <w:lvlText w:val="%4."/>
@@ -9002,7 +10983,7 @@
       </w:lvl>
     </w:lvlOverride>
     <w:lvlOverride w:ilvl="4">
-      <w:lvl w:ilvl="4" w:tplc="9C46BAD4">
+      <w:lvl w:ilvl="4" w:tplc="5948767A">
         <w:start w:val="1"/>
         <w:numFmt w:val="lowerLetter"/>
         <w:lvlText w:val="%5."/>
@@ -9032,7 +11013,7 @@
       </w:lvl>
     </w:lvlOverride>
     <w:lvlOverride w:ilvl="5">
-      <w:lvl w:ilvl="5" w:tplc="F0DCD212">
+      <w:lvl w:ilvl="5" w:tplc="B31E23FC">
         <w:start w:val="1"/>
         <w:numFmt w:val="lowerRoman"/>
         <w:lvlText w:val="%6."/>
@@ -9062,7 +11043,7 @@
       </w:lvl>
     </w:lvlOverride>
     <w:lvlOverride w:ilvl="6">
-      <w:lvl w:ilvl="6" w:tplc="A36A9D96">
+      <w:lvl w:ilvl="6" w:tplc="E2C8D7A0">
         <w:start w:val="1"/>
         <w:numFmt w:val="decimal"/>
         <w:lvlText w:val="%7."/>
@@ -9092,7 +11073,7 @@
       </w:lvl>
     </w:lvlOverride>
     <w:lvlOverride w:ilvl="7">
-      <w:lvl w:ilvl="7" w:tplc="0F3CB290">
+      <w:lvl w:ilvl="7" w:tplc="A648BAB4">
         <w:start w:val="1"/>
         <w:numFmt w:val="lowerLetter"/>
         <w:lvlText w:val="%8."/>
@@ -9122,7 +11103,7 @@
       </w:lvl>
     </w:lvlOverride>
     <w:lvlOverride w:ilvl="8">
-      <w:lvl w:ilvl="8" w:tplc="AD2A97BE">
+      <w:lvl w:ilvl="8" w:tplc="43C41D80">
         <w:start w:val="1"/>
         <w:numFmt w:val="lowerRoman"/>
         <w:lvlText w:val="%9."/>
@@ -11354,7 +13335,7 @@
 </file>
 
 <file path=customXml/itemProps1.xml><?xml version="1.0" encoding="utf-8"?>
-<ds:datastoreItem xmlns:ds="http://schemas.openxmlformats.org/officeDocument/2006/customXml" ds:itemID="{C1B2435C-E390-DD40-A192-2780B96B985B}">
+<ds:datastoreItem xmlns:ds="http://schemas.openxmlformats.org/officeDocument/2006/customXml" ds:itemID="{47015529-965B-3D40-AD46-720F51ED414A}">
   <ds:schemaRefs>
     <ds:schemaRef ds:uri="http://schemas.openxmlformats.org/officeDocument/2006/bibliography"/>
   </ds:schemaRefs>

</xml_diff>